<commit_message>
Add simple baseband equivalent simulation for frequency-independent IQ mismatch and compensation
</commit_message>
<xml_diff>
--- a/notes/rf-systems.docx
+++ b/notes/rf-systems.docx
@@ -462,23 +462,13 @@
           <w:bCs/>
         </w:rPr>
       </w:pPr>
-      <w:proofErr w:type="spellStart"/>
       <w:r>
         <w:rPr>
           <w:rFonts w:asciiTheme="majorHAnsi" w:eastAsiaTheme="majorEastAsia" w:hAnsiTheme="majorHAnsi" w:cstheme="majorBidi"/>
           <w:b/>
           <w:bCs/>
         </w:rPr>
-        <w:t>Upconversion</w:t>
-      </w:r>
-      <w:proofErr w:type="spellEnd"/>
-      <w:r>
-        <w:rPr>
-          <w:rFonts w:asciiTheme="majorHAnsi" w:eastAsiaTheme="majorEastAsia" w:hAnsiTheme="majorHAnsi" w:cstheme="majorBidi"/>
-          <w:b/>
-          <w:bCs/>
-        </w:rPr>
-        <w:t>:</w:t>
+        <w:t>Upconversion:</w:t>
       </w:r>
     </w:p>
     <w:p>
@@ -1307,23 +1297,13 @@
           <w:bCs/>
         </w:rPr>
       </w:pPr>
-      <w:proofErr w:type="spellStart"/>
       <w:r>
         <w:rPr>
           <w:rFonts w:asciiTheme="majorHAnsi" w:eastAsiaTheme="majorEastAsia" w:hAnsiTheme="majorHAnsi" w:cstheme="majorBidi"/>
           <w:b/>
           <w:bCs/>
         </w:rPr>
-        <w:t>Downconversion</w:t>
-      </w:r>
-      <w:proofErr w:type="spellEnd"/>
-      <w:r>
-        <w:rPr>
-          <w:rFonts w:asciiTheme="majorHAnsi" w:eastAsiaTheme="majorEastAsia" w:hAnsiTheme="majorHAnsi" w:cstheme="majorBidi"/>
-          <w:b/>
-          <w:bCs/>
-        </w:rPr>
-        <w:t>:</w:t>
+        <w:t>Downconversion:</w:t>
       </w:r>
     </w:p>
     <w:p>
@@ -2604,19 +2584,11 @@
           <w:rFonts w:asciiTheme="majorHAnsi" w:eastAsiaTheme="majorEastAsia" w:hAnsiTheme="majorHAnsi" w:cstheme="majorBidi"/>
         </w:rPr>
       </w:pPr>
-      <w:proofErr w:type="spellStart"/>
       <w:r>
         <w:rPr>
           <w:rFonts w:asciiTheme="majorHAnsi" w:eastAsiaTheme="majorEastAsia" w:hAnsiTheme="majorHAnsi" w:cstheme="majorBidi"/>
         </w:rPr>
-        <w:t>Upconversion</w:t>
-      </w:r>
-      <w:proofErr w:type="spellEnd"/>
-      <w:r>
-        <w:rPr>
-          <w:rFonts w:asciiTheme="majorHAnsi" w:eastAsiaTheme="majorEastAsia" w:hAnsiTheme="majorHAnsi" w:cstheme="majorBidi"/>
-        </w:rPr>
-        <w:t xml:space="preserve"> multiplies by </w:t>
+        <w:t xml:space="preserve">Upconversion multiplies by </w:t>
       </w:r>
       <m:oMath>
         <m:sSup>
@@ -2778,13 +2750,8 @@
       </w:r>
     </w:p>
     <w:p>
-      <w:proofErr w:type="spellStart"/>
       <w:r>
-        <w:t>Upconversion</w:t>
-      </w:r>
-      <w:proofErr w:type="spellEnd"/>
-      <w:r>
-        <w:t>:</w:t>
+        <w:t>Upconversion:</w:t>
       </w:r>
     </w:p>
     <w:p>
@@ -3360,16 +3327,8 @@
         <w:rPr>
           <w:rFonts w:asciiTheme="majorHAnsi" w:eastAsiaTheme="majorEastAsia" w:hAnsiTheme="majorHAnsi" w:cstheme="majorBidi"/>
         </w:rPr>
-        <w:t xml:space="preserve">Ideal </w:t>
+        <w:t>Ideal downconversion</w:t>
       </w:r>
-      <w:proofErr w:type="spellStart"/>
-      <w:r>
-        <w:rPr>
-          <w:rFonts w:asciiTheme="majorHAnsi" w:eastAsiaTheme="majorEastAsia" w:hAnsiTheme="majorHAnsi" w:cstheme="majorBidi"/>
-        </w:rPr>
-        <w:t>downconversion</w:t>
-      </w:r>
-      <w:proofErr w:type="spellEnd"/>
       <w:r>
         <w:rPr>
           <w:rFonts w:asciiTheme="majorHAnsi" w:eastAsiaTheme="majorEastAsia" w:hAnsiTheme="majorHAnsi" w:cstheme="majorBidi"/>
@@ -13435,7 +13394,7 @@
         <w:pStyle w:val="Heading3"/>
       </w:pPr>
       <w:r>
-        <w:t>Tx IQ mismatch compensation</w:t>
+        <w:t>Compensation</w:t>
       </w:r>
     </w:p>
     <w:p>
@@ -19660,7 +19619,7 @@
         <w:pStyle w:val="Heading3"/>
       </w:pPr>
       <w:r>
-        <w:t>Tx IQ mismatch measurement</w:t>
+        <w:t>Measurement</w:t>
       </w:r>
     </w:p>
     <w:p>
@@ -20683,15 +20642,10 @@
       </m:oMathPara>
     </w:p>
     <w:p>
-      <w:pPr>
-        <w:rPr>
-          <w:rFonts w:asciiTheme="majorHAnsi" w:eastAsiaTheme="majorEastAsia" w:hAnsiTheme="majorHAnsi" w:cstheme="majorBidi"/>
-        </w:rPr>
-      </w:pPr>
       <m:oMath>
         <m:r>
           <w:rPr>
-            <w:rFonts w:ascii="Cambria Math" w:eastAsiaTheme="majorEastAsia" w:hAnsi="Cambria Math" w:cstheme="majorBidi"/>
+            <w:rFonts w:ascii="Cambria Math" w:hAnsi="Cambria Math"/>
           </w:rPr>
           <m:t>A</m:t>
         </m:r>
@@ -20699,7 +20653,7 @@
           <m:sSupPr>
             <m:ctrlPr>
               <w:rPr>
-                <w:rFonts w:ascii="Cambria Math" w:eastAsiaTheme="majorEastAsia" w:hAnsi="Cambria Math" w:cstheme="majorBidi"/>
+                <w:rFonts w:ascii="Cambria Math" w:hAnsi="Cambria Math"/>
                 <w:i/>
               </w:rPr>
             </m:ctrlPr>
@@ -20707,7 +20661,7 @@
           <m:e>
             <m:r>
               <w:rPr>
-                <w:rFonts w:ascii="Cambria Math" w:eastAsiaTheme="majorEastAsia" w:hAnsi="Cambria Math" w:cstheme="majorBidi"/>
+                <w:rFonts w:ascii="Cambria Math" w:hAnsi="Cambria Math"/>
               </w:rPr>
               <m:t>e</m:t>
             </m:r>
@@ -20715,7 +20669,7 @@
           <m:sup>
             <m:r>
               <w:rPr>
-                <w:rFonts w:ascii="Cambria Math" w:eastAsiaTheme="majorEastAsia" w:hAnsi="Cambria Math" w:cstheme="majorBidi"/>
+                <w:rFonts w:ascii="Cambria Math" w:hAnsi="Cambria Math"/>
               </w:rPr>
               <m:t>j±ϕ</m:t>
             </m:r>
@@ -20723,22 +20677,11 @@
         </m:sSup>
       </m:oMath>
       <w:r>
-        <w:rPr>
-          <w:rFonts w:asciiTheme="majorHAnsi" w:eastAsiaTheme="majorEastAsia" w:hAnsiTheme="majorHAnsi" w:cstheme="majorBidi"/>
-        </w:rPr>
         <w:t xml:space="preserve"> represents the common frequency response.</w:t>
       </w:r>
     </w:p>
     <w:p>
-      <w:pPr>
-        <w:rPr>
-          <w:rFonts w:asciiTheme="majorHAnsi" w:eastAsiaTheme="majorEastAsia" w:hAnsiTheme="majorHAnsi" w:cstheme="majorBidi"/>
-        </w:rPr>
-      </w:pPr>
       <w:r>
-        <w:rPr>
-          <w:rFonts w:asciiTheme="majorHAnsi" w:eastAsiaTheme="majorEastAsia" w:hAnsiTheme="majorHAnsi" w:cstheme="majorBidi"/>
-        </w:rPr>
         <w:t>After SPDFT, we get</w:t>
       </w:r>
     </w:p>
@@ -21924,15 +21867,7 @@
       </m:oMathPara>
     </w:p>
     <w:p>
-      <w:pPr>
-        <w:rPr>
-          <w:rFonts w:asciiTheme="majorHAnsi" w:eastAsiaTheme="majorEastAsia" w:hAnsiTheme="majorHAnsi" w:cstheme="majorBidi"/>
-        </w:rPr>
-      </w:pPr>
       <w:r>
-        <w:rPr>
-          <w:rFonts w:asciiTheme="majorHAnsi" w:eastAsiaTheme="majorEastAsia" w:hAnsiTheme="majorHAnsi" w:cstheme="majorBidi"/>
-        </w:rPr>
         <w:t>This is just image suppression.</w:t>
       </w:r>
     </w:p>
@@ -22157,13 +22092,7 @@
             <w:rPr>
               <w:rFonts w:ascii="Cambria Math" w:eastAsiaTheme="majorEastAsia" w:hAnsi="Cambria Math" w:cstheme="majorBidi"/>
             </w:rPr>
-            <m:t>+ϕ</m:t>
-          </m:r>
-          <m:r>
-            <w:rPr>
-              <w:rFonts w:ascii="Cambria Math" w:eastAsiaTheme="majorEastAsia" w:hAnsi="Cambria Math" w:cstheme="majorBidi"/>
-            </w:rPr>
-            <m:t>=</m:t>
+            <m:t>+ϕ=</m:t>
           </m:r>
           <m:func>
             <m:funcPr>
@@ -24426,15 +24355,2241 @@
       </m:oMathPara>
     </w:p>
     <w:p>
+      <w:r>
+        <w:t>Alternate phase calc:</w:t>
+      </w:r>
+    </w:p>
+    <w:p>
       <w:pPr>
         <w:rPr>
           <w:rFonts w:asciiTheme="majorHAnsi" w:eastAsiaTheme="majorEastAsia" w:hAnsiTheme="majorHAnsi" w:cstheme="majorBidi"/>
         </w:rPr>
       </w:pPr>
-      <w:r>
+      <m:oMathPara>
+        <m:oMath>
+          <m:r>
+            <w:rPr>
+              <w:rFonts w:ascii="Cambria Math" w:eastAsiaTheme="majorEastAsia" w:hAnsi="Cambria Math" w:cstheme="majorBidi"/>
+            </w:rPr>
+            <m:t>α⋅β=</m:t>
+          </m:r>
+          <m:sSup>
+            <m:sSupPr>
+              <m:ctrlPr>
+                <w:rPr>
+                  <w:rFonts w:ascii="Cambria Math" w:eastAsiaTheme="majorEastAsia" w:hAnsi="Cambria Math" w:cstheme="majorBidi"/>
+                  <w:i/>
+                </w:rPr>
+              </m:ctrlPr>
+            </m:sSupPr>
+            <m:e>
+              <m:r>
+                <w:rPr>
+                  <w:rFonts w:ascii="Cambria Math" w:eastAsiaTheme="majorEastAsia" w:hAnsi="Cambria Math" w:cstheme="majorBidi"/>
+                </w:rPr>
+                <m:t>A</m:t>
+              </m:r>
+            </m:e>
+            <m:sup>
+              <m:r>
+                <w:rPr>
+                  <w:rFonts w:ascii="Cambria Math" w:eastAsiaTheme="majorEastAsia" w:hAnsi="Cambria Math" w:cstheme="majorBidi"/>
+                </w:rPr>
+                <m:t>2</m:t>
+              </m:r>
+            </m:sup>
+          </m:sSup>
+          <m:d>
+            <m:dPr>
+              <m:ctrlPr>
+                <w:rPr>
+                  <w:rFonts w:ascii="Cambria Math" w:eastAsiaTheme="majorEastAsia" w:hAnsi="Cambria Math" w:cstheme="majorBidi"/>
+                  <w:i/>
+                </w:rPr>
+              </m:ctrlPr>
+            </m:dPr>
+            <m:e>
+              <m:func>
+                <m:funcPr>
+                  <m:ctrlPr>
+                    <w:rPr>
+                      <w:rFonts w:ascii="Cambria Math" w:eastAsiaTheme="majorEastAsia" w:hAnsi="Cambria Math" w:cstheme="majorBidi"/>
+                      <w:i/>
+                    </w:rPr>
+                  </m:ctrlPr>
+                </m:funcPr>
+                <m:fName>
+                  <m:r>
+                    <m:rPr>
+                      <m:sty m:val="p"/>
+                    </m:rPr>
+                    <w:rPr>
+                      <w:rFonts w:ascii="Cambria Math" w:eastAsiaTheme="majorEastAsia" w:hAnsi="Cambria Math" w:cstheme="majorBidi"/>
+                    </w:rPr>
+                    <m:t>cos</m:t>
+                  </m:r>
+                </m:fName>
+                <m:e>
+                  <m:f>
+                    <m:fPr>
+                      <m:ctrlPr>
+                        <w:rPr>
+                          <w:rFonts w:ascii="Cambria Math" w:eastAsiaTheme="majorEastAsia" w:hAnsi="Cambria Math" w:cstheme="majorBidi"/>
+                          <w:i/>
+                        </w:rPr>
+                      </m:ctrlPr>
+                    </m:fPr>
+                    <m:num>
+                      <m:r>
+                        <w:rPr>
+                          <w:rFonts w:ascii="Cambria Math" w:eastAsiaTheme="majorEastAsia" w:hAnsi="Cambria Math" w:cstheme="majorBidi"/>
+                        </w:rPr>
+                        <m:t>θ</m:t>
+                      </m:r>
+                    </m:num>
+                    <m:den>
+                      <m:r>
+                        <w:rPr>
+                          <w:rFonts w:ascii="Cambria Math" w:eastAsiaTheme="majorEastAsia" w:hAnsi="Cambria Math" w:cstheme="majorBidi"/>
+                        </w:rPr>
+                        <m:t>2</m:t>
+                      </m:r>
+                    </m:den>
+                  </m:f>
+                </m:e>
+              </m:func>
+              <m:r>
+                <w:rPr>
+                  <w:rFonts w:ascii="Cambria Math" w:eastAsiaTheme="majorEastAsia" w:hAnsi="Cambria Math" w:cstheme="majorBidi"/>
+                </w:rPr>
+                <m:t>+j</m:t>
+              </m:r>
+              <m:f>
+                <m:fPr>
+                  <m:ctrlPr>
+                    <w:rPr>
+                      <w:rFonts w:ascii="Cambria Math" w:eastAsiaTheme="majorEastAsia" w:hAnsi="Cambria Math" w:cstheme="majorBidi"/>
+                      <w:i/>
+                    </w:rPr>
+                  </m:ctrlPr>
+                </m:fPr>
+                <m:num>
+                  <m:r>
+                    <w:rPr>
+                      <w:rFonts w:ascii="Cambria Math" w:eastAsiaTheme="majorEastAsia" w:hAnsi="Cambria Math" w:cstheme="majorBidi"/>
+                    </w:rPr>
+                    <m:t>ϵ</m:t>
+                  </m:r>
+                </m:num>
+                <m:den>
+                  <m:r>
+                    <w:rPr>
+                      <w:rFonts w:ascii="Cambria Math" w:eastAsiaTheme="majorEastAsia" w:hAnsi="Cambria Math" w:cstheme="majorBidi"/>
+                    </w:rPr>
+                    <m:t>2</m:t>
+                  </m:r>
+                </m:den>
+              </m:f>
+              <m:func>
+                <m:funcPr>
+                  <m:ctrlPr>
+                    <w:rPr>
+                      <w:rFonts w:ascii="Cambria Math" w:eastAsiaTheme="majorEastAsia" w:hAnsi="Cambria Math" w:cstheme="majorBidi"/>
+                      <w:i/>
+                    </w:rPr>
+                  </m:ctrlPr>
+                </m:funcPr>
+                <m:fName>
+                  <m:r>
+                    <m:rPr>
+                      <m:sty m:val="p"/>
+                    </m:rPr>
+                    <w:rPr>
+                      <w:rFonts w:ascii="Cambria Math" w:eastAsiaTheme="majorEastAsia" w:hAnsi="Cambria Math" w:cstheme="majorBidi"/>
+                    </w:rPr>
+                    <m:t>sin</m:t>
+                  </m:r>
+                </m:fName>
+                <m:e>
+                  <m:f>
+                    <m:fPr>
+                      <m:ctrlPr>
+                        <w:rPr>
+                          <w:rFonts w:ascii="Cambria Math" w:eastAsiaTheme="majorEastAsia" w:hAnsi="Cambria Math" w:cstheme="majorBidi"/>
+                          <w:i/>
+                        </w:rPr>
+                      </m:ctrlPr>
+                    </m:fPr>
+                    <m:num>
+                      <m:r>
+                        <w:rPr>
+                          <w:rFonts w:ascii="Cambria Math" w:eastAsiaTheme="majorEastAsia" w:hAnsi="Cambria Math" w:cstheme="majorBidi"/>
+                        </w:rPr>
+                        <m:t>θ</m:t>
+                      </m:r>
+                    </m:num>
+                    <m:den>
+                      <m:r>
+                        <w:rPr>
+                          <w:rFonts w:ascii="Cambria Math" w:eastAsiaTheme="majorEastAsia" w:hAnsi="Cambria Math" w:cstheme="majorBidi"/>
+                        </w:rPr>
+                        <m:t>2</m:t>
+                      </m:r>
+                    </m:den>
+                  </m:f>
+                </m:e>
+              </m:func>
+            </m:e>
+          </m:d>
+          <m:d>
+            <m:dPr>
+              <m:ctrlPr>
+                <w:rPr>
+                  <w:rFonts w:ascii="Cambria Math" w:eastAsiaTheme="majorEastAsia" w:hAnsi="Cambria Math" w:cstheme="majorBidi"/>
+                  <w:i/>
+                </w:rPr>
+              </m:ctrlPr>
+            </m:dPr>
+            <m:e>
+              <m:f>
+                <m:fPr>
+                  <m:ctrlPr>
+                    <w:rPr>
+                      <w:rFonts w:ascii="Cambria Math" w:eastAsiaTheme="majorEastAsia" w:hAnsi="Cambria Math" w:cstheme="majorBidi"/>
+                      <w:i/>
+                    </w:rPr>
+                  </m:ctrlPr>
+                </m:fPr>
+                <m:num>
+                  <m:r>
+                    <w:rPr>
+                      <w:rFonts w:ascii="Cambria Math" w:eastAsiaTheme="majorEastAsia" w:hAnsi="Cambria Math" w:cstheme="majorBidi"/>
+                    </w:rPr>
+                    <m:t>ϵ</m:t>
+                  </m:r>
+                </m:num>
+                <m:den>
+                  <m:r>
+                    <w:rPr>
+                      <w:rFonts w:ascii="Cambria Math" w:eastAsiaTheme="majorEastAsia" w:hAnsi="Cambria Math" w:cstheme="majorBidi"/>
+                    </w:rPr>
+                    <m:t>2</m:t>
+                  </m:r>
+                </m:den>
+              </m:f>
+              <m:func>
+                <m:funcPr>
+                  <m:ctrlPr>
+                    <w:rPr>
+                      <w:rFonts w:ascii="Cambria Math" w:eastAsiaTheme="majorEastAsia" w:hAnsi="Cambria Math" w:cstheme="majorBidi"/>
+                      <w:i/>
+                    </w:rPr>
+                  </m:ctrlPr>
+                </m:funcPr>
+                <m:fName>
+                  <m:r>
+                    <m:rPr>
+                      <m:sty m:val="p"/>
+                    </m:rPr>
+                    <w:rPr>
+                      <w:rFonts w:ascii="Cambria Math" w:eastAsiaTheme="majorEastAsia" w:hAnsi="Cambria Math" w:cstheme="majorBidi"/>
+                    </w:rPr>
+                    <m:t>cos</m:t>
+                  </m:r>
+                </m:fName>
+                <m:e>
+                  <m:f>
+                    <m:fPr>
+                      <m:ctrlPr>
+                        <w:rPr>
+                          <w:rFonts w:ascii="Cambria Math" w:eastAsiaTheme="majorEastAsia" w:hAnsi="Cambria Math" w:cstheme="majorBidi"/>
+                          <w:i/>
+                        </w:rPr>
+                      </m:ctrlPr>
+                    </m:fPr>
+                    <m:num>
+                      <m:r>
+                        <w:rPr>
+                          <w:rFonts w:ascii="Cambria Math" w:eastAsiaTheme="majorEastAsia" w:hAnsi="Cambria Math" w:cstheme="majorBidi"/>
+                        </w:rPr>
+                        <m:t>θ</m:t>
+                      </m:r>
+                    </m:num>
+                    <m:den>
+                      <m:r>
+                        <w:rPr>
+                          <w:rFonts w:ascii="Cambria Math" w:eastAsiaTheme="majorEastAsia" w:hAnsi="Cambria Math" w:cstheme="majorBidi"/>
+                        </w:rPr>
+                        <m:t>2</m:t>
+                      </m:r>
+                    </m:den>
+                  </m:f>
+                </m:e>
+              </m:func>
+              <m:r>
+                <w:rPr>
+                  <w:rFonts w:ascii="Cambria Math" w:eastAsiaTheme="majorEastAsia" w:hAnsi="Cambria Math" w:cstheme="majorBidi"/>
+                </w:rPr>
+                <m:t>+j</m:t>
+              </m:r>
+              <m:func>
+                <m:funcPr>
+                  <m:ctrlPr>
+                    <w:rPr>
+                      <w:rFonts w:ascii="Cambria Math" w:eastAsiaTheme="majorEastAsia" w:hAnsi="Cambria Math" w:cstheme="majorBidi"/>
+                      <w:i/>
+                    </w:rPr>
+                  </m:ctrlPr>
+                </m:funcPr>
+                <m:fName>
+                  <m:r>
+                    <m:rPr>
+                      <m:sty m:val="p"/>
+                    </m:rPr>
+                    <w:rPr>
+                      <w:rFonts w:ascii="Cambria Math" w:eastAsiaTheme="majorEastAsia" w:hAnsi="Cambria Math" w:cstheme="majorBidi"/>
+                    </w:rPr>
+                    <m:t>sin</m:t>
+                  </m:r>
+                </m:fName>
+                <m:e>
+                  <m:f>
+                    <m:fPr>
+                      <m:ctrlPr>
+                        <w:rPr>
+                          <w:rFonts w:ascii="Cambria Math" w:eastAsiaTheme="majorEastAsia" w:hAnsi="Cambria Math" w:cstheme="majorBidi"/>
+                          <w:i/>
+                        </w:rPr>
+                      </m:ctrlPr>
+                    </m:fPr>
+                    <m:num>
+                      <m:r>
+                        <w:rPr>
+                          <w:rFonts w:ascii="Cambria Math" w:eastAsiaTheme="majorEastAsia" w:hAnsi="Cambria Math" w:cstheme="majorBidi"/>
+                        </w:rPr>
+                        <m:t>θ</m:t>
+                      </m:r>
+                    </m:num>
+                    <m:den>
+                      <m:r>
+                        <w:rPr>
+                          <w:rFonts w:ascii="Cambria Math" w:eastAsiaTheme="majorEastAsia" w:hAnsi="Cambria Math" w:cstheme="majorBidi"/>
+                        </w:rPr>
+                        <m:t>2</m:t>
+                      </m:r>
+                    </m:den>
+                  </m:f>
+                </m:e>
+              </m:func>
+            </m:e>
+          </m:d>
+          <m:r>
+            <w:rPr>
+              <w:rFonts w:ascii="Cambria Math" w:eastAsiaTheme="majorEastAsia" w:hAnsi="Cambria Math" w:cstheme="majorBidi"/>
+            </w:rPr>
+            <m:t>=</m:t>
+          </m:r>
+          <m:sSup>
+            <m:sSupPr>
+              <m:ctrlPr>
+                <w:rPr>
+                  <w:rFonts w:ascii="Cambria Math" w:eastAsiaTheme="majorEastAsia" w:hAnsi="Cambria Math" w:cstheme="majorBidi"/>
+                  <w:i/>
+                </w:rPr>
+              </m:ctrlPr>
+            </m:sSupPr>
+            <m:e>
+              <m:r>
+                <w:rPr>
+                  <w:rFonts w:ascii="Cambria Math" w:eastAsiaTheme="majorEastAsia" w:hAnsi="Cambria Math" w:cstheme="majorBidi"/>
+                </w:rPr>
+                <m:t>A</m:t>
+              </m:r>
+            </m:e>
+            <m:sup>
+              <m:r>
+                <w:rPr>
+                  <w:rFonts w:ascii="Cambria Math" w:eastAsiaTheme="majorEastAsia" w:hAnsi="Cambria Math" w:cstheme="majorBidi"/>
+                </w:rPr>
+                <m:t>2</m:t>
+              </m:r>
+            </m:sup>
+          </m:sSup>
+          <m:d>
+            <m:dPr>
+              <m:ctrlPr>
+                <w:rPr>
+                  <w:rFonts w:ascii="Cambria Math" w:eastAsiaTheme="majorEastAsia" w:hAnsi="Cambria Math" w:cstheme="majorBidi"/>
+                  <w:i/>
+                </w:rPr>
+              </m:ctrlPr>
+            </m:dPr>
+            <m:e>
+              <m:f>
+                <m:fPr>
+                  <m:ctrlPr>
+                    <w:rPr>
+                      <w:rFonts w:ascii="Cambria Math" w:eastAsiaTheme="majorEastAsia" w:hAnsi="Cambria Math" w:cstheme="majorBidi"/>
+                      <w:i/>
+                    </w:rPr>
+                  </m:ctrlPr>
+                </m:fPr>
+                <m:num>
+                  <m:r>
+                    <w:rPr>
+                      <w:rFonts w:ascii="Cambria Math" w:eastAsiaTheme="majorEastAsia" w:hAnsi="Cambria Math" w:cstheme="majorBidi"/>
+                    </w:rPr>
+                    <m:t>ϵ</m:t>
+                  </m:r>
+                </m:num>
+                <m:den>
+                  <m:r>
+                    <w:rPr>
+                      <w:rFonts w:ascii="Cambria Math" w:eastAsiaTheme="majorEastAsia" w:hAnsi="Cambria Math" w:cstheme="majorBidi"/>
+                    </w:rPr>
+                    <m:t>2</m:t>
+                  </m:r>
+                </m:den>
+              </m:f>
+              <m:func>
+                <m:funcPr>
+                  <m:ctrlPr>
+                    <w:rPr>
+                      <w:rFonts w:ascii="Cambria Math" w:eastAsiaTheme="majorEastAsia" w:hAnsi="Cambria Math" w:cstheme="majorBidi"/>
+                      <w:i/>
+                    </w:rPr>
+                  </m:ctrlPr>
+                </m:funcPr>
+                <m:fName>
+                  <m:sSup>
+                    <m:sSupPr>
+                      <m:ctrlPr>
+                        <w:rPr>
+                          <w:rFonts w:ascii="Cambria Math" w:eastAsiaTheme="majorEastAsia" w:hAnsi="Cambria Math" w:cstheme="majorBidi"/>
+                          <w:i/>
+                        </w:rPr>
+                      </m:ctrlPr>
+                    </m:sSupPr>
+                    <m:e>
+                      <m:r>
+                        <m:rPr>
+                          <m:sty m:val="p"/>
+                        </m:rPr>
+                        <w:rPr>
+                          <w:rFonts w:ascii="Cambria Math" w:eastAsiaTheme="majorEastAsia" w:hAnsi="Cambria Math" w:cstheme="majorBidi"/>
+                        </w:rPr>
+                        <m:t>cos</m:t>
+                      </m:r>
+                      <m:ctrlPr>
+                        <w:rPr>
+                          <w:rFonts w:ascii="Cambria Math" w:eastAsiaTheme="majorEastAsia" w:hAnsi="Cambria Math" w:cstheme="majorBidi"/>
+                        </w:rPr>
+                      </m:ctrlPr>
+                    </m:e>
+                    <m:sup>
+                      <m:r>
+                        <w:rPr>
+                          <w:rFonts w:ascii="Cambria Math" w:eastAsiaTheme="majorEastAsia" w:hAnsi="Cambria Math" w:cstheme="majorBidi"/>
+                        </w:rPr>
+                        <m:t>2</m:t>
+                      </m:r>
+                      <m:ctrlPr>
+                        <w:rPr>
+                          <w:rFonts w:ascii="Cambria Math" w:eastAsiaTheme="majorEastAsia" w:hAnsi="Cambria Math" w:cstheme="majorBidi"/>
+                        </w:rPr>
+                      </m:ctrlPr>
+                    </m:sup>
+                  </m:sSup>
+                </m:fName>
+                <m:e>
+                  <m:f>
+                    <m:fPr>
+                      <m:ctrlPr>
+                        <w:rPr>
+                          <w:rFonts w:ascii="Cambria Math" w:eastAsiaTheme="majorEastAsia" w:hAnsi="Cambria Math" w:cstheme="majorBidi"/>
+                          <w:i/>
+                        </w:rPr>
+                      </m:ctrlPr>
+                    </m:fPr>
+                    <m:num>
+                      <m:r>
+                        <w:rPr>
+                          <w:rFonts w:ascii="Cambria Math" w:eastAsiaTheme="majorEastAsia" w:hAnsi="Cambria Math" w:cstheme="majorBidi"/>
+                        </w:rPr>
+                        <m:t>θ</m:t>
+                      </m:r>
+                    </m:num>
+                    <m:den>
+                      <m:r>
+                        <w:rPr>
+                          <w:rFonts w:ascii="Cambria Math" w:eastAsiaTheme="majorEastAsia" w:hAnsi="Cambria Math" w:cstheme="majorBidi"/>
+                        </w:rPr>
+                        <m:t>2</m:t>
+                      </m:r>
+                    </m:den>
+                  </m:f>
+                </m:e>
+              </m:func>
+              <m:r>
+                <w:rPr>
+                  <w:rFonts w:ascii="Cambria Math" w:eastAsiaTheme="majorEastAsia" w:hAnsi="Cambria Math" w:cstheme="majorBidi"/>
+                </w:rPr>
+                <m:t>-</m:t>
+              </m:r>
+              <m:f>
+                <m:fPr>
+                  <m:ctrlPr>
+                    <w:rPr>
+                      <w:rFonts w:ascii="Cambria Math" w:eastAsiaTheme="majorEastAsia" w:hAnsi="Cambria Math" w:cstheme="majorBidi"/>
+                      <w:i/>
+                    </w:rPr>
+                  </m:ctrlPr>
+                </m:fPr>
+                <m:num>
+                  <m:r>
+                    <w:rPr>
+                      <w:rFonts w:ascii="Cambria Math" w:eastAsiaTheme="majorEastAsia" w:hAnsi="Cambria Math" w:cstheme="majorBidi"/>
+                    </w:rPr>
+                    <m:t>ϵ</m:t>
+                  </m:r>
+                </m:num>
+                <m:den>
+                  <m:r>
+                    <w:rPr>
+                      <w:rFonts w:ascii="Cambria Math" w:eastAsiaTheme="majorEastAsia" w:hAnsi="Cambria Math" w:cstheme="majorBidi"/>
+                    </w:rPr>
+                    <m:t>2</m:t>
+                  </m:r>
+                </m:den>
+              </m:f>
+              <m:func>
+                <m:funcPr>
+                  <m:ctrlPr>
+                    <w:rPr>
+                      <w:rFonts w:ascii="Cambria Math" w:eastAsiaTheme="majorEastAsia" w:hAnsi="Cambria Math" w:cstheme="majorBidi"/>
+                      <w:i/>
+                    </w:rPr>
+                  </m:ctrlPr>
+                </m:funcPr>
+                <m:fName>
+                  <m:sSup>
+                    <m:sSupPr>
+                      <m:ctrlPr>
+                        <w:rPr>
+                          <w:rFonts w:ascii="Cambria Math" w:eastAsiaTheme="majorEastAsia" w:hAnsi="Cambria Math" w:cstheme="majorBidi"/>
+                          <w:i/>
+                        </w:rPr>
+                      </m:ctrlPr>
+                    </m:sSupPr>
+                    <m:e>
+                      <m:r>
+                        <m:rPr>
+                          <m:sty m:val="p"/>
+                        </m:rPr>
+                        <w:rPr>
+                          <w:rFonts w:ascii="Cambria Math" w:eastAsiaTheme="majorEastAsia" w:hAnsi="Cambria Math" w:cstheme="majorBidi"/>
+                        </w:rPr>
+                        <m:t>sin</m:t>
+                      </m:r>
+                      <m:ctrlPr>
+                        <w:rPr>
+                          <w:rFonts w:ascii="Cambria Math" w:eastAsiaTheme="majorEastAsia" w:hAnsi="Cambria Math" w:cstheme="majorBidi"/>
+                        </w:rPr>
+                      </m:ctrlPr>
+                    </m:e>
+                    <m:sup>
+                      <m:r>
+                        <w:rPr>
+                          <w:rFonts w:ascii="Cambria Math" w:eastAsiaTheme="majorEastAsia" w:hAnsi="Cambria Math" w:cstheme="majorBidi"/>
+                        </w:rPr>
+                        <m:t>2</m:t>
+                      </m:r>
+                      <m:ctrlPr>
+                        <w:rPr>
+                          <w:rFonts w:ascii="Cambria Math" w:eastAsiaTheme="majorEastAsia" w:hAnsi="Cambria Math" w:cstheme="majorBidi"/>
+                        </w:rPr>
+                      </m:ctrlPr>
+                    </m:sup>
+                  </m:sSup>
+                </m:fName>
+                <m:e>
+                  <m:f>
+                    <m:fPr>
+                      <m:ctrlPr>
+                        <w:rPr>
+                          <w:rFonts w:ascii="Cambria Math" w:eastAsiaTheme="majorEastAsia" w:hAnsi="Cambria Math" w:cstheme="majorBidi"/>
+                          <w:i/>
+                        </w:rPr>
+                      </m:ctrlPr>
+                    </m:fPr>
+                    <m:num>
+                      <m:r>
+                        <w:rPr>
+                          <w:rFonts w:ascii="Cambria Math" w:eastAsiaTheme="majorEastAsia" w:hAnsi="Cambria Math" w:cstheme="majorBidi"/>
+                        </w:rPr>
+                        <m:t>θ</m:t>
+                      </m:r>
+                    </m:num>
+                    <m:den>
+                      <m:r>
+                        <w:rPr>
+                          <w:rFonts w:ascii="Cambria Math" w:eastAsiaTheme="majorEastAsia" w:hAnsi="Cambria Math" w:cstheme="majorBidi"/>
+                        </w:rPr>
+                        <m:t>2</m:t>
+                      </m:r>
+                    </m:den>
+                  </m:f>
+                </m:e>
+              </m:func>
+              <m:r>
+                <w:rPr>
+                  <w:rFonts w:ascii="Cambria Math" w:eastAsiaTheme="majorEastAsia" w:hAnsi="Cambria Math" w:cstheme="majorBidi"/>
+                </w:rPr>
+                <m:t>+j</m:t>
+              </m:r>
+              <m:d>
+                <m:dPr>
+                  <m:ctrlPr>
+                    <w:rPr>
+                      <w:rFonts w:ascii="Cambria Math" w:eastAsiaTheme="majorEastAsia" w:hAnsi="Cambria Math" w:cstheme="majorBidi"/>
+                      <w:i/>
+                    </w:rPr>
+                  </m:ctrlPr>
+                </m:dPr>
+                <m:e>
+                  <m:r>
+                    <w:rPr>
+                      <w:rFonts w:ascii="Cambria Math" w:eastAsiaTheme="majorEastAsia" w:hAnsi="Cambria Math" w:cstheme="majorBidi"/>
+                    </w:rPr>
+                    <m:t>1+</m:t>
+                  </m:r>
+                  <m:f>
+                    <m:fPr>
+                      <m:ctrlPr>
+                        <w:rPr>
+                          <w:rFonts w:ascii="Cambria Math" w:eastAsiaTheme="majorEastAsia" w:hAnsi="Cambria Math" w:cstheme="majorBidi"/>
+                          <w:i/>
+                        </w:rPr>
+                      </m:ctrlPr>
+                    </m:fPr>
+                    <m:num>
+                      <m:sSup>
+                        <m:sSupPr>
+                          <m:ctrlPr>
+                            <w:rPr>
+                              <w:rFonts w:ascii="Cambria Math" w:eastAsiaTheme="majorEastAsia" w:hAnsi="Cambria Math" w:cstheme="majorBidi"/>
+                              <w:i/>
+                            </w:rPr>
+                          </m:ctrlPr>
+                        </m:sSupPr>
+                        <m:e>
+                          <m:r>
+                            <w:rPr>
+                              <w:rFonts w:ascii="Cambria Math" w:eastAsiaTheme="majorEastAsia" w:hAnsi="Cambria Math" w:cstheme="majorBidi"/>
+                            </w:rPr>
+                            <m:t>ϵ</m:t>
+                          </m:r>
+                        </m:e>
+                        <m:sup>
+                          <m:r>
+                            <w:rPr>
+                              <w:rFonts w:ascii="Cambria Math" w:eastAsiaTheme="majorEastAsia" w:hAnsi="Cambria Math" w:cstheme="majorBidi"/>
+                            </w:rPr>
+                            <m:t>2</m:t>
+                          </m:r>
+                        </m:sup>
+                      </m:sSup>
+                    </m:num>
+                    <m:den>
+                      <m:r>
+                        <w:rPr>
+                          <w:rFonts w:ascii="Cambria Math" w:eastAsiaTheme="majorEastAsia" w:hAnsi="Cambria Math" w:cstheme="majorBidi"/>
+                        </w:rPr>
+                        <m:t>4</m:t>
+                      </m:r>
+                    </m:den>
+                  </m:f>
+                </m:e>
+              </m:d>
+              <m:func>
+                <m:funcPr>
+                  <m:ctrlPr>
+                    <w:rPr>
+                      <w:rFonts w:ascii="Cambria Math" w:eastAsiaTheme="majorEastAsia" w:hAnsi="Cambria Math" w:cstheme="majorBidi"/>
+                      <w:i/>
+                    </w:rPr>
+                  </m:ctrlPr>
+                </m:funcPr>
+                <m:fName>
+                  <m:r>
+                    <m:rPr>
+                      <m:sty m:val="p"/>
+                    </m:rPr>
+                    <w:rPr>
+                      <w:rFonts w:ascii="Cambria Math" w:eastAsiaTheme="majorEastAsia" w:hAnsi="Cambria Math" w:cstheme="majorBidi"/>
+                    </w:rPr>
+                    <m:t>sin</m:t>
+                  </m:r>
+                </m:fName>
+                <m:e>
+                  <m:f>
+                    <m:fPr>
+                      <m:ctrlPr>
+                        <w:rPr>
+                          <w:rFonts w:ascii="Cambria Math" w:eastAsiaTheme="majorEastAsia" w:hAnsi="Cambria Math" w:cstheme="majorBidi"/>
+                          <w:i/>
+                        </w:rPr>
+                      </m:ctrlPr>
+                    </m:fPr>
+                    <m:num>
+                      <m:r>
+                        <w:rPr>
+                          <w:rFonts w:ascii="Cambria Math" w:eastAsiaTheme="majorEastAsia" w:hAnsi="Cambria Math" w:cstheme="majorBidi"/>
+                        </w:rPr>
+                        <m:t>θ</m:t>
+                      </m:r>
+                    </m:num>
+                    <m:den>
+                      <m:r>
+                        <w:rPr>
+                          <w:rFonts w:ascii="Cambria Math" w:eastAsiaTheme="majorEastAsia" w:hAnsi="Cambria Math" w:cstheme="majorBidi"/>
+                        </w:rPr>
+                        <m:t>2</m:t>
+                      </m:r>
+                    </m:den>
+                  </m:f>
+                </m:e>
+              </m:func>
+              <m:func>
+                <m:funcPr>
+                  <m:ctrlPr>
+                    <w:rPr>
+                      <w:rFonts w:ascii="Cambria Math" w:eastAsiaTheme="majorEastAsia" w:hAnsi="Cambria Math" w:cstheme="majorBidi"/>
+                      <w:i/>
+                    </w:rPr>
+                  </m:ctrlPr>
+                </m:funcPr>
+                <m:fName>
+                  <m:r>
+                    <m:rPr>
+                      <m:sty m:val="p"/>
+                    </m:rPr>
+                    <w:rPr>
+                      <w:rFonts w:ascii="Cambria Math" w:eastAsiaTheme="majorEastAsia" w:hAnsi="Cambria Math" w:cstheme="majorBidi"/>
+                    </w:rPr>
+                    <m:t>cos</m:t>
+                  </m:r>
+                </m:fName>
+                <m:e>
+                  <m:f>
+                    <m:fPr>
+                      <m:ctrlPr>
+                        <w:rPr>
+                          <w:rFonts w:ascii="Cambria Math" w:eastAsiaTheme="majorEastAsia" w:hAnsi="Cambria Math" w:cstheme="majorBidi"/>
+                          <w:i/>
+                        </w:rPr>
+                      </m:ctrlPr>
+                    </m:fPr>
+                    <m:num>
+                      <m:r>
+                        <w:rPr>
+                          <w:rFonts w:ascii="Cambria Math" w:eastAsiaTheme="majorEastAsia" w:hAnsi="Cambria Math" w:cstheme="majorBidi"/>
+                        </w:rPr>
+                        <m:t>θ</m:t>
+                      </m:r>
+                    </m:num>
+                    <m:den>
+                      <m:r>
+                        <w:rPr>
+                          <w:rFonts w:ascii="Cambria Math" w:eastAsiaTheme="majorEastAsia" w:hAnsi="Cambria Math" w:cstheme="majorBidi"/>
+                        </w:rPr>
+                        <m:t>2</m:t>
+                      </m:r>
+                    </m:den>
+                  </m:f>
+                </m:e>
+              </m:func>
+            </m:e>
+          </m:d>
+        </m:oMath>
+      </m:oMathPara>
+    </w:p>
+    <w:p>
+      <w:pPr>
         <w:rPr>
           <w:rFonts w:asciiTheme="majorHAnsi" w:eastAsiaTheme="majorEastAsia" w:hAnsiTheme="majorHAnsi" w:cstheme="majorBidi"/>
         </w:rPr>
+      </w:pPr>
+      <m:oMathPara>
+        <m:oMath>
+          <m:func>
+            <m:funcPr>
+              <m:ctrlPr>
+                <w:rPr>
+                  <w:rFonts w:ascii="Cambria Math" w:eastAsiaTheme="majorEastAsia" w:hAnsi="Cambria Math" w:cstheme="majorBidi"/>
+                  <w:i/>
+                </w:rPr>
+              </m:ctrlPr>
+            </m:funcPr>
+            <m:fName>
+              <m:r>
+                <m:rPr>
+                  <m:sty m:val="p"/>
+                </m:rPr>
+                <w:rPr>
+                  <w:rFonts w:ascii="Cambria Math" w:eastAsiaTheme="majorEastAsia" w:hAnsi="Cambria Math" w:cstheme="majorBidi"/>
+                </w:rPr>
+                <m:t>tan</m:t>
+              </m:r>
+            </m:fName>
+            <m:e>
+              <m:r>
+                <w:rPr>
+                  <w:rFonts w:ascii="Cambria Math" w:eastAsiaTheme="majorEastAsia" w:hAnsi="Cambria Math" w:cstheme="majorBidi"/>
+                </w:rPr>
+                <m:t>∠αβ</m:t>
+              </m:r>
+            </m:e>
+          </m:func>
+          <m:r>
+            <w:rPr>
+              <w:rFonts w:ascii="Cambria Math" w:eastAsiaTheme="majorEastAsia" w:hAnsi="Cambria Math" w:cstheme="majorBidi"/>
+            </w:rPr>
+            <m:t>=</m:t>
+          </m:r>
+          <m:f>
+            <m:fPr>
+              <m:ctrlPr>
+                <w:rPr>
+                  <w:rFonts w:ascii="Cambria Math" w:eastAsiaTheme="majorEastAsia" w:hAnsi="Cambria Math" w:cstheme="majorBidi"/>
+                  <w:i/>
+                </w:rPr>
+              </m:ctrlPr>
+            </m:fPr>
+            <m:num>
+              <m:d>
+                <m:dPr>
+                  <m:ctrlPr>
+                    <w:rPr>
+                      <w:rFonts w:ascii="Cambria Math" w:eastAsiaTheme="majorEastAsia" w:hAnsi="Cambria Math" w:cstheme="majorBidi"/>
+                      <w:i/>
+                    </w:rPr>
+                  </m:ctrlPr>
+                </m:dPr>
+                <m:e>
+                  <m:r>
+                    <w:rPr>
+                      <w:rFonts w:ascii="Cambria Math" w:eastAsiaTheme="majorEastAsia" w:hAnsi="Cambria Math" w:cstheme="majorBidi"/>
+                    </w:rPr>
+                    <m:t>1+</m:t>
+                  </m:r>
+                  <m:f>
+                    <m:fPr>
+                      <m:ctrlPr>
+                        <w:rPr>
+                          <w:rFonts w:ascii="Cambria Math" w:eastAsiaTheme="majorEastAsia" w:hAnsi="Cambria Math" w:cstheme="majorBidi"/>
+                          <w:i/>
+                        </w:rPr>
+                      </m:ctrlPr>
+                    </m:fPr>
+                    <m:num>
+                      <m:sSup>
+                        <m:sSupPr>
+                          <m:ctrlPr>
+                            <w:rPr>
+                              <w:rFonts w:ascii="Cambria Math" w:eastAsiaTheme="majorEastAsia" w:hAnsi="Cambria Math" w:cstheme="majorBidi"/>
+                              <w:i/>
+                            </w:rPr>
+                          </m:ctrlPr>
+                        </m:sSupPr>
+                        <m:e>
+                          <m:r>
+                            <w:rPr>
+                              <w:rFonts w:ascii="Cambria Math" w:eastAsiaTheme="majorEastAsia" w:hAnsi="Cambria Math" w:cstheme="majorBidi"/>
+                            </w:rPr>
+                            <m:t>ϵ</m:t>
+                          </m:r>
+                        </m:e>
+                        <m:sup>
+                          <m:r>
+                            <w:rPr>
+                              <w:rFonts w:ascii="Cambria Math" w:eastAsiaTheme="majorEastAsia" w:hAnsi="Cambria Math" w:cstheme="majorBidi"/>
+                            </w:rPr>
+                            <m:t>2</m:t>
+                          </m:r>
+                        </m:sup>
+                      </m:sSup>
+                    </m:num>
+                    <m:den>
+                      <m:r>
+                        <w:rPr>
+                          <w:rFonts w:ascii="Cambria Math" w:eastAsiaTheme="majorEastAsia" w:hAnsi="Cambria Math" w:cstheme="majorBidi"/>
+                        </w:rPr>
+                        <m:t>4</m:t>
+                      </m:r>
+                    </m:den>
+                  </m:f>
+                </m:e>
+              </m:d>
+              <m:func>
+                <m:funcPr>
+                  <m:ctrlPr>
+                    <w:rPr>
+                      <w:rFonts w:ascii="Cambria Math" w:eastAsiaTheme="majorEastAsia" w:hAnsi="Cambria Math" w:cstheme="majorBidi"/>
+                      <w:i/>
+                    </w:rPr>
+                  </m:ctrlPr>
+                </m:funcPr>
+                <m:fName>
+                  <m:r>
+                    <m:rPr>
+                      <m:sty m:val="p"/>
+                    </m:rPr>
+                    <w:rPr>
+                      <w:rFonts w:ascii="Cambria Math" w:eastAsiaTheme="majorEastAsia" w:hAnsi="Cambria Math" w:cstheme="majorBidi"/>
+                    </w:rPr>
+                    <m:t>sin</m:t>
+                  </m:r>
+                </m:fName>
+                <m:e>
+                  <m:f>
+                    <m:fPr>
+                      <m:ctrlPr>
+                        <w:rPr>
+                          <w:rFonts w:ascii="Cambria Math" w:eastAsiaTheme="majorEastAsia" w:hAnsi="Cambria Math" w:cstheme="majorBidi"/>
+                          <w:i/>
+                        </w:rPr>
+                      </m:ctrlPr>
+                    </m:fPr>
+                    <m:num>
+                      <m:r>
+                        <w:rPr>
+                          <w:rFonts w:ascii="Cambria Math" w:eastAsiaTheme="majorEastAsia" w:hAnsi="Cambria Math" w:cstheme="majorBidi"/>
+                        </w:rPr>
+                        <m:t>θ</m:t>
+                      </m:r>
+                    </m:num>
+                    <m:den>
+                      <m:r>
+                        <w:rPr>
+                          <w:rFonts w:ascii="Cambria Math" w:eastAsiaTheme="majorEastAsia" w:hAnsi="Cambria Math" w:cstheme="majorBidi"/>
+                        </w:rPr>
+                        <m:t>2</m:t>
+                      </m:r>
+                    </m:den>
+                  </m:f>
+                </m:e>
+              </m:func>
+              <m:func>
+                <m:funcPr>
+                  <m:ctrlPr>
+                    <w:rPr>
+                      <w:rFonts w:ascii="Cambria Math" w:eastAsiaTheme="majorEastAsia" w:hAnsi="Cambria Math" w:cstheme="majorBidi"/>
+                      <w:i/>
+                    </w:rPr>
+                  </m:ctrlPr>
+                </m:funcPr>
+                <m:fName>
+                  <m:r>
+                    <m:rPr>
+                      <m:sty m:val="p"/>
+                    </m:rPr>
+                    <w:rPr>
+                      <w:rFonts w:ascii="Cambria Math" w:eastAsiaTheme="majorEastAsia" w:hAnsi="Cambria Math" w:cstheme="majorBidi"/>
+                    </w:rPr>
+                    <m:t>cos</m:t>
+                  </m:r>
+                </m:fName>
+                <m:e>
+                  <m:f>
+                    <m:fPr>
+                      <m:ctrlPr>
+                        <w:rPr>
+                          <w:rFonts w:ascii="Cambria Math" w:eastAsiaTheme="majorEastAsia" w:hAnsi="Cambria Math" w:cstheme="majorBidi"/>
+                          <w:i/>
+                        </w:rPr>
+                      </m:ctrlPr>
+                    </m:fPr>
+                    <m:num>
+                      <m:r>
+                        <w:rPr>
+                          <w:rFonts w:ascii="Cambria Math" w:eastAsiaTheme="majorEastAsia" w:hAnsi="Cambria Math" w:cstheme="majorBidi"/>
+                        </w:rPr>
+                        <m:t>θ</m:t>
+                      </m:r>
+                    </m:num>
+                    <m:den>
+                      <m:r>
+                        <w:rPr>
+                          <w:rFonts w:ascii="Cambria Math" w:eastAsiaTheme="majorEastAsia" w:hAnsi="Cambria Math" w:cstheme="majorBidi"/>
+                        </w:rPr>
+                        <m:t>2</m:t>
+                      </m:r>
+                    </m:den>
+                  </m:f>
+                </m:e>
+              </m:func>
+            </m:num>
+            <m:den>
+              <m:f>
+                <m:fPr>
+                  <m:ctrlPr>
+                    <w:rPr>
+                      <w:rFonts w:ascii="Cambria Math" w:eastAsiaTheme="majorEastAsia" w:hAnsi="Cambria Math" w:cstheme="majorBidi"/>
+                      <w:i/>
+                    </w:rPr>
+                  </m:ctrlPr>
+                </m:fPr>
+                <m:num>
+                  <m:r>
+                    <w:rPr>
+                      <w:rFonts w:ascii="Cambria Math" w:eastAsiaTheme="majorEastAsia" w:hAnsi="Cambria Math" w:cstheme="majorBidi"/>
+                    </w:rPr>
+                    <m:t>ϵ</m:t>
+                  </m:r>
+                </m:num>
+                <m:den>
+                  <m:r>
+                    <w:rPr>
+                      <w:rFonts w:ascii="Cambria Math" w:eastAsiaTheme="majorEastAsia" w:hAnsi="Cambria Math" w:cstheme="majorBidi"/>
+                    </w:rPr>
+                    <m:t>2</m:t>
+                  </m:r>
+                </m:den>
+              </m:f>
+              <m:func>
+                <m:funcPr>
+                  <m:ctrlPr>
+                    <w:rPr>
+                      <w:rFonts w:ascii="Cambria Math" w:eastAsiaTheme="majorEastAsia" w:hAnsi="Cambria Math" w:cstheme="majorBidi"/>
+                      <w:i/>
+                    </w:rPr>
+                  </m:ctrlPr>
+                </m:funcPr>
+                <m:fName>
+                  <m:sSup>
+                    <m:sSupPr>
+                      <m:ctrlPr>
+                        <w:rPr>
+                          <w:rFonts w:ascii="Cambria Math" w:eastAsiaTheme="majorEastAsia" w:hAnsi="Cambria Math" w:cstheme="majorBidi"/>
+                          <w:i/>
+                        </w:rPr>
+                      </m:ctrlPr>
+                    </m:sSupPr>
+                    <m:e>
+                      <m:r>
+                        <m:rPr>
+                          <m:sty m:val="p"/>
+                        </m:rPr>
+                        <w:rPr>
+                          <w:rFonts w:ascii="Cambria Math" w:eastAsiaTheme="majorEastAsia" w:hAnsi="Cambria Math" w:cstheme="majorBidi"/>
+                        </w:rPr>
+                        <m:t>cos</m:t>
+                      </m:r>
+                      <m:ctrlPr>
+                        <w:rPr>
+                          <w:rFonts w:ascii="Cambria Math" w:eastAsiaTheme="majorEastAsia" w:hAnsi="Cambria Math" w:cstheme="majorBidi"/>
+                        </w:rPr>
+                      </m:ctrlPr>
+                    </m:e>
+                    <m:sup>
+                      <m:r>
+                        <w:rPr>
+                          <w:rFonts w:ascii="Cambria Math" w:eastAsiaTheme="majorEastAsia" w:hAnsi="Cambria Math" w:cstheme="majorBidi"/>
+                        </w:rPr>
+                        <m:t>2</m:t>
+                      </m:r>
+                      <m:ctrlPr>
+                        <w:rPr>
+                          <w:rFonts w:ascii="Cambria Math" w:eastAsiaTheme="majorEastAsia" w:hAnsi="Cambria Math" w:cstheme="majorBidi"/>
+                        </w:rPr>
+                      </m:ctrlPr>
+                    </m:sup>
+                  </m:sSup>
+                </m:fName>
+                <m:e>
+                  <m:f>
+                    <m:fPr>
+                      <m:ctrlPr>
+                        <w:rPr>
+                          <w:rFonts w:ascii="Cambria Math" w:eastAsiaTheme="majorEastAsia" w:hAnsi="Cambria Math" w:cstheme="majorBidi"/>
+                          <w:i/>
+                        </w:rPr>
+                      </m:ctrlPr>
+                    </m:fPr>
+                    <m:num>
+                      <m:r>
+                        <w:rPr>
+                          <w:rFonts w:ascii="Cambria Math" w:eastAsiaTheme="majorEastAsia" w:hAnsi="Cambria Math" w:cstheme="majorBidi"/>
+                        </w:rPr>
+                        <m:t>θ</m:t>
+                      </m:r>
+                    </m:num>
+                    <m:den>
+                      <m:r>
+                        <w:rPr>
+                          <w:rFonts w:ascii="Cambria Math" w:eastAsiaTheme="majorEastAsia" w:hAnsi="Cambria Math" w:cstheme="majorBidi"/>
+                        </w:rPr>
+                        <m:t>2</m:t>
+                      </m:r>
+                    </m:den>
+                  </m:f>
+                </m:e>
+              </m:func>
+              <m:r>
+                <w:rPr>
+                  <w:rFonts w:ascii="Cambria Math" w:eastAsiaTheme="majorEastAsia" w:hAnsi="Cambria Math" w:cstheme="majorBidi"/>
+                </w:rPr>
+                <m:t>-</m:t>
+              </m:r>
+              <m:f>
+                <m:fPr>
+                  <m:ctrlPr>
+                    <w:rPr>
+                      <w:rFonts w:ascii="Cambria Math" w:eastAsiaTheme="majorEastAsia" w:hAnsi="Cambria Math" w:cstheme="majorBidi"/>
+                      <w:i/>
+                    </w:rPr>
+                  </m:ctrlPr>
+                </m:fPr>
+                <m:num>
+                  <m:r>
+                    <w:rPr>
+                      <w:rFonts w:ascii="Cambria Math" w:eastAsiaTheme="majorEastAsia" w:hAnsi="Cambria Math" w:cstheme="majorBidi"/>
+                    </w:rPr>
+                    <m:t>ϵ</m:t>
+                  </m:r>
+                </m:num>
+                <m:den>
+                  <m:r>
+                    <w:rPr>
+                      <w:rFonts w:ascii="Cambria Math" w:eastAsiaTheme="majorEastAsia" w:hAnsi="Cambria Math" w:cstheme="majorBidi"/>
+                    </w:rPr>
+                    <m:t>2</m:t>
+                  </m:r>
+                </m:den>
+              </m:f>
+              <m:func>
+                <m:funcPr>
+                  <m:ctrlPr>
+                    <w:rPr>
+                      <w:rFonts w:ascii="Cambria Math" w:eastAsiaTheme="majorEastAsia" w:hAnsi="Cambria Math" w:cstheme="majorBidi"/>
+                      <w:i/>
+                    </w:rPr>
+                  </m:ctrlPr>
+                </m:funcPr>
+                <m:fName>
+                  <m:sSup>
+                    <m:sSupPr>
+                      <m:ctrlPr>
+                        <w:rPr>
+                          <w:rFonts w:ascii="Cambria Math" w:eastAsiaTheme="majorEastAsia" w:hAnsi="Cambria Math" w:cstheme="majorBidi"/>
+                          <w:i/>
+                        </w:rPr>
+                      </m:ctrlPr>
+                    </m:sSupPr>
+                    <m:e>
+                      <m:r>
+                        <m:rPr>
+                          <m:sty m:val="p"/>
+                        </m:rPr>
+                        <w:rPr>
+                          <w:rFonts w:ascii="Cambria Math" w:eastAsiaTheme="majorEastAsia" w:hAnsi="Cambria Math" w:cstheme="majorBidi"/>
+                        </w:rPr>
+                        <m:t>sin</m:t>
+                      </m:r>
+                      <m:ctrlPr>
+                        <w:rPr>
+                          <w:rFonts w:ascii="Cambria Math" w:eastAsiaTheme="majorEastAsia" w:hAnsi="Cambria Math" w:cstheme="majorBidi"/>
+                        </w:rPr>
+                      </m:ctrlPr>
+                    </m:e>
+                    <m:sup>
+                      <m:r>
+                        <w:rPr>
+                          <w:rFonts w:ascii="Cambria Math" w:eastAsiaTheme="majorEastAsia" w:hAnsi="Cambria Math" w:cstheme="majorBidi"/>
+                        </w:rPr>
+                        <m:t>2</m:t>
+                      </m:r>
+                      <m:ctrlPr>
+                        <w:rPr>
+                          <w:rFonts w:ascii="Cambria Math" w:eastAsiaTheme="majorEastAsia" w:hAnsi="Cambria Math" w:cstheme="majorBidi"/>
+                        </w:rPr>
+                      </m:ctrlPr>
+                    </m:sup>
+                  </m:sSup>
+                </m:fName>
+                <m:e>
+                  <m:f>
+                    <m:fPr>
+                      <m:ctrlPr>
+                        <w:rPr>
+                          <w:rFonts w:ascii="Cambria Math" w:eastAsiaTheme="majorEastAsia" w:hAnsi="Cambria Math" w:cstheme="majorBidi"/>
+                          <w:i/>
+                        </w:rPr>
+                      </m:ctrlPr>
+                    </m:fPr>
+                    <m:num>
+                      <m:r>
+                        <w:rPr>
+                          <w:rFonts w:ascii="Cambria Math" w:eastAsiaTheme="majorEastAsia" w:hAnsi="Cambria Math" w:cstheme="majorBidi"/>
+                        </w:rPr>
+                        <m:t>θ</m:t>
+                      </m:r>
+                    </m:num>
+                    <m:den>
+                      <m:r>
+                        <w:rPr>
+                          <w:rFonts w:ascii="Cambria Math" w:eastAsiaTheme="majorEastAsia" w:hAnsi="Cambria Math" w:cstheme="majorBidi"/>
+                        </w:rPr>
+                        <m:t>2</m:t>
+                      </m:r>
+                    </m:den>
+                  </m:f>
+                </m:e>
+              </m:func>
+            </m:den>
+          </m:f>
+          <m:r>
+            <w:rPr>
+              <w:rFonts w:ascii="Cambria Math" w:eastAsiaTheme="majorEastAsia" w:hAnsi="Cambria Math" w:cstheme="majorBidi"/>
+            </w:rPr>
+            <m:t>=</m:t>
+          </m:r>
+          <m:f>
+            <m:fPr>
+              <m:ctrlPr>
+                <w:rPr>
+                  <w:rFonts w:ascii="Cambria Math" w:eastAsiaTheme="majorEastAsia" w:hAnsi="Cambria Math" w:cstheme="majorBidi"/>
+                  <w:i/>
+                </w:rPr>
+              </m:ctrlPr>
+            </m:fPr>
+            <m:num>
+              <m:d>
+                <m:dPr>
+                  <m:ctrlPr>
+                    <w:rPr>
+                      <w:rFonts w:ascii="Cambria Math" w:eastAsiaTheme="majorEastAsia" w:hAnsi="Cambria Math" w:cstheme="majorBidi"/>
+                      <w:i/>
+                    </w:rPr>
+                  </m:ctrlPr>
+                </m:dPr>
+                <m:e>
+                  <m:r>
+                    <w:rPr>
+                      <w:rFonts w:ascii="Cambria Math" w:eastAsiaTheme="majorEastAsia" w:hAnsi="Cambria Math" w:cstheme="majorBidi"/>
+                    </w:rPr>
+                    <m:t>1+</m:t>
+                  </m:r>
+                  <m:f>
+                    <m:fPr>
+                      <m:ctrlPr>
+                        <w:rPr>
+                          <w:rFonts w:ascii="Cambria Math" w:eastAsiaTheme="majorEastAsia" w:hAnsi="Cambria Math" w:cstheme="majorBidi"/>
+                          <w:i/>
+                        </w:rPr>
+                      </m:ctrlPr>
+                    </m:fPr>
+                    <m:num>
+                      <m:sSup>
+                        <m:sSupPr>
+                          <m:ctrlPr>
+                            <w:rPr>
+                              <w:rFonts w:ascii="Cambria Math" w:eastAsiaTheme="majorEastAsia" w:hAnsi="Cambria Math" w:cstheme="majorBidi"/>
+                              <w:i/>
+                            </w:rPr>
+                          </m:ctrlPr>
+                        </m:sSupPr>
+                        <m:e>
+                          <m:r>
+                            <w:rPr>
+                              <w:rFonts w:ascii="Cambria Math" w:eastAsiaTheme="majorEastAsia" w:hAnsi="Cambria Math" w:cstheme="majorBidi"/>
+                            </w:rPr>
+                            <m:t>ϵ</m:t>
+                          </m:r>
+                        </m:e>
+                        <m:sup>
+                          <m:r>
+                            <w:rPr>
+                              <w:rFonts w:ascii="Cambria Math" w:eastAsiaTheme="majorEastAsia" w:hAnsi="Cambria Math" w:cstheme="majorBidi"/>
+                            </w:rPr>
+                            <m:t>2</m:t>
+                          </m:r>
+                        </m:sup>
+                      </m:sSup>
+                    </m:num>
+                    <m:den>
+                      <m:r>
+                        <w:rPr>
+                          <w:rFonts w:ascii="Cambria Math" w:eastAsiaTheme="majorEastAsia" w:hAnsi="Cambria Math" w:cstheme="majorBidi"/>
+                        </w:rPr>
+                        <m:t>4</m:t>
+                      </m:r>
+                    </m:den>
+                  </m:f>
+                </m:e>
+              </m:d>
+              <m:func>
+                <m:funcPr>
+                  <m:ctrlPr>
+                    <w:rPr>
+                      <w:rFonts w:ascii="Cambria Math" w:eastAsiaTheme="majorEastAsia" w:hAnsi="Cambria Math" w:cstheme="majorBidi"/>
+                      <w:i/>
+                    </w:rPr>
+                  </m:ctrlPr>
+                </m:funcPr>
+                <m:fName>
+                  <m:r>
+                    <m:rPr>
+                      <m:sty m:val="p"/>
+                    </m:rPr>
+                    <w:rPr>
+                      <w:rFonts w:ascii="Cambria Math" w:eastAsiaTheme="majorEastAsia" w:hAnsi="Cambria Math" w:cstheme="majorBidi"/>
+                    </w:rPr>
+                    <m:t>sin</m:t>
+                  </m:r>
+                </m:fName>
+                <m:e>
+                  <m:f>
+                    <m:fPr>
+                      <m:ctrlPr>
+                        <w:rPr>
+                          <w:rFonts w:ascii="Cambria Math" w:eastAsiaTheme="majorEastAsia" w:hAnsi="Cambria Math" w:cstheme="majorBidi"/>
+                          <w:i/>
+                        </w:rPr>
+                      </m:ctrlPr>
+                    </m:fPr>
+                    <m:num>
+                      <m:r>
+                        <w:rPr>
+                          <w:rFonts w:ascii="Cambria Math" w:eastAsiaTheme="majorEastAsia" w:hAnsi="Cambria Math" w:cstheme="majorBidi"/>
+                        </w:rPr>
+                        <m:t>θ</m:t>
+                      </m:r>
+                    </m:num>
+                    <m:den>
+                      <m:r>
+                        <w:rPr>
+                          <w:rFonts w:ascii="Cambria Math" w:eastAsiaTheme="majorEastAsia" w:hAnsi="Cambria Math" w:cstheme="majorBidi"/>
+                        </w:rPr>
+                        <m:t>2</m:t>
+                      </m:r>
+                    </m:den>
+                  </m:f>
+                </m:e>
+              </m:func>
+              <m:func>
+                <m:funcPr>
+                  <m:ctrlPr>
+                    <w:rPr>
+                      <w:rFonts w:ascii="Cambria Math" w:eastAsiaTheme="majorEastAsia" w:hAnsi="Cambria Math" w:cstheme="majorBidi"/>
+                      <w:i/>
+                    </w:rPr>
+                  </m:ctrlPr>
+                </m:funcPr>
+                <m:fName>
+                  <m:r>
+                    <m:rPr>
+                      <m:sty m:val="p"/>
+                    </m:rPr>
+                    <w:rPr>
+                      <w:rFonts w:ascii="Cambria Math" w:eastAsiaTheme="majorEastAsia" w:hAnsi="Cambria Math" w:cstheme="majorBidi"/>
+                    </w:rPr>
+                    <m:t>cos</m:t>
+                  </m:r>
+                </m:fName>
+                <m:e>
+                  <m:f>
+                    <m:fPr>
+                      <m:ctrlPr>
+                        <w:rPr>
+                          <w:rFonts w:ascii="Cambria Math" w:eastAsiaTheme="majorEastAsia" w:hAnsi="Cambria Math" w:cstheme="majorBidi"/>
+                          <w:i/>
+                        </w:rPr>
+                      </m:ctrlPr>
+                    </m:fPr>
+                    <m:num>
+                      <m:r>
+                        <w:rPr>
+                          <w:rFonts w:ascii="Cambria Math" w:eastAsiaTheme="majorEastAsia" w:hAnsi="Cambria Math" w:cstheme="majorBidi"/>
+                        </w:rPr>
+                        <m:t>θ</m:t>
+                      </m:r>
+                    </m:num>
+                    <m:den>
+                      <m:r>
+                        <w:rPr>
+                          <w:rFonts w:ascii="Cambria Math" w:eastAsiaTheme="majorEastAsia" w:hAnsi="Cambria Math" w:cstheme="majorBidi"/>
+                        </w:rPr>
+                        <m:t>2</m:t>
+                      </m:r>
+                    </m:den>
+                  </m:f>
+                </m:e>
+              </m:func>
+            </m:num>
+            <m:den>
+              <m:f>
+                <m:fPr>
+                  <m:ctrlPr>
+                    <w:rPr>
+                      <w:rFonts w:ascii="Cambria Math" w:eastAsiaTheme="majorEastAsia" w:hAnsi="Cambria Math" w:cstheme="majorBidi"/>
+                      <w:i/>
+                    </w:rPr>
+                  </m:ctrlPr>
+                </m:fPr>
+                <m:num>
+                  <m:r>
+                    <w:rPr>
+                      <w:rFonts w:ascii="Cambria Math" w:eastAsiaTheme="majorEastAsia" w:hAnsi="Cambria Math" w:cstheme="majorBidi"/>
+                    </w:rPr>
+                    <m:t>ϵ</m:t>
+                  </m:r>
+                </m:num>
+                <m:den>
+                  <m:r>
+                    <w:rPr>
+                      <w:rFonts w:ascii="Cambria Math" w:eastAsiaTheme="majorEastAsia" w:hAnsi="Cambria Math" w:cstheme="majorBidi"/>
+                    </w:rPr>
+                    <m:t>2</m:t>
+                  </m:r>
+                </m:den>
+              </m:f>
+              <m:d>
+                <m:dPr>
+                  <m:ctrlPr>
+                    <w:rPr>
+                      <w:rFonts w:ascii="Cambria Math" w:eastAsiaTheme="majorEastAsia" w:hAnsi="Cambria Math" w:cstheme="majorBidi"/>
+                      <w:i/>
+                    </w:rPr>
+                  </m:ctrlPr>
+                </m:dPr>
+                <m:e>
+                  <m:func>
+                    <m:funcPr>
+                      <m:ctrlPr>
+                        <w:rPr>
+                          <w:rFonts w:ascii="Cambria Math" w:eastAsiaTheme="majorEastAsia" w:hAnsi="Cambria Math" w:cstheme="majorBidi"/>
+                          <w:i/>
+                        </w:rPr>
+                      </m:ctrlPr>
+                    </m:funcPr>
+                    <m:fName>
+                      <m:sSup>
+                        <m:sSupPr>
+                          <m:ctrlPr>
+                            <w:rPr>
+                              <w:rFonts w:ascii="Cambria Math" w:eastAsiaTheme="majorEastAsia" w:hAnsi="Cambria Math" w:cstheme="majorBidi"/>
+                              <w:i/>
+                            </w:rPr>
+                          </m:ctrlPr>
+                        </m:sSupPr>
+                        <m:e>
+                          <m:r>
+                            <m:rPr>
+                              <m:sty m:val="p"/>
+                            </m:rPr>
+                            <w:rPr>
+                              <w:rFonts w:ascii="Cambria Math" w:eastAsiaTheme="majorEastAsia" w:hAnsi="Cambria Math" w:cstheme="majorBidi"/>
+                            </w:rPr>
+                            <m:t>cos</m:t>
+                          </m:r>
+                        </m:e>
+                        <m:sup>
+                          <m:r>
+                            <w:rPr>
+                              <w:rFonts w:ascii="Cambria Math" w:eastAsiaTheme="majorEastAsia" w:hAnsi="Cambria Math" w:cstheme="majorBidi"/>
+                            </w:rPr>
+                            <m:t>2</m:t>
+                          </m:r>
+                          <m:ctrlPr>
+                            <w:rPr>
+                              <w:rFonts w:ascii="Cambria Math" w:eastAsiaTheme="majorEastAsia" w:hAnsi="Cambria Math" w:cstheme="majorBidi"/>
+                            </w:rPr>
+                          </m:ctrlPr>
+                        </m:sup>
+                      </m:sSup>
+                    </m:fName>
+                    <m:e>
+                      <m:f>
+                        <m:fPr>
+                          <m:ctrlPr>
+                            <w:rPr>
+                              <w:rFonts w:ascii="Cambria Math" w:eastAsiaTheme="majorEastAsia" w:hAnsi="Cambria Math" w:cstheme="majorBidi"/>
+                              <w:i/>
+                            </w:rPr>
+                          </m:ctrlPr>
+                        </m:fPr>
+                        <m:num>
+                          <m:r>
+                            <w:rPr>
+                              <w:rFonts w:ascii="Cambria Math" w:eastAsiaTheme="majorEastAsia" w:hAnsi="Cambria Math" w:cstheme="majorBidi"/>
+                            </w:rPr>
+                            <m:t>θ</m:t>
+                          </m:r>
+                        </m:num>
+                        <m:den>
+                          <m:r>
+                            <w:rPr>
+                              <w:rFonts w:ascii="Cambria Math" w:eastAsiaTheme="majorEastAsia" w:hAnsi="Cambria Math" w:cstheme="majorBidi"/>
+                            </w:rPr>
+                            <m:t>2</m:t>
+                          </m:r>
+                        </m:den>
+                      </m:f>
+                    </m:e>
+                  </m:func>
+                  <m:r>
+                    <w:rPr>
+                      <w:rFonts w:ascii="Cambria Math" w:eastAsiaTheme="majorEastAsia" w:hAnsi="Cambria Math" w:cstheme="majorBidi"/>
+                    </w:rPr>
+                    <m:t>-</m:t>
+                  </m:r>
+                  <m:func>
+                    <m:funcPr>
+                      <m:ctrlPr>
+                        <w:rPr>
+                          <w:rFonts w:ascii="Cambria Math" w:eastAsiaTheme="majorEastAsia" w:hAnsi="Cambria Math" w:cstheme="majorBidi"/>
+                          <w:i/>
+                        </w:rPr>
+                      </m:ctrlPr>
+                    </m:funcPr>
+                    <m:fName>
+                      <m:sSup>
+                        <m:sSupPr>
+                          <m:ctrlPr>
+                            <w:rPr>
+                              <w:rFonts w:ascii="Cambria Math" w:eastAsiaTheme="majorEastAsia" w:hAnsi="Cambria Math" w:cstheme="majorBidi"/>
+                              <w:i/>
+                            </w:rPr>
+                          </m:ctrlPr>
+                        </m:sSupPr>
+                        <m:e>
+                          <m:r>
+                            <m:rPr>
+                              <m:sty m:val="p"/>
+                            </m:rPr>
+                            <w:rPr>
+                              <w:rFonts w:ascii="Cambria Math" w:eastAsiaTheme="majorEastAsia" w:hAnsi="Cambria Math" w:cstheme="majorBidi"/>
+                            </w:rPr>
+                            <m:t>sin</m:t>
+                          </m:r>
+                        </m:e>
+                        <m:sup>
+                          <m:r>
+                            <w:rPr>
+                              <w:rFonts w:ascii="Cambria Math" w:eastAsiaTheme="majorEastAsia" w:hAnsi="Cambria Math" w:cstheme="majorBidi"/>
+                            </w:rPr>
+                            <m:t>2</m:t>
+                          </m:r>
+                          <m:ctrlPr>
+                            <w:rPr>
+                              <w:rFonts w:ascii="Cambria Math" w:eastAsiaTheme="majorEastAsia" w:hAnsi="Cambria Math" w:cstheme="majorBidi"/>
+                            </w:rPr>
+                          </m:ctrlPr>
+                        </m:sup>
+                      </m:sSup>
+                    </m:fName>
+                    <m:e>
+                      <m:f>
+                        <m:fPr>
+                          <m:ctrlPr>
+                            <w:rPr>
+                              <w:rFonts w:ascii="Cambria Math" w:eastAsiaTheme="majorEastAsia" w:hAnsi="Cambria Math" w:cstheme="majorBidi"/>
+                              <w:i/>
+                            </w:rPr>
+                          </m:ctrlPr>
+                        </m:fPr>
+                        <m:num>
+                          <m:r>
+                            <w:rPr>
+                              <w:rFonts w:ascii="Cambria Math" w:eastAsiaTheme="majorEastAsia" w:hAnsi="Cambria Math" w:cstheme="majorBidi"/>
+                            </w:rPr>
+                            <m:t>θ</m:t>
+                          </m:r>
+                        </m:num>
+                        <m:den>
+                          <m:r>
+                            <w:rPr>
+                              <w:rFonts w:ascii="Cambria Math" w:eastAsiaTheme="majorEastAsia" w:hAnsi="Cambria Math" w:cstheme="majorBidi"/>
+                            </w:rPr>
+                            <m:t>2</m:t>
+                          </m:r>
+                        </m:den>
+                      </m:f>
+                    </m:e>
+                  </m:func>
+                </m:e>
+              </m:d>
+            </m:den>
+          </m:f>
+          <m:r>
+            <w:rPr>
+              <w:rFonts w:ascii="Cambria Math" w:eastAsiaTheme="majorEastAsia" w:hAnsi="Cambria Math" w:cstheme="majorBidi"/>
+            </w:rPr>
+            <m:t>=</m:t>
+          </m:r>
+          <m:f>
+            <m:fPr>
+              <m:ctrlPr>
+                <w:rPr>
+                  <w:rFonts w:ascii="Cambria Math" w:eastAsiaTheme="majorEastAsia" w:hAnsi="Cambria Math" w:cstheme="majorBidi"/>
+                  <w:i/>
+                </w:rPr>
+              </m:ctrlPr>
+            </m:fPr>
+            <m:num>
+              <m:d>
+                <m:dPr>
+                  <m:ctrlPr>
+                    <w:rPr>
+                      <w:rFonts w:ascii="Cambria Math" w:eastAsiaTheme="majorEastAsia" w:hAnsi="Cambria Math" w:cstheme="majorBidi"/>
+                      <w:i/>
+                    </w:rPr>
+                  </m:ctrlPr>
+                </m:dPr>
+                <m:e>
+                  <m:r>
+                    <w:rPr>
+                      <w:rFonts w:ascii="Cambria Math" w:eastAsiaTheme="majorEastAsia" w:hAnsi="Cambria Math" w:cstheme="majorBidi"/>
+                    </w:rPr>
+                    <m:t>1+</m:t>
+                  </m:r>
+                  <m:f>
+                    <m:fPr>
+                      <m:ctrlPr>
+                        <w:rPr>
+                          <w:rFonts w:ascii="Cambria Math" w:eastAsiaTheme="majorEastAsia" w:hAnsi="Cambria Math" w:cstheme="majorBidi"/>
+                          <w:i/>
+                        </w:rPr>
+                      </m:ctrlPr>
+                    </m:fPr>
+                    <m:num>
+                      <m:sSup>
+                        <m:sSupPr>
+                          <m:ctrlPr>
+                            <w:rPr>
+                              <w:rFonts w:ascii="Cambria Math" w:eastAsiaTheme="majorEastAsia" w:hAnsi="Cambria Math" w:cstheme="majorBidi"/>
+                              <w:i/>
+                            </w:rPr>
+                          </m:ctrlPr>
+                        </m:sSupPr>
+                        <m:e>
+                          <m:r>
+                            <w:rPr>
+                              <w:rFonts w:ascii="Cambria Math" w:eastAsiaTheme="majorEastAsia" w:hAnsi="Cambria Math" w:cstheme="majorBidi"/>
+                            </w:rPr>
+                            <m:t>ϵ</m:t>
+                          </m:r>
+                        </m:e>
+                        <m:sup>
+                          <m:r>
+                            <w:rPr>
+                              <w:rFonts w:ascii="Cambria Math" w:eastAsiaTheme="majorEastAsia" w:hAnsi="Cambria Math" w:cstheme="majorBidi"/>
+                            </w:rPr>
+                            <m:t>2</m:t>
+                          </m:r>
+                        </m:sup>
+                      </m:sSup>
+                    </m:num>
+                    <m:den>
+                      <m:r>
+                        <w:rPr>
+                          <w:rFonts w:ascii="Cambria Math" w:eastAsiaTheme="majorEastAsia" w:hAnsi="Cambria Math" w:cstheme="majorBidi"/>
+                        </w:rPr>
+                        <m:t>4</m:t>
+                      </m:r>
+                    </m:den>
+                  </m:f>
+                </m:e>
+              </m:d>
+              <m:func>
+                <m:funcPr>
+                  <m:ctrlPr>
+                    <w:rPr>
+                      <w:rFonts w:ascii="Cambria Math" w:eastAsiaTheme="majorEastAsia" w:hAnsi="Cambria Math" w:cstheme="majorBidi"/>
+                      <w:i/>
+                    </w:rPr>
+                  </m:ctrlPr>
+                </m:funcPr>
+                <m:fName>
+                  <m:r>
+                    <m:rPr>
+                      <m:sty m:val="p"/>
+                    </m:rPr>
+                    <w:rPr>
+                      <w:rFonts w:ascii="Cambria Math" w:eastAsiaTheme="majorEastAsia" w:hAnsi="Cambria Math" w:cstheme="majorBidi"/>
+                    </w:rPr>
+                    <m:t>sin</m:t>
+                  </m:r>
+                </m:fName>
+                <m:e>
+                  <m:f>
+                    <m:fPr>
+                      <m:ctrlPr>
+                        <w:rPr>
+                          <w:rFonts w:ascii="Cambria Math" w:eastAsiaTheme="majorEastAsia" w:hAnsi="Cambria Math" w:cstheme="majorBidi"/>
+                          <w:i/>
+                        </w:rPr>
+                      </m:ctrlPr>
+                    </m:fPr>
+                    <m:num>
+                      <m:r>
+                        <w:rPr>
+                          <w:rFonts w:ascii="Cambria Math" w:eastAsiaTheme="majorEastAsia" w:hAnsi="Cambria Math" w:cstheme="majorBidi"/>
+                        </w:rPr>
+                        <m:t>θ</m:t>
+                      </m:r>
+                    </m:num>
+                    <m:den>
+                      <m:r>
+                        <w:rPr>
+                          <w:rFonts w:ascii="Cambria Math" w:eastAsiaTheme="majorEastAsia" w:hAnsi="Cambria Math" w:cstheme="majorBidi"/>
+                        </w:rPr>
+                        <m:t>2</m:t>
+                      </m:r>
+                    </m:den>
+                  </m:f>
+                </m:e>
+              </m:func>
+              <m:func>
+                <m:funcPr>
+                  <m:ctrlPr>
+                    <w:rPr>
+                      <w:rFonts w:ascii="Cambria Math" w:eastAsiaTheme="majorEastAsia" w:hAnsi="Cambria Math" w:cstheme="majorBidi"/>
+                      <w:i/>
+                    </w:rPr>
+                  </m:ctrlPr>
+                </m:funcPr>
+                <m:fName>
+                  <m:r>
+                    <m:rPr>
+                      <m:sty m:val="p"/>
+                    </m:rPr>
+                    <w:rPr>
+                      <w:rFonts w:ascii="Cambria Math" w:eastAsiaTheme="majorEastAsia" w:hAnsi="Cambria Math" w:cstheme="majorBidi"/>
+                    </w:rPr>
+                    <m:t>cos</m:t>
+                  </m:r>
+                </m:fName>
+                <m:e>
+                  <m:f>
+                    <m:fPr>
+                      <m:ctrlPr>
+                        <w:rPr>
+                          <w:rFonts w:ascii="Cambria Math" w:eastAsiaTheme="majorEastAsia" w:hAnsi="Cambria Math" w:cstheme="majorBidi"/>
+                          <w:i/>
+                        </w:rPr>
+                      </m:ctrlPr>
+                    </m:fPr>
+                    <m:num>
+                      <m:r>
+                        <w:rPr>
+                          <w:rFonts w:ascii="Cambria Math" w:eastAsiaTheme="majorEastAsia" w:hAnsi="Cambria Math" w:cstheme="majorBidi"/>
+                        </w:rPr>
+                        <m:t>θ</m:t>
+                      </m:r>
+                    </m:num>
+                    <m:den>
+                      <m:r>
+                        <w:rPr>
+                          <w:rFonts w:ascii="Cambria Math" w:eastAsiaTheme="majorEastAsia" w:hAnsi="Cambria Math" w:cstheme="majorBidi"/>
+                        </w:rPr>
+                        <m:t>2</m:t>
+                      </m:r>
+                    </m:den>
+                  </m:f>
+                </m:e>
+              </m:func>
+            </m:num>
+            <m:den>
+              <m:f>
+                <m:fPr>
+                  <m:ctrlPr>
+                    <w:rPr>
+                      <w:rFonts w:ascii="Cambria Math" w:eastAsiaTheme="majorEastAsia" w:hAnsi="Cambria Math" w:cstheme="majorBidi"/>
+                      <w:i/>
+                    </w:rPr>
+                  </m:ctrlPr>
+                </m:fPr>
+                <m:num>
+                  <m:r>
+                    <w:rPr>
+                      <w:rFonts w:ascii="Cambria Math" w:eastAsiaTheme="majorEastAsia" w:hAnsi="Cambria Math" w:cstheme="majorBidi"/>
+                    </w:rPr>
+                    <m:t>ϵ</m:t>
+                  </m:r>
+                </m:num>
+                <m:den>
+                  <m:r>
+                    <w:rPr>
+                      <w:rFonts w:ascii="Cambria Math" w:eastAsiaTheme="majorEastAsia" w:hAnsi="Cambria Math" w:cstheme="majorBidi"/>
+                    </w:rPr>
+                    <m:t>2</m:t>
+                  </m:r>
+                </m:den>
+              </m:f>
+              <m:func>
+                <m:funcPr>
+                  <m:ctrlPr>
+                    <w:rPr>
+                      <w:rFonts w:ascii="Cambria Math" w:eastAsiaTheme="majorEastAsia" w:hAnsi="Cambria Math" w:cstheme="majorBidi"/>
+                      <w:i/>
+                    </w:rPr>
+                  </m:ctrlPr>
+                </m:funcPr>
+                <m:fName>
+                  <m:sSup>
+                    <m:sSupPr>
+                      <m:ctrlPr>
+                        <w:rPr>
+                          <w:rFonts w:ascii="Cambria Math" w:eastAsiaTheme="majorEastAsia" w:hAnsi="Cambria Math" w:cstheme="majorBidi"/>
+                          <w:i/>
+                        </w:rPr>
+                      </m:ctrlPr>
+                    </m:sSupPr>
+                    <m:e>
+                      <m:r>
+                        <m:rPr>
+                          <m:sty m:val="p"/>
+                        </m:rPr>
+                        <w:rPr>
+                          <w:rFonts w:ascii="Cambria Math" w:eastAsiaTheme="majorEastAsia" w:hAnsi="Cambria Math" w:cstheme="majorBidi"/>
+                        </w:rPr>
+                        <m:t>cos</m:t>
+                      </m:r>
+                      <m:ctrlPr>
+                        <w:rPr>
+                          <w:rFonts w:ascii="Cambria Math" w:eastAsiaTheme="majorEastAsia" w:hAnsi="Cambria Math" w:cstheme="majorBidi"/>
+                        </w:rPr>
+                      </m:ctrlPr>
+                    </m:e>
+                    <m:sup>
+                      <m:r>
+                        <w:rPr>
+                          <w:rFonts w:ascii="Cambria Math" w:eastAsiaTheme="majorEastAsia" w:hAnsi="Cambria Math" w:cstheme="majorBidi"/>
+                        </w:rPr>
+                        <m:t>2</m:t>
+                      </m:r>
+                      <m:ctrlPr>
+                        <w:rPr>
+                          <w:rFonts w:ascii="Cambria Math" w:eastAsiaTheme="majorEastAsia" w:hAnsi="Cambria Math" w:cstheme="majorBidi"/>
+                        </w:rPr>
+                      </m:ctrlPr>
+                    </m:sup>
+                  </m:sSup>
+                </m:fName>
+                <m:e>
+                  <m:f>
+                    <m:fPr>
+                      <m:ctrlPr>
+                        <w:rPr>
+                          <w:rFonts w:ascii="Cambria Math" w:eastAsiaTheme="majorEastAsia" w:hAnsi="Cambria Math" w:cstheme="majorBidi"/>
+                          <w:i/>
+                        </w:rPr>
+                      </m:ctrlPr>
+                    </m:fPr>
+                    <m:num>
+                      <m:r>
+                        <w:rPr>
+                          <w:rFonts w:ascii="Cambria Math" w:eastAsiaTheme="majorEastAsia" w:hAnsi="Cambria Math" w:cstheme="majorBidi"/>
+                        </w:rPr>
+                        <m:t>θ</m:t>
+                      </m:r>
+                    </m:num>
+                    <m:den>
+                      <m:r>
+                        <w:rPr>
+                          <w:rFonts w:ascii="Cambria Math" w:eastAsiaTheme="majorEastAsia" w:hAnsi="Cambria Math" w:cstheme="majorBidi"/>
+                        </w:rPr>
+                        <m:t>2</m:t>
+                      </m:r>
+                    </m:den>
+                  </m:f>
+                </m:e>
+              </m:func>
+              <m:d>
+                <m:dPr>
+                  <m:ctrlPr>
+                    <w:rPr>
+                      <w:rFonts w:ascii="Cambria Math" w:eastAsiaTheme="majorEastAsia" w:hAnsi="Cambria Math" w:cstheme="majorBidi"/>
+                      <w:i/>
+                    </w:rPr>
+                  </m:ctrlPr>
+                </m:dPr>
+                <m:e>
+                  <m:r>
+                    <w:rPr>
+                      <w:rFonts w:ascii="Cambria Math" w:eastAsiaTheme="majorEastAsia" w:hAnsi="Cambria Math" w:cstheme="majorBidi"/>
+                    </w:rPr>
+                    <m:t>1-</m:t>
+                  </m:r>
+                  <m:func>
+                    <m:funcPr>
+                      <m:ctrlPr>
+                        <w:rPr>
+                          <w:rFonts w:ascii="Cambria Math" w:eastAsiaTheme="majorEastAsia" w:hAnsi="Cambria Math" w:cstheme="majorBidi"/>
+                          <w:i/>
+                        </w:rPr>
+                      </m:ctrlPr>
+                    </m:funcPr>
+                    <m:fName>
+                      <m:sSup>
+                        <m:sSupPr>
+                          <m:ctrlPr>
+                            <w:rPr>
+                              <w:rFonts w:ascii="Cambria Math" w:eastAsiaTheme="majorEastAsia" w:hAnsi="Cambria Math" w:cstheme="majorBidi"/>
+                              <w:i/>
+                            </w:rPr>
+                          </m:ctrlPr>
+                        </m:sSupPr>
+                        <m:e>
+                          <m:r>
+                            <m:rPr>
+                              <m:sty m:val="p"/>
+                            </m:rPr>
+                            <w:rPr>
+                              <w:rFonts w:ascii="Cambria Math" w:eastAsiaTheme="majorEastAsia" w:hAnsi="Cambria Math" w:cstheme="majorBidi"/>
+                            </w:rPr>
+                            <m:t>tan</m:t>
+                          </m:r>
+                        </m:e>
+                        <m:sup>
+                          <m:r>
+                            <w:rPr>
+                              <w:rFonts w:ascii="Cambria Math" w:eastAsiaTheme="majorEastAsia" w:hAnsi="Cambria Math" w:cstheme="majorBidi"/>
+                            </w:rPr>
+                            <m:t>2</m:t>
+                          </m:r>
+                          <m:ctrlPr>
+                            <w:rPr>
+                              <w:rFonts w:ascii="Cambria Math" w:eastAsiaTheme="majorEastAsia" w:hAnsi="Cambria Math" w:cstheme="majorBidi"/>
+                            </w:rPr>
+                          </m:ctrlPr>
+                        </m:sup>
+                      </m:sSup>
+                    </m:fName>
+                    <m:e>
+                      <m:f>
+                        <m:fPr>
+                          <m:ctrlPr>
+                            <w:rPr>
+                              <w:rFonts w:ascii="Cambria Math" w:eastAsiaTheme="majorEastAsia" w:hAnsi="Cambria Math" w:cstheme="majorBidi"/>
+                              <w:i/>
+                            </w:rPr>
+                          </m:ctrlPr>
+                        </m:fPr>
+                        <m:num>
+                          <m:r>
+                            <w:rPr>
+                              <w:rFonts w:ascii="Cambria Math" w:eastAsiaTheme="majorEastAsia" w:hAnsi="Cambria Math" w:cstheme="majorBidi"/>
+                            </w:rPr>
+                            <m:t>θ</m:t>
+                          </m:r>
+                        </m:num>
+                        <m:den>
+                          <m:r>
+                            <w:rPr>
+                              <w:rFonts w:ascii="Cambria Math" w:eastAsiaTheme="majorEastAsia" w:hAnsi="Cambria Math" w:cstheme="majorBidi"/>
+                            </w:rPr>
+                            <m:t>2</m:t>
+                          </m:r>
+                        </m:den>
+                      </m:f>
+                    </m:e>
+                  </m:func>
+                </m:e>
+              </m:d>
+            </m:den>
+          </m:f>
+          <m:r>
+            <w:rPr>
+              <w:rFonts w:ascii="Cambria Math" w:eastAsiaTheme="majorEastAsia" w:hAnsi="Cambria Math" w:cstheme="majorBidi"/>
+            </w:rPr>
+            <m:t>=</m:t>
+          </m:r>
+          <m:f>
+            <m:fPr>
+              <m:ctrlPr>
+                <w:rPr>
+                  <w:rFonts w:ascii="Cambria Math" w:eastAsiaTheme="majorEastAsia" w:hAnsi="Cambria Math" w:cstheme="majorBidi"/>
+                  <w:i/>
+                </w:rPr>
+              </m:ctrlPr>
+            </m:fPr>
+            <m:num>
+              <m:d>
+                <m:dPr>
+                  <m:ctrlPr>
+                    <w:rPr>
+                      <w:rFonts w:ascii="Cambria Math" w:eastAsiaTheme="majorEastAsia" w:hAnsi="Cambria Math" w:cstheme="majorBidi"/>
+                      <w:i/>
+                    </w:rPr>
+                  </m:ctrlPr>
+                </m:dPr>
+                <m:e>
+                  <m:r>
+                    <w:rPr>
+                      <w:rFonts w:ascii="Cambria Math" w:eastAsiaTheme="majorEastAsia" w:hAnsi="Cambria Math" w:cstheme="majorBidi"/>
+                    </w:rPr>
+                    <m:t>1+</m:t>
+                  </m:r>
+                  <m:f>
+                    <m:fPr>
+                      <m:ctrlPr>
+                        <w:rPr>
+                          <w:rFonts w:ascii="Cambria Math" w:eastAsiaTheme="majorEastAsia" w:hAnsi="Cambria Math" w:cstheme="majorBidi"/>
+                          <w:i/>
+                        </w:rPr>
+                      </m:ctrlPr>
+                    </m:fPr>
+                    <m:num>
+                      <m:sSup>
+                        <m:sSupPr>
+                          <m:ctrlPr>
+                            <w:rPr>
+                              <w:rFonts w:ascii="Cambria Math" w:eastAsiaTheme="majorEastAsia" w:hAnsi="Cambria Math" w:cstheme="majorBidi"/>
+                              <w:i/>
+                            </w:rPr>
+                          </m:ctrlPr>
+                        </m:sSupPr>
+                        <m:e>
+                          <m:r>
+                            <w:rPr>
+                              <w:rFonts w:ascii="Cambria Math" w:eastAsiaTheme="majorEastAsia" w:hAnsi="Cambria Math" w:cstheme="majorBidi"/>
+                            </w:rPr>
+                            <m:t>ϵ</m:t>
+                          </m:r>
+                        </m:e>
+                        <m:sup>
+                          <m:r>
+                            <w:rPr>
+                              <w:rFonts w:ascii="Cambria Math" w:eastAsiaTheme="majorEastAsia" w:hAnsi="Cambria Math" w:cstheme="majorBidi"/>
+                            </w:rPr>
+                            <m:t>2</m:t>
+                          </m:r>
+                        </m:sup>
+                      </m:sSup>
+                    </m:num>
+                    <m:den>
+                      <m:r>
+                        <w:rPr>
+                          <w:rFonts w:ascii="Cambria Math" w:eastAsiaTheme="majorEastAsia" w:hAnsi="Cambria Math" w:cstheme="majorBidi"/>
+                        </w:rPr>
+                        <m:t>4</m:t>
+                      </m:r>
+                    </m:den>
+                  </m:f>
+                </m:e>
+              </m:d>
+              <m:func>
+                <m:funcPr>
+                  <m:ctrlPr>
+                    <w:rPr>
+                      <w:rFonts w:ascii="Cambria Math" w:eastAsiaTheme="majorEastAsia" w:hAnsi="Cambria Math" w:cstheme="majorBidi"/>
+                      <w:i/>
+                    </w:rPr>
+                  </m:ctrlPr>
+                </m:funcPr>
+                <m:fName>
+                  <m:r>
+                    <m:rPr>
+                      <m:sty m:val="p"/>
+                    </m:rPr>
+                    <w:rPr>
+                      <w:rFonts w:ascii="Cambria Math" w:eastAsiaTheme="majorEastAsia" w:hAnsi="Cambria Math" w:cstheme="majorBidi"/>
+                    </w:rPr>
+                    <m:t>tan</m:t>
+                  </m:r>
+                </m:fName>
+                <m:e>
+                  <m:f>
+                    <m:fPr>
+                      <m:ctrlPr>
+                        <w:rPr>
+                          <w:rFonts w:ascii="Cambria Math" w:eastAsiaTheme="majorEastAsia" w:hAnsi="Cambria Math" w:cstheme="majorBidi"/>
+                          <w:i/>
+                        </w:rPr>
+                      </m:ctrlPr>
+                    </m:fPr>
+                    <m:num>
+                      <m:r>
+                        <w:rPr>
+                          <w:rFonts w:ascii="Cambria Math" w:eastAsiaTheme="majorEastAsia" w:hAnsi="Cambria Math" w:cstheme="majorBidi"/>
+                        </w:rPr>
+                        <m:t>θ</m:t>
+                      </m:r>
+                    </m:num>
+                    <m:den>
+                      <m:r>
+                        <w:rPr>
+                          <w:rFonts w:ascii="Cambria Math" w:eastAsiaTheme="majorEastAsia" w:hAnsi="Cambria Math" w:cstheme="majorBidi"/>
+                        </w:rPr>
+                        <m:t>2</m:t>
+                      </m:r>
+                    </m:den>
+                  </m:f>
+                </m:e>
+              </m:func>
+            </m:num>
+            <m:den>
+              <m:f>
+                <m:fPr>
+                  <m:ctrlPr>
+                    <w:rPr>
+                      <w:rFonts w:ascii="Cambria Math" w:eastAsiaTheme="majorEastAsia" w:hAnsi="Cambria Math" w:cstheme="majorBidi"/>
+                      <w:i/>
+                    </w:rPr>
+                  </m:ctrlPr>
+                </m:fPr>
+                <m:num>
+                  <m:r>
+                    <w:rPr>
+                      <w:rFonts w:ascii="Cambria Math" w:eastAsiaTheme="majorEastAsia" w:hAnsi="Cambria Math" w:cstheme="majorBidi"/>
+                    </w:rPr>
+                    <m:t>ϵ</m:t>
+                  </m:r>
+                </m:num>
+                <m:den>
+                  <m:r>
+                    <w:rPr>
+                      <w:rFonts w:ascii="Cambria Math" w:eastAsiaTheme="majorEastAsia" w:hAnsi="Cambria Math" w:cstheme="majorBidi"/>
+                    </w:rPr>
+                    <m:t>2</m:t>
+                  </m:r>
+                </m:den>
+              </m:f>
+              <m:d>
+                <m:dPr>
+                  <m:ctrlPr>
+                    <w:rPr>
+                      <w:rFonts w:ascii="Cambria Math" w:eastAsiaTheme="majorEastAsia" w:hAnsi="Cambria Math" w:cstheme="majorBidi"/>
+                      <w:i/>
+                    </w:rPr>
+                  </m:ctrlPr>
+                </m:dPr>
+                <m:e>
+                  <m:r>
+                    <w:rPr>
+                      <w:rFonts w:ascii="Cambria Math" w:eastAsiaTheme="majorEastAsia" w:hAnsi="Cambria Math" w:cstheme="majorBidi"/>
+                    </w:rPr>
+                    <m:t>1-</m:t>
+                  </m:r>
+                  <m:func>
+                    <m:funcPr>
+                      <m:ctrlPr>
+                        <w:rPr>
+                          <w:rFonts w:ascii="Cambria Math" w:eastAsiaTheme="majorEastAsia" w:hAnsi="Cambria Math" w:cstheme="majorBidi"/>
+                          <w:i/>
+                        </w:rPr>
+                      </m:ctrlPr>
+                    </m:funcPr>
+                    <m:fName>
+                      <m:sSup>
+                        <m:sSupPr>
+                          <m:ctrlPr>
+                            <w:rPr>
+                              <w:rFonts w:ascii="Cambria Math" w:eastAsiaTheme="majorEastAsia" w:hAnsi="Cambria Math" w:cstheme="majorBidi"/>
+                              <w:i/>
+                            </w:rPr>
+                          </m:ctrlPr>
+                        </m:sSupPr>
+                        <m:e>
+                          <m:r>
+                            <m:rPr>
+                              <m:sty m:val="p"/>
+                            </m:rPr>
+                            <w:rPr>
+                              <w:rFonts w:ascii="Cambria Math" w:eastAsiaTheme="majorEastAsia" w:hAnsi="Cambria Math" w:cstheme="majorBidi"/>
+                            </w:rPr>
+                            <m:t>tan</m:t>
+                          </m:r>
+                        </m:e>
+                        <m:sup>
+                          <m:r>
+                            <w:rPr>
+                              <w:rFonts w:ascii="Cambria Math" w:eastAsiaTheme="majorEastAsia" w:hAnsi="Cambria Math" w:cstheme="majorBidi"/>
+                            </w:rPr>
+                            <m:t>2</m:t>
+                          </m:r>
+                          <m:ctrlPr>
+                            <w:rPr>
+                              <w:rFonts w:ascii="Cambria Math" w:eastAsiaTheme="majorEastAsia" w:hAnsi="Cambria Math" w:cstheme="majorBidi"/>
+                            </w:rPr>
+                          </m:ctrlPr>
+                        </m:sup>
+                      </m:sSup>
+                    </m:fName>
+                    <m:e>
+                      <m:f>
+                        <m:fPr>
+                          <m:ctrlPr>
+                            <w:rPr>
+                              <w:rFonts w:ascii="Cambria Math" w:eastAsiaTheme="majorEastAsia" w:hAnsi="Cambria Math" w:cstheme="majorBidi"/>
+                              <w:i/>
+                            </w:rPr>
+                          </m:ctrlPr>
+                        </m:fPr>
+                        <m:num>
+                          <m:r>
+                            <w:rPr>
+                              <w:rFonts w:ascii="Cambria Math" w:eastAsiaTheme="majorEastAsia" w:hAnsi="Cambria Math" w:cstheme="majorBidi"/>
+                            </w:rPr>
+                            <m:t>θ</m:t>
+                          </m:r>
+                        </m:num>
+                        <m:den>
+                          <m:r>
+                            <w:rPr>
+                              <w:rFonts w:ascii="Cambria Math" w:eastAsiaTheme="majorEastAsia" w:hAnsi="Cambria Math" w:cstheme="majorBidi"/>
+                            </w:rPr>
+                            <m:t>2</m:t>
+                          </m:r>
+                        </m:den>
+                      </m:f>
+                    </m:e>
+                  </m:func>
+                </m:e>
+              </m:d>
+            </m:den>
+          </m:f>
+          <m:r>
+            <w:rPr>
+              <w:rFonts w:ascii="Cambria Math" w:eastAsiaTheme="majorEastAsia" w:hAnsi="Cambria Math" w:cstheme="majorBidi"/>
+            </w:rPr>
+            <m:t>≈</m:t>
+          </m:r>
+          <m:f>
+            <m:fPr>
+              <m:ctrlPr>
+                <w:rPr>
+                  <w:rFonts w:ascii="Cambria Math" w:eastAsiaTheme="majorEastAsia" w:hAnsi="Cambria Math" w:cstheme="majorBidi"/>
+                  <w:i/>
+                </w:rPr>
+              </m:ctrlPr>
+            </m:fPr>
+            <m:num>
+              <m:r>
+                <w:rPr>
+                  <w:rFonts w:ascii="Cambria Math" w:eastAsiaTheme="majorEastAsia" w:hAnsi="Cambria Math" w:cstheme="majorBidi"/>
+                </w:rPr>
+                <m:t>θ</m:t>
+              </m:r>
+            </m:num>
+            <m:den>
+              <m:r>
+                <w:rPr>
+                  <w:rFonts w:ascii="Cambria Math" w:eastAsiaTheme="majorEastAsia" w:hAnsi="Cambria Math" w:cstheme="majorBidi"/>
+                </w:rPr>
+                <m:t>ϵ</m:t>
+              </m:r>
+            </m:den>
+          </m:f>
+        </m:oMath>
+      </m:oMathPara>
+    </w:p>
+    <w:p>
+      <w:r>
         <w:t>Two equations, two unknowns.</w:t>
       </w:r>
     </w:p>
@@ -24624,6 +26779,38 @@
               </m:sSup>
             </m:den>
           </m:f>
+          <m:r>
+            <w:rPr>
+              <w:rFonts w:ascii="Cambria Math" w:eastAsiaTheme="majorEastAsia" w:hAnsi="Cambria Math" w:cstheme="majorBidi"/>
+            </w:rPr>
+            <m:t>=</m:t>
+          </m:r>
+          <m:sSub>
+            <m:sSubPr>
+              <m:ctrlPr>
+                <w:rPr>
+                  <w:rFonts w:ascii="Cambria Math" w:eastAsiaTheme="majorEastAsia" w:hAnsi="Cambria Math" w:cstheme="majorBidi"/>
+                  <w:i/>
+                </w:rPr>
+              </m:ctrlPr>
+            </m:sSubPr>
+            <m:e>
+              <m:r>
+                <w:rPr>
+                  <w:rFonts w:ascii="Cambria Math" w:eastAsiaTheme="majorEastAsia" w:hAnsi="Cambria Math" w:cstheme="majorBidi"/>
+                </w:rPr>
+                <m:t>c</m:t>
+              </m:r>
+            </m:e>
+            <m:sub>
+              <m:r>
+                <w:rPr>
+                  <w:rFonts w:ascii="Cambria Math" w:eastAsiaTheme="majorEastAsia" w:hAnsi="Cambria Math" w:cstheme="majorBidi"/>
+                </w:rPr>
+                <m:t>1</m:t>
+              </m:r>
+            </m:sub>
+          </m:sSub>
         </m:oMath>
       </m:oMathPara>
     </w:p>
@@ -24670,6 +26857,53 @@
                     <w:rPr>
                       <w:rFonts w:ascii="Cambria Math" w:eastAsiaTheme="majorEastAsia" w:hAnsi="Cambria Math" w:cstheme="majorBidi"/>
                     </w:rPr>
+                    <m:t>∠αβ</m:t>
+                  </m:r>
+                </m:e>
+              </m:d>
+            </m:e>
+          </m:func>
+          <m:r>
+            <w:rPr>
+              <w:rFonts w:ascii="Cambria Math" w:eastAsiaTheme="majorEastAsia" w:hAnsi="Cambria Math" w:cstheme="majorBidi"/>
+            </w:rPr>
+            <m:t>=</m:t>
+          </m:r>
+          <m:func>
+            <m:funcPr>
+              <m:ctrlPr>
+                <w:rPr>
+                  <w:rFonts w:ascii="Cambria Math" w:eastAsiaTheme="majorEastAsia" w:hAnsi="Cambria Math" w:cstheme="majorBidi"/>
+                  <w:i/>
+                </w:rPr>
+              </m:ctrlPr>
+            </m:funcPr>
+            <m:fName>
+              <m:r>
+                <m:rPr>
+                  <m:sty m:val="p"/>
+                </m:rPr>
+                <w:rPr>
+                  <w:rFonts w:ascii="Cambria Math" w:eastAsiaTheme="majorEastAsia" w:hAnsi="Cambria Math" w:cstheme="majorBidi"/>
+                </w:rPr>
+                <m:t>tan</m:t>
+              </m:r>
+            </m:fName>
+            <m:e>
+              <m:d>
+                <m:dPr>
+                  <m:ctrlPr>
+                    <w:rPr>
+                      <w:rFonts w:ascii="Cambria Math" w:eastAsiaTheme="majorEastAsia" w:hAnsi="Cambria Math" w:cstheme="majorBidi"/>
+                      <w:i/>
+                    </w:rPr>
+                  </m:ctrlPr>
+                </m:dPr>
+                <m:e>
+                  <m:r>
+                    <w:rPr>
+                      <w:rFonts w:ascii="Cambria Math" w:eastAsiaTheme="majorEastAsia" w:hAnsi="Cambria Math" w:cstheme="majorBidi"/>
+                    </w:rPr>
                     <m:t>∠α+∠β</m:t>
                   </m:r>
                 </m:e>
@@ -24798,8 +27032,1976 @@
               </m:r>
             </m:den>
           </m:f>
+          <m:r>
+            <w:rPr>
+              <w:rFonts w:ascii="Cambria Math" w:eastAsiaTheme="majorEastAsia" w:hAnsi="Cambria Math" w:cstheme="majorBidi"/>
+            </w:rPr>
+            <m:t>=</m:t>
+          </m:r>
+          <m:sSub>
+            <m:sSubPr>
+              <m:ctrlPr>
+                <w:rPr>
+                  <w:rFonts w:ascii="Cambria Math" w:eastAsiaTheme="majorEastAsia" w:hAnsi="Cambria Math" w:cstheme="majorBidi"/>
+                  <w:i/>
+                </w:rPr>
+              </m:ctrlPr>
+            </m:sSubPr>
+            <m:e>
+              <m:r>
+                <w:rPr>
+                  <w:rFonts w:ascii="Cambria Math" w:eastAsiaTheme="majorEastAsia" w:hAnsi="Cambria Math" w:cstheme="majorBidi"/>
+                </w:rPr>
+                <m:t>c</m:t>
+              </m:r>
+            </m:e>
+            <m:sub>
+              <m:r>
+                <w:rPr>
+                  <w:rFonts w:ascii="Cambria Math" w:eastAsiaTheme="majorEastAsia" w:hAnsi="Cambria Math" w:cstheme="majorBidi"/>
+                </w:rPr>
+                <m:t>2</m:t>
+              </m:r>
+            </m:sub>
+          </m:sSub>
         </m:oMath>
       </m:oMathPara>
+    </w:p>
+    <w:p>
+      <w:pPr>
+        <w:rPr>
+          <w:rFonts w:asciiTheme="majorHAnsi" w:eastAsiaTheme="majorEastAsia" w:hAnsiTheme="majorHAnsi" w:cstheme="majorBidi"/>
+        </w:rPr>
+      </w:pPr>
+      <m:oMathPara>
+        <m:oMath>
+          <m:r>
+            <w:rPr>
+              <w:rFonts w:ascii="Cambria Math" w:eastAsiaTheme="majorEastAsia" w:hAnsi="Cambria Math" w:cstheme="majorBidi"/>
+            </w:rPr>
+            <m:t>θ=ϵ</m:t>
+          </m:r>
+          <m:sSub>
+            <m:sSubPr>
+              <m:ctrlPr>
+                <w:rPr>
+                  <w:rFonts w:ascii="Cambria Math" w:eastAsiaTheme="majorEastAsia" w:hAnsi="Cambria Math" w:cstheme="majorBidi"/>
+                  <w:i/>
+                </w:rPr>
+              </m:ctrlPr>
+            </m:sSubPr>
+            <m:e>
+              <m:r>
+                <w:rPr>
+                  <w:rFonts w:ascii="Cambria Math" w:eastAsiaTheme="majorEastAsia" w:hAnsi="Cambria Math" w:cstheme="majorBidi"/>
+                </w:rPr>
+                <m:t>c</m:t>
+              </m:r>
+            </m:e>
+            <m:sub>
+              <m:r>
+                <w:rPr>
+                  <w:rFonts w:ascii="Cambria Math" w:eastAsiaTheme="majorEastAsia" w:hAnsi="Cambria Math" w:cstheme="majorBidi"/>
+                </w:rPr>
+                <m:t>2</m:t>
+              </m:r>
+            </m:sub>
+          </m:sSub>
+        </m:oMath>
+      </m:oMathPara>
+    </w:p>
+    <w:p>
+      <w:pPr>
+        <w:rPr>
+          <w:rFonts w:asciiTheme="majorHAnsi" w:eastAsiaTheme="majorEastAsia" w:hAnsiTheme="majorHAnsi" w:cstheme="majorBidi"/>
+        </w:rPr>
+      </w:pPr>
+      <m:oMathPara>
+        <m:oMath>
+          <m:sSub>
+            <m:sSubPr>
+              <m:ctrlPr>
+                <w:rPr>
+                  <w:rFonts w:ascii="Cambria Math" w:eastAsiaTheme="majorEastAsia" w:hAnsi="Cambria Math" w:cstheme="majorBidi"/>
+                  <w:i/>
+                </w:rPr>
+              </m:ctrlPr>
+            </m:sSubPr>
+            <m:e>
+              <m:r>
+                <w:rPr>
+                  <w:rFonts w:ascii="Cambria Math" w:eastAsiaTheme="majorEastAsia" w:hAnsi="Cambria Math" w:cstheme="majorBidi"/>
+                </w:rPr>
+                <m:t>c</m:t>
+              </m:r>
+            </m:e>
+            <m:sub>
+              <m:r>
+                <w:rPr>
+                  <w:rFonts w:ascii="Cambria Math" w:eastAsiaTheme="majorEastAsia" w:hAnsi="Cambria Math" w:cstheme="majorBidi"/>
+                </w:rPr>
+                <m:t>1</m:t>
+              </m:r>
+            </m:sub>
+          </m:sSub>
+          <m:r>
+            <w:rPr>
+              <w:rFonts w:ascii="Cambria Math" w:eastAsiaTheme="majorEastAsia" w:hAnsi="Cambria Math" w:cstheme="majorBidi"/>
+            </w:rPr>
+            <m:t>=</m:t>
+          </m:r>
+          <m:f>
+            <m:fPr>
+              <m:ctrlPr>
+                <w:rPr>
+                  <w:rFonts w:ascii="Cambria Math" w:eastAsiaTheme="majorEastAsia" w:hAnsi="Cambria Math" w:cstheme="majorBidi"/>
+                  <w:i/>
+                </w:rPr>
+              </m:ctrlPr>
+            </m:fPr>
+            <m:num>
+              <m:r>
+                <w:rPr>
+                  <w:rFonts w:ascii="Cambria Math" w:eastAsiaTheme="majorEastAsia" w:hAnsi="Cambria Math" w:cstheme="majorBidi"/>
+                </w:rPr>
+                <m:t>4</m:t>
+              </m:r>
+            </m:num>
+            <m:den>
+              <m:sSup>
+                <m:sSupPr>
+                  <m:ctrlPr>
+                    <w:rPr>
+                      <w:rFonts w:ascii="Cambria Math" w:eastAsiaTheme="majorEastAsia" w:hAnsi="Cambria Math" w:cstheme="majorBidi"/>
+                      <w:i/>
+                    </w:rPr>
+                  </m:ctrlPr>
+                </m:sSupPr>
+                <m:e>
+                  <m:r>
+                    <w:rPr>
+                      <w:rFonts w:ascii="Cambria Math" w:eastAsiaTheme="majorEastAsia" w:hAnsi="Cambria Math" w:cstheme="majorBidi"/>
+                    </w:rPr>
+                    <m:t>ϵ</m:t>
+                  </m:r>
+                </m:e>
+                <m:sup>
+                  <m:r>
+                    <w:rPr>
+                      <w:rFonts w:ascii="Cambria Math" w:eastAsiaTheme="majorEastAsia" w:hAnsi="Cambria Math" w:cstheme="majorBidi"/>
+                    </w:rPr>
+                    <m:t>2</m:t>
+                  </m:r>
+                </m:sup>
+              </m:sSup>
+              <m:r>
+                <w:rPr>
+                  <w:rFonts w:ascii="Cambria Math" w:eastAsiaTheme="majorEastAsia" w:hAnsi="Cambria Math" w:cstheme="majorBidi"/>
+                </w:rPr>
+                <m:t>+</m:t>
+              </m:r>
+              <m:sSubSup>
+                <m:sSubSupPr>
+                  <m:ctrlPr>
+                    <w:rPr>
+                      <w:rFonts w:ascii="Cambria Math" w:eastAsiaTheme="majorEastAsia" w:hAnsi="Cambria Math" w:cstheme="majorBidi"/>
+                      <w:i/>
+                    </w:rPr>
+                  </m:ctrlPr>
+                </m:sSubSupPr>
+                <m:e>
+                  <m:r>
+                    <w:rPr>
+                      <w:rFonts w:ascii="Cambria Math" w:eastAsiaTheme="majorEastAsia" w:hAnsi="Cambria Math" w:cstheme="majorBidi"/>
+                    </w:rPr>
+                    <m:t>c</m:t>
+                  </m:r>
+                </m:e>
+                <m:sub>
+                  <m:r>
+                    <w:rPr>
+                      <w:rFonts w:ascii="Cambria Math" w:eastAsiaTheme="majorEastAsia" w:hAnsi="Cambria Math" w:cstheme="majorBidi"/>
+                    </w:rPr>
+                    <m:t>2</m:t>
+                  </m:r>
+                </m:sub>
+                <m:sup>
+                  <m:r>
+                    <w:rPr>
+                      <w:rFonts w:ascii="Cambria Math" w:eastAsiaTheme="majorEastAsia" w:hAnsi="Cambria Math" w:cstheme="majorBidi"/>
+                    </w:rPr>
+                    <m:t>2</m:t>
+                  </m:r>
+                </m:sup>
+              </m:sSubSup>
+              <m:sSup>
+                <m:sSupPr>
+                  <m:ctrlPr>
+                    <w:rPr>
+                      <w:rFonts w:ascii="Cambria Math" w:eastAsiaTheme="majorEastAsia" w:hAnsi="Cambria Math" w:cstheme="majorBidi"/>
+                      <w:i/>
+                    </w:rPr>
+                  </m:ctrlPr>
+                </m:sSupPr>
+                <m:e>
+                  <m:r>
+                    <w:rPr>
+                      <w:rFonts w:ascii="Cambria Math" w:eastAsiaTheme="majorEastAsia" w:hAnsi="Cambria Math" w:cstheme="majorBidi"/>
+                    </w:rPr>
+                    <m:t>ϵ</m:t>
+                  </m:r>
+                </m:e>
+                <m:sup>
+                  <m:r>
+                    <w:rPr>
+                      <w:rFonts w:ascii="Cambria Math" w:eastAsiaTheme="majorEastAsia" w:hAnsi="Cambria Math" w:cstheme="majorBidi"/>
+                    </w:rPr>
+                    <m:t>2</m:t>
+                  </m:r>
+                </m:sup>
+              </m:sSup>
+            </m:den>
+          </m:f>
+          <m:r>
+            <w:rPr>
+              <w:rFonts w:ascii="Cambria Math" w:eastAsiaTheme="majorEastAsia" w:hAnsi="Cambria Math" w:cstheme="majorBidi"/>
+            </w:rPr>
+            <m:t>=</m:t>
+          </m:r>
+          <m:f>
+            <m:fPr>
+              <m:ctrlPr>
+                <w:rPr>
+                  <w:rFonts w:ascii="Cambria Math" w:eastAsiaTheme="majorEastAsia" w:hAnsi="Cambria Math" w:cstheme="majorBidi"/>
+                  <w:i/>
+                </w:rPr>
+              </m:ctrlPr>
+            </m:fPr>
+            <m:num>
+              <m:r>
+                <w:rPr>
+                  <w:rFonts w:ascii="Cambria Math" w:eastAsiaTheme="majorEastAsia" w:hAnsi="Cambria Math" w:cstheme="majorBidi"/>
+                </w:rPr>
+                <m:t>4</m:t>
+              </m:r>
+            </m:num>
+            <m:den>
+              <m:d>
+                <m:dPr>
+                  <m:ctrlPr>
+                    <w:rPr>
+                      <w:rFonts w:ascii="Cambria Math" w:eastAsiaTheme="majorEastAsia" w:hAnsi="Cambria Math" w:cstheme="majorBidi"/>
+                      <w:i/>
+                    </w:rPr>
+                  </m:ctrlPr>
+                </m:dPr>
+                <m:e>
+                  <m:r>
+                    <w:rPr>
+                      <w:rFonts w:ascii="Cambria Math" w:eastAsiaTheme="majorEastAsia" w:hAnsi="Cambria Math" w:cstheme="majorBidi"/>
+                    </w:rPr>
+                    <m:t>1+</m:t>
+                  </m:r>
+                  <m:sSubSup>
+                    <m:sSubSupPr>
+                      <m:ctrlPr>
+                        <w:rPr>
+                          <w:rFonts w:ascii="Cambria Math" w:eastAsiaTheme="majorEastAsia" w:hAnsi="Cambria Math" w:cstheme="majorBidi"/>
+                          <w:i/>
+                        </w:rPr>
+                      </m:ctrlPr>
+                    </m:sSubSupPr>
+                    <m:e>
+                      <m:r>
+                        <w:rPr>
+                          <w:rFonts w:ascii="Cambria Math" w:eastAsiaTheme="majorEastAsia" w:hAnsi="Cambria Math" w:cstheme="majorBidi"/>
+                        </w:rPr>
+                        <m:t>c</m:t>
+                      </m:r>
+                    </m:e>
+                    <m:sub>
+                      <m:r>
+                        <w:rPr>
+                          <w:rFonts w:ascii="Cambria Math" w:eastAsiaTheme="majorEastAsia" w:hAnsi="Cambria Math" w:cstheme="majorBidi"/>
+                        </w:rPr>
+                        <m:t>2</m:t>
+                      </m:r>
+                    </m:sub>
+                    <m:sup>
+                      <m:r>
+                        <w:rPr>
+                          <w:rFonts w:ascii="Cambria Math" w:eastAsiaTheme="majorEastAsia" w:hAnsi="Cambria Math" w:cstheme="majorBidi"/>
+                        </w:rPr>
+                        <m:t>2</m:t>
+                      </m:r>
+                    </m:sup>
+                  </m:sSubSup>
+                </m:e>
+              </m:d>
+              <m:sSup>
+                <m:sSupPr>
+                  <m:ctrlPr>
+                    <w:rPr>
+                      <w:rFonts w:ascii="Cambria Math" w:eastAsiaTheme="majorEastAsia" w:hAnsi="Cambria Math" w:cstheme="majorBidi"/>
+                      <w:i/>
+                    </w:rPr>
+                  </m:ctrlPr>
+                </m:sSupPr>
+                <m:e>
+                  <m:r>
+                    <w:rPr>
+                      <w:rFonts w:ascii="Cambria Math" w:eastAsiaTheme="majorEastAsia" w:hAnsi="Cambria Math" w:cstheme="majorBidi"/>
+                    </w:rPr>
+                    <m:t>ϵ</m:t>
+                  </m:r>
+                </m:e>
+                <m:sup>
+                  <m:r>
+                    <w:rPr>
+                      <w:rFonts w:ascii="Cambria Math" w:eastAsiaTheme="majorEastAsia" w:hAnsi="Cambria Math" w:cstheme="majorBidi"/>
+                    </w:rPr>
+                    <m:t>2</m:t>
+                  </m:r>
+                </m:sup>
+              </m:sSup>
+            </m:den>
+          </m:f>
+          <m:r>
+            <w:rPr>
+              <w:rFonts w:ascii="Cambria Math" w:eastAsiaTheme="majorEastAsia" w:hAnsi="Cambria Math" w:cstheme="majorBidi"/>
+            </w:rPr>
+            <m:t>→</m:t>
+          </m:r>
+          <m:sSup>
+            <m:sSupPr>
+              <m:ctrlPr>
+                <w:rPr>
+                  <w:rFonts w:ascii="Cambria Math" w:eastAsiaTheme="majorEastAsia" w:hAnsi="Cambria Math" w:cstheme="majorBidi"/>
+                  <w:i/>
+                </w:rPr>
+              </m:ctrlPr>
+            </m:sSupPr>
+            <m:e>
+              <m:r>
+                <w:rPr>
+                  <w:rFonts w:ascii="Cambria Math" w:eastAsiaTheme="majorEastAsia" w:hAnsi="Cambria Math" w:cstheme="majorBidi"/>
+                </w:rPr>
+                <m:t>ϵ</m:t>
+              </m:r>
+            </m:e>
+            <m:sup>
+              <m:r>
+                <w:rPr>
+                  <w:rFonts w:ascii="Cambria Math" w:eastAsiaTheme="majorEastAsia" w:hAnsi="Cambria Math" w:cstheme="majorBidi"/>
+                </w:rPr>
+                <m:t>2</m:t>
+              </m:r>
+            </m:sup>
+          </m:sSup>
+          <m:r>
+            <w:rPr>
+              <w:rFonts w:ascii="Cambria Math" w:eastAsiaTheme="majorEastAsia" w:hAnsi="Cambria Math" w:cstheme="majorBidi"/>
+            </w:rPr>
+            <m:t>=</m:t>
+          </m:r>
+          <m:f>
+            <m:fPr>
+              <m:ctrlPr>
+                <w:rPr>
+                  <w:rFonts w:ascii="Cambria Math" w:eastAsiaTheme="majorEastAsia" w:hAnsi="Cambria Math" w:cstheme="majorBidi"/>
+                  <w:i/>
+                </w:rPr>
+              </m:ctrlPr>
+            </m:fPr>
+            <m:num>
+              <m:r>
+                <w:rPr>
+                  <w:rFonts w:ascii="Cambria Math" w:eastAsiaTheme="majorEastAsia" w:hAnsi="Cambria Math" w:cstheme="majorBidi"/>
+                </w:rPr>
+                <m:t>4</m:t>
+              </m:r>
+            </m:num>
+            <m:den>
+              <m:sSub>
+                <m:sSubPr>
+                  <m:ctrlPr>
+                    <w:rPr>
+                      <w:rFonts w:ascii="Cambria Math" w:eastAsiaTheme="majorEastAsia" w:hAnsi="Cambria Math" w:cstheme="majorBidi"/>
+                      <w:i/>
+                    </w:rPr>
+                  </m:ctrlPr>
+                </m:sSubPr>
+                <m:e>
+                  <m:r>
+                    <w:rPr>
+                      <w:rFonts w:ascii="Cambria Math" w:eastAsiaTheme="majorEastAsia" w:hAnsi="Cambria Math" w:cstheme="majorBidi"/>
+                    </w:rPr>
+                    <m:t>c</m:t>
+                  </m:r>
+                </m:e>
+                <m:sub>
+                  <m:r>
+                    <w:rPr>
+                      <w:rFonts w:ascii="Cambria Math" w:eastAsiaTheme="majorEastAsia" w:hAnsi="Cambria Math" w:cstheme="majorBidi"/>
+                    </w:rPr>
+                    <m:t>1</m:t>
+                  </m:r>
+                </m:sub>
+              </m:sSub>
+              <m:d>
+                <m:dPr>
+                  <m:ctrlPr>
+                    <w:rPr>
+                      <w:rFonts w:ascii="Cambria Math" w:eastAsiaTheme="majorEastAsia" w:hAnsi="Cambria Math" w:cstheme="majorBidi"/>
+                      <w:i/>
+                    </w:rPr>
+                  </m:ctrlPr>
+                </m:dPr>
+                <m:e>
+                  <m:r>
+                    <w:rPr>
+                      <w:rFonts w:ascii="Cambria Math" w:eastAsiaTheme="majorEastAsia" w:hAnsi="Cambria Math" w:cstheme="majorBidi"/>
+                    </w:rPr>
+                    <m:t>1+</m:t>
+                  </m:r>
+                  <m:sSubSup>
+                    <m:sSubSupPr>
+                      <m:ctrlPr>
+                        <w:rPr>
+                          <w:rFonts w:ascii="Cambria Math" w:eastAsiaTheme="majorEastAsia" w:hAnsi="Cambria Math" w:cstheme="majorBidi"/>
+                          <w:i/>
+                        </w:rPr>
+                      </m:ctrlPr>
+                    </m:sSubSupPr>
+                    <m:e>
+                      <m:r>
+                        <w:rPr>
+                          <w:rFonts w:ascii="Cambria Math" w:eastAsiaTheme="majorEastAsia" w:hAnsi="Cambria Math" w:cstheme="majorBidi"/>
+                        </w:rPr>
+                        <m:t>c</m:t>
+                      </m:r>
+                    </m:e>
+                    <m:sub>
+                      <m:r>
+                        <w:rPr>
+                          <w:rFonts w:ascii="Cambria Math" w:eastAsiaTheme="majorEastAsia" w:hAnsi="Cambria Math" w:cstheme="majorBidi"/>
+                        </w:rPr>
+                        <m:t>2</m:t>
+                      </m:r>
+                    </m:sub>
+                    <m:sup>
+                      <m:r>
+                        <w:rPr>
+                          <w:rFonts w:ascii="Cambria Math" w:eastAsiaTheme="majorEastAsia" w:hAnsi="Cambria Math" w:cstheme="majorBidi"/>
+                        </w:rPr>
+                        <m:t>2</m:t>
+                      </m:r>
+                    </m:sup>
+                  </m:sSubSup>
+                </m:e>
+              </m:d>
+            </m:den>
+          </m:f>
+          <m:r>
+            <w:rPr>
+              <w:rFonts w:ascii="Cambria Math" w:eastAsiaTheme="majorEastAsia" w:hAnsi="Cambria Math" w:cstheme="majorBidi"/>
+            </w:rPr>
+            <m:t>→ϵ=</m:t>
+          </m:r>
+          <m:rad>
+            <m:radPr>
+              <m:degHide m:val="1"/>
+              <m:ctrlPr>
+                <w:rPr>
+                  <w:rFonts w:ascii="Cambria Math" w:eastAsiaTheme="majorEastAsia" w:hAnsi="Cambria Math" w:cstheme="majorBidi"/>
+                  <w:i/>
+                </w:rPr>
+              </m:ctrlPr>
+            </m:radPr>
+            <m:deg/>
+            <m:e>
+              <m:f>
+                <m:fPr>
+                  <m:ctrlPr>
+                    <w:rPr>
+                      <w:rFonts w:ascii="Cambria Math" w:eastAsiaTheme="majorEastAsia" w:hAnsi="Cambria Math" w:cstheme="majorBidi"/>
+                      <w:i/>
+                    </w:rPr>
+                  </m:ctrlPr>
+                </m:fPr>
+                <m:num>
+                  <m:r>
+                    <w:rPr>
+                      <w:rFonts w:ascii="Cambria Math" w:eastAsiaTheme="majorEastAsia" w:hAnsi="Cambria Math" w:cstheme="majorBidi"/>
+                    </w:rPr>
+                    <m:t>4</m:t>
+                  </m:r>
+                </m:num>
+                <m:den>
+                  <m:sSub>
+                    <m:sSubPr>
+                      <m:ctrlPr>
+                        <w:rPr>
+                          <w:rFonts w:ascii="Cambria Math" w:eastAsiaTheme="majorEastAsia" w:hAnsi="Cambria Math" w:cstheme="majorBidi"/>
+                          <w:i/>
+                        </w:rPr>
+                      </m:ctrlPr>
+                    </m:sSubPr>
+                    <m:e>
+                      <m:r>
+                        <w:rPr>
+                          <w:rFonts w:ascii="Cambria Math" w:eastAsiaTheme="majorEastAsia" w:hAnsi="Cambria Math" w:cstheme="majorBidi"/>
+                        </w:rPr>
+                        <m:t>c</m:t>
+                      </m:r>
+                    </m:e>
+                    <m:sub>
+                      <m:r>
+                        <w:rPr>
+                          <w:rFonts w:ascii="Cambria Math" w:eastAsiaTheme="majorEastAsia" w:hAnsi="Cambria Math" w:cstheme="majorBidi"/>
+                        </w:rPr>
+                        <m:t>1</m:t>
+                      </m:r>
+                    </m:sub>
+                  </m:sSub>
+                  <m:d>
+                    <m:dPr>
+                      <m:ctrlPr>
+                        <w:rPr>
+                          <w:rFonts w:ascii="Cambria Math" w:eastAsiaTheme="majorEastAsia" w:hAnsi="Cambria Math" w:cstheme="majorBidi"/>
+                          <w:i/>
+                        </w:rPr>
+                      </m:ctrlPr>
+                    </m:dPr>
+                    <m:e>
+                      <m:r>
+                        <w:rPr>
+                          <w:rFonts w:ascii="Cambria Math" w:eastAsiaTheme="majorEastAsia" w:hAnsi="Cambria Math" w:cstheme="majorBidi"/>
+                        </w:rPr>
+                        <m:t>1+</m:t>
+                      </m:r>
+                      <m:sSubSup>
+                        <m:sSubSupPr>
+                          <m:ctrlPr>
+                            <w:rPr>
+                              <w:rFonts w:ascii="Cambria Math" w:eastAsiaTheme="majorEastAsia" w:hAnsi="Cambria Math" w:cstheme="majorBidi"/>
+                              <w:i/>
+                            </w:rPr>
+                          </m:ctrlPr>
+                        </m:sSubSupPr>
+                        <m:e>
+                          <m:r>
+                            <w:rPr>
+                              <w:rFonts w:ascii="Cambria Math" w:eastAsiaTheme="majorEastAsia" w:hAnsi="Cambria Math" w:cstheme="majorBidi"/>
+                            </w:rPr>
+                            <m:t>c</m:t>
+                          </m:r>
+                        </m:e>
+                        <m:sub>
+                          <m:r>
+                            <w:rPr>
+                              <w:rFonts w:ascii="Cambria Math" w:eastAsiaTheme="majorEastAsia" w:hAnsi="Cambria Math" w:cstheme="majorBidi"/>
+                            </w:rPr>
+                            <m:t>2</m:t>
+                          </m:r>
+                        </m:sub>
+                        <m:sup>
+                          <m:r>
+                            <w:rPr>
+                              <w:rFonts w:ascii="Cambria Math" w:eastAsiaTheme="majorEastAsia" w:hAnsi="Cambria Math" w:cstheme="majorBidi"/>
+                            </w:rPr>
+                            <m:t>2</m:t>
+                          </m:r>
+                        </m:sup>
+                      </m:sSubSup>
+                    </m:e>
+                  </m:d>
+                </m:den>
+              </m:f>
+            </m:e>
+          </m:rad>
+        </m:oMath>
+      </m:oMathPara>
+    </w:p>
+    <w:p>
+      <w:pPr>
+        <w:rPr>
+          <w:rFonts w:asciiTheme="majorHAnsi" w:eastAsiaTheme="majorEastAsia" w:hAnsiTheme="majorHAnsi" w:cstheme="majorBidi"/>
+        </w:rPr>
+      </w:pPr>
+    </w:p>
+    <w:p>
+      <w:r>
+        <w:t>The above equations do not distinguish between both quantities being positive or negative.</w:t>
+      </w:r>
+    </w:p>
+    <w:p>
+      <w:pPr>
+        <w:rPr>
+          <w:rFonts w:asciiTheme="majorHAnsi" w:eastAsiaTheme="majorEastAsia" w:hAnsiTheme="majorHAnsi" w:cstheme="majorBidi"/>
+        </w:rPr>
+      </w:pPr>
+    </w:p>
+    <w:p>
+      <w:pPr>
+        <w:rPr>
+          <w:rFonts w:asciiTheme="majorHAnsi" w:eastAsiaTheme="majorEastAsia" w:hAnsiTheme="majorHAnsi" w:cstheme="majorBidi"/>
+        </w:rPr>
+      </w:pPr>
+      <m:oMathPara>
+        <m:oMath>
+          <m:f>
+            <m:fPr>
+              <m:ctrlPr>
+                <w:rPr>
+                  <w:rFonts w:ascii="Cambria Math" w:eastAsiaTheme="majorEastAsia" w:hAnsi="Cambria Math" w:cstheme="majorBidi"/>
+                  <w:i/>
+                </w:rPr>
+              </m:ctrlPr>
+            </m:fPr>
+            <m:num>
+              <m:r>
+                <w:rPr>
+                  <w:rFonts w:ascii="Cambria Math" w:eastAsiaTheme="majorEastAsia" w:hAnsi="Cambria Math" w:cstheme="majorBidi"/>
+                </w:rPr>
+                <m:t>ϵ</m:t>
+              </m:r>
+            </m:num>
+            <m:den>
+              <m:r>
+                <w:rPr>
+                  <w:rFonts w:ascii="Cambria Math" w:eastAsiaTheme="majorEastAsia" w:hAnsi="Cambria Math" w:cstheme="majorBidi"/>
+                </w:rPr>
+                <m:t>2</m:t>
+              </m:r>
+            </m:den>
+          </m:f>
+          <m:func>
+            <m:funcPr>
+              <m:ctrlPr>
+                <w:rPr>
+                  <w:rFonts w:ascii="Cambria Math" w:eastAsiaTheme="majorEastAsia" w:hAnsi="Cambria Math" w:cstheme="majorBidi"/>
+                  <w:i/>
+                </w:rPr>
+              </m:ctrlPr>
+            </m:funcPr>
+            <m:fName>
+              <m:sSup>
+                <m:sSupPr>
+                  <m:ctrlPr>
+                    <w:rPr>
+                      <w:rFonts w:ascii="Cambria Math" w:eastAsiaTheme="majorEastAsia" w:hAnsi="Cambria Math" w:cstheme="majorBidi"/>
+                      <w:i/>
+                    </w:rPr>
+                  </m:ctrlPr>
+                </m:sSupPr>
+                <m:e>
+                  <m:r>
+                    <m:rPr>
+                      <m:sty m:val="p"/>
+                    </m:rPr>
+                    <w:rPr>
+                      <w:rFonts w:ascii="Cambria Math" w:eastAsiaTheme="majorEastAsia" w:hAnsi="Cambria Math" w:cstheme="majorBidi"/>
+                    </w:rPr>
+                    <m:t>cos</m:t>
+                  </m:r>
+                  <m:ctrlPr>
+                    <w:rPr>
+                      <w:rFonts w:ascii="Cambria Math" w:eastAsiaTheme="majorEastAsia" w:hAnsi="Cambria Math" w:cstheme="majorBidi"/>
+                    </w:rPr>
+                  </m:ctrlPr>
+                </m:e>
+                <m:sup>
+                  <m:r>
+                    <w:rPr>
+                      <w:rFonts w:ascii="Cambria Math" w:eastAsiaTheme="majorEastAsia" w:hAnsi="Cambria Math" w:cstheme="majorBidi"/>
+                    </w:rPr>
+                    <m:t>2</m:t>
+                  </m:r>
+                  <m:ctrlPr>
+                    <w:rPr>
+                      <w:rFonts w:ascii="Cambria Math" w:eastAsiaTheme="majorEastAsia" w:hAnsi="Cambria Math" w:cstheme="majorBidi"/>
+                    </w:rPr>
+                  </m:ctrlPr>
+                </m:sup>
+              </m:sSup>
+            </m:fName>
+            <m:e>
+              <m:f>
+                <m:fPr>
+                  <m:ctrlPr>
+                    <w:rPr>
+                      <w:rFonts w:ascii="Cambria Math" w:eastAsiaTheme="majorEastAsia" w:hAnsi="Cambria Math" w:cstheme="majorBidi"/>
+                      <w:i/>
+                    </w:rPr>
+                  </m:ctrlPr>
+                </m:fPr>
+                <m:num>
+                  <m:r>
+                    <w:rPr>
+                      <w:rFonts w:ascii="Cambria Math" w:eastAsiaTheme="majorEastAsia" w:hAnsi="Cambria Math" w:cstheme="majorBidi"/>
+                    </w:rPr>
+                    <m:t>θ</m:t>
+                  </m:r>
+                </m:num>
+                <m:den>
+                  <m:r>
+                    <w:rPr>
+                      <w:rFonts w:ascii="Cambria Math" w:eastAsiaTheme="majorEastAsia" w:hAnsi="Cambria Math" w:cstheme="majorBidi"/>
+                    </w:rPr>
+                    <m:t>2</m:t>
+                  </m:r>
+                </m:den>
+              </m:f>
+            </m:e>
+          </m:func>
+          <m:r>
+            <w:rPr>
+              <w:rFonts w:ascii="Cambria Math" w:eastAsiaTheme="majorEastAsia" w:hAnsi="Cambria Math" w:cstheme="majorBidi"/>
+            </w:rPr>
+            <m:t>-</m:t>
+          </m:r>
+          <m:f>
+            <m:fPr>
+              <m:ctrlPr>
+                <w:rPr>
+                  <w:rFonts w:ascii="Cambria Math" w:eastAsiaTheme="majorEastAsia" w:hAnsi="Cambria Math" w:cstheme="majorBidi"/>
+                  <w:i/>
+                </w:rPr>
+              </m:ctrlPr>
+            </m:fPr>
+            <m:num>
+              <m:r>
+                <w:rPr>
+                  <w:rFonts w:ascii="Cambria Math" w:eastAsiaTheme="majorEastAsia" w:hAnsi="Cambria Math" w:cstheme="majorBidi"/>
+                </w:rPr>
+                <m:t>ϵ</m:t>
+              </m:r>
+            </m:num>
+            <m:den>
+              <m:r>
+                <w:rPr>
+                  <w:rFonts w:ascii="Cambria Math" w:eastAsiaTheme="majorEastAsia" w:hAnsi="Cambria Math" w:cstheme="majorBidi"/>
+                </w:rPr>
+                <m:t>2</m:t>
+              </m:r>
+            </m:den>
+          </m:f>
+          <m:func>
+            <m:funcPr>
+              <m:ctrlPr>
+                <w:rPr>
+                  <w:rFonts w:ascii="Cambria Math" w:eastAsiaTheme="majorEastAsia" w:hAnsi="Cambria Math" w:cstheme="majorBidi"/>
+                  <w:i/>
+                </w:rPr>
+              </m:ctrlPr>
+            </m:funcPr>
+            <m:fName>
+              <m:sSup>
+                <m:sSupPr>
+                  <m:ctrlPr>
+                    <w:rPr>
+                      <w:rFonts w:ascii="Cambria Math" w:eastAsiaTheme="majorEastAsia" w:hAnsi="Cambria Math" w:cstheme="majorBidi"/>
+                      <w:i/>
+                    </w:rPr>
+                  </m:ctrlPr>
+                </m:sSupPr>
+                <m:e>
+                  <m:r>
+                    <m:rPr>
+                      <m:sty m:val="p"/>
+                    </m:rPr>
+                    <w:rPr>
+                      <w:rFonts w:ascii="Cambria Math" w:eastAsiaTheme="majorEastAsia" w:hAnsi="Cambria Math" w:cstheme="majorBidi"/>
+                    </w:rPr>
+                    <m:t>sin</m:t>
+                  </m:r>
+                  <m:ctrlPr>
+                    <w:rPr>
+                      <w:rFonts w:ascii="Cambria Math" w:eastAsiaTheme="majorEastAsia" w:hAnsi="Cambria Math" w:cstheme="majorBidi"/>
+                    </w:rPr>
+                  </m:ctrlPr>
+                </m:e>
+                <m:sup>
+                  <m:r>
+                    <w:rPr>
+                      <w:rFonts w:ascii="Cambria Math" w:eastAsiaTheme="majorEastAsia" w:hAnsi="Cambria Math" w:cstheme="majorBidi"/>
+                    </w:rPr>
+                    <m:t>2</m:t>
+                  </m:r>
+                  <m:ctrlPr>
+                    <w:rPr>
+                      <w:rFonts w:ascii="Cambria Math" w:eastAsiaTheme="majorEastAsia" w:hAnsi="Cambria Math" w:cstheme="majorBidi"/>
+                    </w:rPr>
+                  </m:ctrlPr>
+                </m:sup>
+              </m:sSup>
+            </m:fName>
+            <m:e>
+              <m:f>
+                <m:fPr>
+                  <m:ctrlPr>
+                    <w:rPr>
+                      <w:rFonts w:ascii="Cambria Math" w:eastAsiaTheme="majorEastAsia" w:hAnsi="Cambria Math" w:cstheme="majorBidi"/>
+                      <w:i/>
+                    </w:rPr>
+                  </m:ctrlPr>
+                </m:fPr>
+                <m:num>
+                  <m:r>
+                    <w:rPr>
+                      <w:rFonts w:ascii="Cambria Math" w:eastAsiaTheme="majorEastAsia" w:hAnsi="Cambria Math" w:cstheme="majorBidi"/>
+                    </w:rPr>
+                    <m:t>θ</m:t>
+                  </m:r>
+                </m:num>
+                <m:den>
+                  <m:r>
+                    <w:rPr>
+                      <w:rFonts w:ascii="Cambria Math" w:eastAsiaTheme="majorEastAsia" w:hAnsi="Cambria Math" w:cstheme="majorBidi"/>
+                    </w:rPr>
+                    <m:t>2</m:t>
+                  </m:r>
+                </m:den>
+              </m:f>
+            </m:e>
+          </m:func>
+          <m:r>
+            <w:rPr>
+              <w:rFonts w:ascii="Cambria Math" w:eastAsiaTheme="majorEastAsia" w:hAnsi="Cambria Math" w:cstheme="majorBidi"/>
+            </w:rPr>
+            <m:t>+j</m:t>
+          </m:r>
+          <m:d>
+            <m:dPr>
+              <m:ctrlPr>
+                <w:rPr>
+                  <w:rFonts w:ascii="Cambria Math" w:eastAsiaTheme="majorEastAsia" w:hAnsi="Cambria Math" w:cstheme="majorBidi"/>
+                  <w:i/>
+                </w:rPr>
+              </m:ctrlPr>
+            </m:dPr>
+            <m:e>
+              <m:r>
+                <w:rPr>
+                  <w:rFonts w:ascii="Cambria Math" w:eastAsiaTheme="majorEastAsia" w:hAnsi="Cambria Math" w:cstheme="majorBidi"/>
+                </w:rPr>
+                <m:t>1+</m:t>
+              </m:r>
+              <m:f>
+                <m:fPr>
+                  <m:ctrlPr>
+                    <w:rPr>
+                      <w:rFonts w:ascii="Cambria Math" w:eastAsiaTheme="majorEastAsia" w:hAnsi="Cambria Math" w:cstheme="majorBidi"/>
+                      <w:i/>
+                    </w:rPr>
+                  </m:ctrlPr>
+                </m:fPr>
+                <m:num>
+                  <m:sSup>
+                    <m:sSupPr>
+                      <m:ctrlPr>
+                        <w:rPr>
+                          <w:rFonts w:ascii="Cambria Math" w:eastAsiaTheme="majorEastAsia" w:hAnsi="Cambria Math" w:cstheme="majorBidi"/>
+                          <w:i/>
+                        </w:rPr>
+                      </m:ctrlPr>
+                    </m:sSupPr>
+                    <m:e>
+                      <m:r>
+                        <w:rPr>
+                          <w:rFonts w:ascii="Cambria Math" w:eastAsiaTheme="majorEastAsia" w:hAnsi="Cambria Math" w:cstheme="majorBidi"/>
+                        </w:rPr>
+                        <m:t>ϵ</m:t>
+                      </m:r>
+                    </m:e>
+                    <m:sup>
+                      <m:r>
+                        <w:rPr>
+                          <w:rFonts w:ascii="Cambria Math" w:eastAsiaTheme="majorEastAsia" w:hAnsi="Cambria Math" w:cstheme="majorBidi"/>
+                        </w:rPr>
+                        <m:t>2</m:t>
+                      </m:r>
+                    </m:sup>
+                  </m:sSup>
+                </m:num>
+                <m:den>
+                  <m:r>
+                    <w:rPr>
+                      <w:rFonts w:ascii="Cambria Math" w:eastAsiaTheme="majorEastAsia" w:hAnsi="Cambria Math" w:cstheme="majorBidi"/>
+                    </w:rPr>
+                    <m:t>4</m:t>
+                  </m:r>
+                </m:den>
+              </m:f>
+            </m:e>
+          </m:d>
+          <m:func>
+            <m:funcPr>
+              <m:ctrlPr>
+                <w:rPr>
+                  <w:rFonts w:ascii="Cambria Math" w:eastAsiaTheme="majorEastAsia" w:hAnsi="Cambria Math" w:cstheme="majorBidi"/>
+                  <w:i/>
+                </w:rPr>
+              </m:ctrlPr>
+            </m:funcPr>
+            <m:fName>
+              <m:r>
+                <m:rPr>
+                  <m:sty m:val="p"/>
+                </m:rPr>
+                <w:rPr>
+                  <w:rFonts w:ascii="Cambria Math" w:eastAsiaTheme="majorEastAsia" w:hAnsi="Cambria Math" w:cstheme="majorBidi"/>
+                </w:rPr>
+                <m:t>sin</m:t>
+              </m:r>
+            </m:fName>
+            <m:e>
+              <m:f>
+                <m:fPr>
+                  <m:ctrlPr>
+                    <w:rPr>
+                      <w:rFonts w:ascii="Cambria Math" w:eastAsiaTheme="majorEastAsia" w:hAnsi="Cambria Math" w:cstheme="majorBidi"/>
+                      <w:i/>
+                    </w:rPr>
+                  </m:ctrlPr>
+                </m:fPr>
+                <m:num>
+                  <m:r>
+                    <w:rPr>
+                      <w:rFonts w:ascii="Cambria Math" w:eastAsiaTheme="majorEastAsia" w:hAnsi="Cambria Math" w:cstheme="majorBidi"/>
+                    </w:rPr>
+                    <m:t>θ</m:t>
+                  </m:r>
+                </m:num>
+                <m:den>
+                  <m:r>
+                    <w:rPr>
+                      <w:rFonts w:ascii="Cambria Math" w:eastAsiaTheme="majorEastAsia" w:hAnsi="Cambria Math" w:cstheme="majorBidi"/>
+                    </w:rPr>
+                    <m:t>2</m:t>
+                  </m:r>
+                </m:den>
+              </m:f>
+            </m:e>
+          </m:func>
+          <m:func>
+            <m:funcPr>
+              <m:ctrlPr>
+                <w:rPr>
+                  <w:rFonts w:ascii="Cambria Math" w:eastAsiaTheme="majorEastAsia" w:hAnsi="Cambria Math" w:cstheme="majorBidi"/>
+                  <w:i/>
+                </w:rPr>
+              </m:ctrlPr>
+            </m:funcPr>
+            <m:fName>
+              <m:r>
+                <m:rPr>
+                  <m:sty m:val="p"/>
+                </m:rPr>
+                <w:rPr>
+                  <w:rFonts w:ascii="Cambria Math" w:eastAsiaTheme="majorEastAsia" w:hAnsi="Cambria Math" w:cstheme="majorBidi"/>
+                </w:rPr>
+                <m:t>cos</m:t>
+              </m:r>
+            </m:fName>
+            <m:e>
+              <m:f>
+                <m:fPr>
+                  <m:ctrlPr>
+                    <w:rPr>
+                      <w:rFonts w:ascii="Cambria Math" w:eastAsiaTheme="majorEastAsia" w:hAnsi="Cambria Math" w:cstheme="majorBidi"/>
+                      <w:i/>
+                    </w:rPr>
+                  </m:ctrlPr>
+                </m:fPr>
+                <m:num>
+                  <m:r>
+                    <w:rPr>
+                      <w:rFonts w:ascii="Cambria Math" w:eastAsiaTheme="majorEastAsia" w:hAnsi="Cambria Math" w:cstheme="majorBidi"/>
+                    </w:rPr>
+                    <m:t>θ</m:t>
+                  </m:r>
+                </m:num>
+                <m:den>
+                  <m:r>
+                    <w:rPr>
+                      <w:rFonts w:ascii="Cambria Math" w:eastAsiaTheme="majorEastAsia" w:hAnsi="Cambria Math" w:cstheme="majorBidi"/>
+                    </w:rPr>
+                    <m:t>2</m:t>
+                  </m:r>
+                </m:den>
+              </m:f>
+            </m:e>
+          </m:func>
+          <m:r>
+            <w:rPr>
+              <w:rFonts w:ascii="Cambria Math" w:eastAsiaTheme="majorEastAsia" w:hAnsi="Cambria Math" w:cstheme="majorBidi"/>
+            </w:rPr>
+            <m:t>=</m:t>
+          </m:r>
+          <m:func>
+            <m:funcPr>
+              <m:ctrlPr>
+                <w:rPr>
+                  <w:rFonts w:ascii="Cambria Math" w:eastAsiaTheme="majorEastAsia" w:hAnsi="Cambria Math" w:cstheme="majorBidi"/>
+                  <w:i/>
+                </w:rPr>
+              </m:ctrlPr>
+            </m:funcPr>
+            <m:fName>
+              <m:sSup>
+                <m:sSupPr>
+                  <m:ctrlPr>
+                    <w:rPr>
+                      <w:rFonts w:ascii="Cambria Math" w:eastAsiaTheme="majorEastAsia" w:hAnsi="Cambria Math" w:cstheme="majorBidi"/>
+                      <w:i/>
+                    </w:rPr>
+                  </m:ctrlPr>
+                </m:sSupPr>
+                <m:e>
+                  <m:r>
+                    <m:rPr>
+                      <m:sty m:val="p"/>
+                    </m:rPr>
+                    <w:rPr>
+                      <w:rFonts w:ascii="Cambria Math" w:eastAsiaTheme="majorEastAsia" w:hAnsi="Cambria Math" w:cstheme="majorBidi"/>
+                    </w:rPr>
+                    <m:t>cos</m:t>
+                  </m:r>
+                </m:e>
+                <m:sup>
+                  <m:r>
+                    <w:rPr>
+                      <w:rFonts w:ascii="Cambria Math" w:eastAsiaTheme="majorEastAsia" w:hAnsi="Cambria Math" w:cstheme="majorBidi"/>
+                    </w:rPr>
+                    <m:t>2</m:t>
+                  </m:r>
+                  <m:ctrlPr>
+                    <w:rPr>
+                      <w:rFonts w:ascii="Cambria Math" w:eastAsiaTheme="majorEastAsia" w:hAnsi="Cambria Math" w:cstheme="majorBidi"/>
+                    </w:rPr>
+                  </m:ctrlPr>
+                </m:sup>
+              </m:sSup>
+            </m:fName>
+            <m:e>
+              <m:f>
+                <m:fPr>
+                  <m:ctrlPr>
+                    <w:rPr>
+                      <w:rFonts w:ascii="Cambria Math" w:eastAsiaTheme="majorEastAsia" w:hAnsi="Cambria Math" w:cstheme="majorBidi"/>
+                      <w:i/>
+                    </w:rPr>
+                  </m:ctrlPr>
+                </m:fPr>
+                <m:num>
+                  <m:r>
+                    <w:rPr>
+                      <w:rFonts w:ascii="Cambria Math" w:eastAsiaTheme="majorEastAsia" w:hAnsi="Cambria Math" w:cstheme="majorBidi"/>
+                    </w:rPr>
+                    <m:t>θ</m:t>
+                  </m:r>
+                </m:num>
+                <m:den>
+                  <m:r>
+                    <w:rPr>
+                      <w:rFonts w:ascii="Cambria Math" w:eastAsiaTheme="majorEastAsia" w:hAnsi="Cambria Math" w:cstheme="majorBidi"/>
+                    </w:rPr>
+                    <m:t>2</m:t>
+                  </m:r>
+                </m:den>
+              </m:f>
+            </m:e>
+          </m:func>
+          <m:d>
+            <m:dPr>
+              <m:ctrlPr>
+                <w:rPr>
+                  <w:rFonts w:ascii="Cambria Math" w:eastAsiaTheme="majorEastAsia" w:hAnsi="Cambria Math" w:cstheme="majorBidi"/>
+                  <w:i/>
+                </w:rPr>
+              </m:ctrlPr>
+            </m:dPr>
+            <m:e>
+              <m:f>
+                <m:fPr>
+                  <m:ctrlPr>
+                    <w:rPr>
+                      <w:rFonts w:ascii="Cambria Math" w:eastAsiaTheme="majorEastAsia" w:hAnsi="Cambria Math" w:cstheme="majorBidi"/>
+                      <w:i/>
+                    </w:rPr>
+                  </m:ctrlPr>
+                </m:fPr>
+                <m:num>
+                  <m:r>
+                    <w:rPr>
+                      <w:rFonts w:ascii="Cambria Math" w:eastAsiaTheme="majorEastAsia" w:hAnsi="Cambria Math" w:cstheme="majorBidi"/>
+                    </w:rPr>
+                    <m:t>ϵ</m:t>
+                  </m:r>
+                </m:num>
+                <m:den>
+                  <m:r>
+                    <w:rPr>
+                      <w:rFonts w:ascii="Cambria Math" w:eastAsiaTheme="majorEastAsia" w:hAnsi="Cambria Math" w:cstheme="majorBidi"/>
+                    </w:rPr>
+                    <m:t>2</m:t>
+                  </m:r>
+                </m:den>
+              </m:f>
+              <m:d>
+                <m:dPr>
+                  <m:ctrlPr>
+                    <w:rPr>
+                      <w:rFonts w:ascii="Cambria Math" w:eastAsiaTheme="majorEastAsia" w:hAnsi="Cambria Math" w:cstheme="majorBidi"/>
+                      <w:i/>
+                    </w:rPr>
+                  </m:ctrlPr>
+                </m:dPr>
+                <m:e>
+                  <m:r>
+                    <w:rPr>
+                      <w:rFonts w:ascii="Cambria Math" w:eastAsiaTheme="majorEastAsia" w:hAnsi="Cambria Math" w:cstheme="majorBidi"/>
+                    </w:rPr>
+                    <m:t>1</m:t>
+                  </m:r>
+                  <m:r>
+                    <w:rPr>
+                      <w:rFonts w:ascii="Cambria Math" w:eastAsiaTheme="majorEastAsia" w:hAnsi="Cambria Math" w:cstheme="majorBidi"/>
+                    </w:rPr>
+                    <m:t>-</m:t>
+                  </m:r>
+                  <m:func>
+                    <m:funcPr>
+                      <m:ctrlPr>
+                        <w:rPr>
+                          <w:rFonts w:ascii="Cambria Math" w:eastAsiaTheme="majorEastAsia" w:hAnsi="Cambria Math" w:cstheme="majorBidi"/>
+                          <w:i/>
+                        </w:rPr>
+                      </m:ctrlPr>
+                    </m:funcPr>
+                    <m:fName>
+                      <m:sSup>
+                        <m:sSupPr>
+                          <m:ctrlPr>
+                            <w:rPr>
+                              <w:rFonts w:ascii="Cambria Math" w:eastAsiaTheme="majorEastAsia" w:hAnsi="Cambria Math" w:cstheme="majorBidi"/>
+                              <w:i/>
+                            </w:rPr>
+                          </m:ctrlPr>
+                        </m:sSupPr>
+                        <m:e>
+                          <m:r>
+                            <m:rPr>
+                              <m:sty m:val="p"/>
+                            </m:rPr>
+                            <w:rPr>
+                              <w:rFonts w:ascii="Cambria Math" w:eastAsiaTheme="majorEastAsia" w:hAnsi="Cambria Math" w:cstheme="majorBidi"/>
+                            </w:rPr>
+                            <m:t>tan</m:t>
+                          </m:r>
+                          <m:ctrlPr>
+                            <w:rPr>
+                              <w:rFonts w:ascii="Cambria Math" w:eastAsiaTheme="majorEastAsia" w:hAnsi="Cambria Math" w:cstheme="majorBidi"/>
+                            </w:rPr>
+                          </m:ctrlPr>
+                        </m:e>
+                        <m:sup>
+                          <m:r>
+                            <w:rPr>
+                              <w:rFonts w:ascii="Cambria Math" w:eastAsiaTheme="majorEastAsia" w:hAnsi="Cambria Math" w:cstheme="majorBidi"/>
+                            </w:rPr>
+                            <m:t>2</m:t>
+                          </m:r>
+                          <m:ctrlPr>
+                            <w:rPr>
+                              <w:rFonts w:ascii="Cambria Math" w:eastAsiaTheme="majorEastAsia" w:hAnsi="Cambria Math" w:cstheme="majorBidi"/>
+                            </w:rPr>
+                          </m:ctrlPr>
+                        </m:sup>
+                      </m:sSup>
+                    </m:fName>
+                    <m:e>
+                      <m:f>
+                        <m:fPr>
+                          <m:ctrlPr>
+                            <w:rPr>
+                              <w:rFonts w:ascii="Cambria Math" w:eastAsiaTheme="majorEastAsia" w:hAnsi="Cambria Math" w:cstheme="majorBidi"/>
+                              <w:i/>
+                            </w:rPr>
+                          </m:ctrlPr>
+                        </m:fPr>
+                        <m:num>
+                          <m:r>
+                            <w:rPr>
+                              <w:rFonts w:ascii="Cambria Math" w:eastAsiaTheme="majorEastAsia" w:hAnsi="Cambria Math" w:cstheme="majorBidi"/>
+                            </w:rPr>
+                            <m:t>θ</m:t>
+                          </m:r>
+                        </m:num>
+                        <m:den>
+                          <m:r>
+                            <w:rPr>
+                              <w:rFonts w:ascii="Cambria Math" w:eastAsiaTheme="majorEastAsia" w:hAnsi="Cambria Math" w:cstheme="majorBidi"/>
+                            </w:rPr>
+                            <m:t>2</m:t>
+                          </m:r>
+                        </m:den>
+                      </m:f>
+                    </m:e>
+                  </m:func>
+                </m:e>
+              </m:d>
+              <m:r>
+                <w:rPr>
+                  <w:rFonts w:ascii="Cambria Math" w:eastAsiaTheme="majorEastAsia" w:hAnsi="Cambria Math" w:cstheme="majorBidi"/>
+                </w:rPr>
+                <m:t>+j</m:t>
+              </m:r>
+              <m:d>
+                <m:dPr>
+                  <m:ctrlPr>
+                    <w:rPr>
+                      <w:rFonts w:ascii="Cambria Math" w:eastAsiaTheme="majorEastAsia" w:hAnsi="Cambria Math" w:cstheme="majorBidi"/>
+                      <w:i/>
+                    </w:rPr>
+                  </m:ctrlPr>
+                </m:dPr>
+                <m:e>
+                  <m:r>
+                    <w:rPr>
+                      <w:rFonts w:ascii="Cambria Math" w:eastAsiaTheme="majorEastAsia" w:hAnsi="Cambria Math" w:cstheme="majorBidi"/>
+                    </w:rPr>
+                    <m:t>1+</m:t>
+                  </m:r>
+                  <m:f>
+                    <m:fPr>
+                      <m:ctrlPr>
+                        <w:rPr>
+                          <w:rFonts w:ascii="Cambria Math" w:eastAsiaTheme="majorEastAsia" w:hAnsi="Cambria Math" w:cstheme="majorBidi"/>
+                          <w:i/>
+                        </w:rPr>
+                      </m:ctrlPr>
+                    </m:fPr>
+                    <m:num>
+                      <m:sSup>
+                        <m:sSupPr>
+                          <m:ctrlPr>
+                            <w:rPr>
+                              <w:rFonts w:ascii="Cambria Math" w:eastAsiaTheme="majorEastAsia" w:hAnsi="Cambria Math" w:cstheme="majorBidi"/>
+                              <w:i/>
+                            </w:rPr>
+                          </m:ctrlPr>
+                        </m:sSupPr>
+                        <m:e>
+                          <m:r>
+                            <w:rPr>
+                              <w:rFonts w:ascii="Cambria Math" w:eastAsiaTheme="majorEastAsia" w:hAnsi="Cambria Math" w:cstheme="majorBidi"/>
+                            </w:rPr>
+                            <m:t>ϵ</m:t>
+                          </m:r>
+                        </m:e>
+                        <m:sup>
+                          <m:r>
+                            <w:rPr>
+                              <w:rFonts w:ascii="Cambria Math" w:eastAsiaTheme="majorEastAsia" w:hAnsi="Cambria Math" w:cstheme="majorBidi"/>
+                            </w:rPr>
+                            <m:t>2</m:t>
+                          </m:r>
+                        </m:sup>
+                      </m:sSup>
+                    </m:num>
+                    <m:den>
+                      <m:r>
+                        <w:rPr>
+                          <w:rFonts w:ascii="Cambria Math" w:eastAsiaTheme="majorEastAsia" w:hAnsi="Cambria Math" w:cstheme="majorBidi"/>
+                        </w:rPr>
+                        <m:t>4</m:t>
+                      </m:r>
+                    </m:den>
+                  </m:f>
+                </m:e>
+              </m:d>
+              <m:func>
+                <m:funcPr>
+                  <m:ctrlPr>
+                    <w:rPr>
+                      <w:rFonts w:ascii="Cambria Math" w:eastAsiaTheme="majorEastAsia" w:hAnsi="Cambria Math" w:cstheme="majorBidi"/>
+                      <w:i/>
+                    </w:rPr>
+                  </m:ctrlPr>
+                </m:funcPr>
+                <m:fName>
+                  <m:r>
+                    <m:rPr>
+                      <m:sty m:val="p"/>
+                    </m:rPr>
+                    <w:rPr>
+                      <w:rFonts w:ascii="Cambria Math" w:eastAsiaTheme="majorEastAsia" w:hAnsi="Cambria Math" w:cstheme="majorBidi"/>
+                    </w:rPr>
+                    <m:t>tan</m:t>
+                  </m:r>
+                </m:fName>
+                <m:e>
+                  <m:f>
+                    <m:fPr>
+                      <m:ctrlPr>
+                        <w:rPr>
+                          <w:rFonts w:ascii="Cambria Math" w:eastAsiaTheme="majorEastAsia" w:hAnsi="Cambria Math" w:cstheme="majorBidi"/>
+                          <w:i/>
+                        </w:rPr>
+                      </m:ctrlPr>
+                    </m:fPr>
+                    <m:num>
+                      <m:r>
+                        <w:rPr>
+                          <w:rFonts w:ascii="Cambria Math" w:eastAsiaTheme="majorEastAsia" w:hAnsi="Cambria Math" w:cstheme="majorBidi"/>
+                        </w:rPr>
+                        <m:t>θ</m:t>
+                      </m:r>
+                    </m:num>
+                    <m:den>
+                      <m:r>
+                        <w:rPr>
+                          <w:rFonts w:ascii="Cambria Math" w:eastAsiaTheme="majorEastAsia" w:hAnsi="Cambria Math" w:cstheme="majorBidi"/>
+                        </w:rPr>
+                        <m:t>2</m:t>
+                      </m:r>
+                    </m:den>
+                  </m:f>
+                </m:e>
+              </m:func>
+            </m:e>
+          </m:d>
+        </m:oMath>
+      </m:oMathPara>
+    </w:p>
+    <w:p>
+      <w:pPr>
+        <w:rPr>
+          <w:rFonts w:asciiTheme="majorHAnsi" w:eastAsiaTheme="majorEastAsia" w:hAnsiTheme="majorHAnsi" w:cstheme="majorBidi"/>
+        </w:rPr>
+      </w:pPr>
+      <m:oMathPara>
+        <m:oMath>
+          <m:r>
+            <w:rPr>
+              <w:rFonts w:ascii="Cambria Math" w:eastAsiaTheme="majorEastAsia" w:hAnsi="Cambria Math" w:cstheme="majorBidi"/>
+            </w:rPr>
+            <m:t>α⋅β=</m:t>
+          </m:r>
+          <m:f>
+            <m:fPr>
+              <m:ctrlPr>
+                <w:rPr>
+                  <w:rFonts w:ascii="Cambria Math" w:eastAsiaTheme="majorEastAsia" w:hAnsi="Cambria Math" w:cstheme="majorBidi"/>
+                  <w:i/>
+                </w:rPr>
+              </m:ctrlPr>
+            </m:fPr>
+            <m:num>
+              <m:r>
+                <w:rPr>
+                  <w:rFonts w:ascii="Cambria Math" w:eastAsiaTheme="majorEastAsia" w:hAnsi="Cambria Math" w:cstheme="majorBidi"/>
+                </w:rPr>
+                <m:t>ϵ</m:t>
+              </m:r>
+            </m:num>
+            <m:den>
+              <m:r>
+                <w:rPr>
+                  <w:rFonts w:ascii="Cambria Math" w:eastAsiaTheme="majorEastAsia" w:hAnsi="Cambria Math" w:cstheme="majorBidi"/>
+                </w:rPr>
+                <m:t>2</m:t>
+              </m:r>
+            </m:den>
+          </m:f>
+          <m:func>
+            <m:funcPr>
+              <m:ctrlPr>
+                <w:rPr>
+                  <w:rFonts w:ascii="Cambria Math" w:eastAsiaTheme="majorEastAsia" w:hAnsi="Cambria Math" w:cstheme="majorBidi"/>
+                  <w:i/>
+                </w:rPr>
+              </m:ctrlPr>
+            </m:funcPr>
+            <m:fName>
+              <m:sSup>
+                <m:sSupPr>
+                  <m:ctrlPr>
+                    <w:rPr>
+                      <w:rFonts w:ascii="Cambria Math" w:eastAsiaTheme="majorEastAsia" w:hAnsi="Cambria Math" w:cstheme="majorBidi"/>
+                      <w:i/>
+                    </w:rPr>
+                  </m:ctrlPr>
+                </m:sSupPr>
+                <m:e>
+                  <m:r>
+                    <m:rPr>
+                      <m:sty m:val="p"/>
+                    </m:rPr>
+                    <w:rPr>
+                      <w:rFonts w:ascii="Cambria Math" w:eastAsiaTheme="majorEastAsia" w:hAnsi="Cambria Math" w:cstheme="majorBidi"/>
+                    </w:rPr>
+                    <m:t>cos</m:t>
+                  </m:r>
+                  <m:ctrlPr>
+                    <w:rPr>
+                      <w:rFonts w:ascii="Cambria Math" w:eastAsiaTheme="majorEastAsia" w:hAnsi="Cambria Math" w:cstheme="majorBidi"/>
+                    </w:rPr>
+                  </m:ctrlPr>
+                </m:e>
+                <m:sup>
+                  <m:r>
+                    <w:rPr>
+                      <w:rFonts w:ascii="Cambria Math" w:eastAsiaTheme="majorEastAsia" w:hAnsi="Cambria Math" w:cstheme="majorBidi"/>
+                    </w:rPr>
+                    <m:t>2</m:t>
+                  </m:r>
+                  <m:ctrlPr>
+                    <w:rPr>
+                      <w:rFonts w:ascii="Cambria Math" w:eastAsiaTheme="majorEastAsia" w:hAnsi="Cambria Math" w:cstheme="majorBidi"/>
+                    </w:rPr>
+                  </m:ctrlPr>
+                </m:sup>
+              </m:sSup>
+            </m:fName>
+            <m:e>
+              <m:f>
+                <m:fPr>
+                  <m:ctrlPr>
+                    <w:rPr>
+                      <w:rFonts w:ascii="Cambria Math" w:eastAsiaTheme="majorEastAsia" w:hAnsi="Cambria Math" w:cstheme="majorBidi"/>
+                      <w:i/>
+                    </w:rPr>
+                  </m:ctrlPr>
+                </m:fPr>
+                <m:num>
+                  <m:r>
+                    <w:rPr>
+                      <w:rFonts w:ascii="Cambria Math" w:eastAsiaTheme="majorEastAsia" w:hAnsi="Cambria Math" w:cstheme="majorBidi"/>
+                    </w:rPr>
+                    <m:t>θ</m:t>
+                  </m:r>
+                </m:num>
+                <m:den>
+                  <m:r>
+                    <w:rPr>
+                      <w:rFonts w:ascii="Cambria Math" w:eastAsiaTheme="majorEastAsia" w:hAnsi="Cambria Math" w:cstheme="majorBidi"/>
+                    </w:rPr>
+                    <m:t>2</m:t>
+                  </m:r>
+                </m:den>
+              </m:f>
+            </m:e>
+          </m:func>
+          <m:r>
+            <w:rPr>
+              <w:rFonts w:ascii="Cambria Math" w:eastAsiaTheme="majorEastAsia" w:hAnsi="Cambria Math" w:cstheme="majorBidi"/>
+            </w:rPr>
+            <m:t>-</m:t>
+          </m:r>
+          <m:f>
+            <m:fPr>
+              <m:ctrlPr>
+                <w:rPr>
+                  <w:rFonts w:ascii="Cambria Math" w:eastAsiaTheme="majorEastAsia" w:hAnsi="Cambria Math" w:cstheme="majorBidi"/>
+                  <w:i/>
+                </w:rPr>
+              </m:ctrlPr>
+            </m:fPr>
+            <m:num>
+              <m:r>
+                <w:rPr>
+                  <w:rFonts w:ascii="Cambria Math" w:eastAsiaTheme="majorEastAsia" w:hAnsi="Cambria Math" w:cstheme="majorBidi"/>
+                </w:rPr>
+                <m:t>ϵ</m:t>
+              </m:r>
+            </m:num>
+            <m:den>
+              <m:r>
+                <w:rPr>
+                  <w:rFonts w:ascii="Cambria Math" w:eastAsiaTheme="majorEastAsia" w:hAnsi="Cambria Math" w:cstheme="majorBidi"/>
+                </w:rPr>
+                <m:t>2</m:t>
+              </m:r>
+            </m:den>
+          </m:f>
+          <m:func>
+            <m:funcPr>
+              <m:ctrlPr>
+                <w:rPr>
+                  <w:rFonts w:ascii="Cambria Math" w:eastAsiaTheme="majorEastAsia" w:hAnsi="Cambria Math" w:cstheme="majorBidi"/>
+                  <w:i/>
+                </w:rPr>
+              </m:ctrlPr>
+            </m:funcPr>
+            <m:fName>
+              <m:sSup>
+                <m:sSupPr>
+                  <m:ctrlPr>
+                    <w:rPr>
+                      <w:rFonts w:ascii="Cambria Math" w:eastAsiaTheme="majorEastAsia" w:hAnsi="Cambria Math" w:cstheme="majorBidi"/>
+                      <w:i/>
+                    </w:rPr>
+                  </m:ctrlPr>
+                </m:sSupPr>
+                <m:e>
+                  <m:r>
+                    <m:rPr>
+                      <m:sty m:val="p"/>
+                    </m:rPr>
+                    <w:rPr>
+                      <w:rFonts w:ascii="Cambria Math" w:eastAsiaTheme="majorEastAsia" w:hAnsi="Cambria Math" w:cstheme="majorBidi"/>
+                    </w:rPr>
+                    <m:t>sin</m:t>
+                  </m:r>
+                  <m:ctrlPr>
+                    <w:rPr>
+                      <w:rFonts w:ascii="Cambria Math" w:eastAsiaTheme="majorEastAsia" w:hAnsi="Cambria Math" w:cstheme="majorBidi"/>
+                    </w:rPr>
+                  </m:ctrlPr>
+                </m:e>
+                <m:sup>
+                  <m:r>
+                    <w:rPr>
+                      <w:rFonts w:ascii="Cambria Math" w:eastAsiaTheme="majorEastAsia" w:hAnsi="Cambria Math" w:cstheme="majorBidi"/>
+                    </w:rPr>
+                    <m:t>2</m:t>
+                  </m:r>
+                  <m:ctrlPr>
+                    <w:rPr>
+                      <w:rFonts w:ascii="Cambria Math" w:eastAsiaTheme="majorEastAsia" w:hAnsi="Cambria Math" w:cstheme="majorBidi"/>
+                    </w:rPr>
+                  </m:ctrlPr>
+                </m:sup>
+              </m:sSup>
+            </m:fName>
+            <m:e>
+              <m:f>
+                <m:fPr>
+                  <m:ctrlPr>
+                    <w:rPr>
+                      <w:rFonts w:ascii="Cambria Math" w:eastAsiaTheme="majorEastAsia" w:hAnsi="Cambria Math" w:cstheme="majorBidi"/>
+                      <w:i/>
+                    </w:rPr>
+                  </m:ctrlPr>
+                </m:fPr>
+                <m:num>
+                  <m:r>
+                    <w:rPr>
+                      <w:rFonts w:ascii="Cambria Math" w:eastAsiaTheme="majorEastAsia" w:hAnsi="Cambria Math" w:cstheme="majorBidi"/>
+                    </w:rPr>
+                    <m:t>θ</m:t>
+                  </m:r>
+                </m:num>
+                <m:den>
+                  <m:r>
+                    <w:rPr>
+                      <w:rFonts w:ascii="Cambria Math" w:eastAsiaTheme="majorEastAsia" w:hAnsi="Cambria Math" w:cstheme="majorBidi"/>
+                    </w:rPr>
+                    <m:t>2</m:t>
+                  </m:r>
+                </m:den>
+              </m:f>
+            </m:e>
+          </m:func>
+          <m:r>
+            <w:rPr>
+              <w:rFonts w:ascii="Cambria Math" w:eastAsiaTheme="majorEastAsia" w:hAnsi="Cambria Math" w:cstheme="majorBidi"/>
+            </w:rPr>
+            <m:t>+j</m:t>
+          </m:r>
+          <m:d>
+            <m:dPr>
+              <m:ctrlPr>
+                <w:rPr>
+                  <w:rFonts w:ascii="Cambria Math" w:eastAsiaTheme="majorEastAsia" w:hAnsi="Cambria Math" w:cstheme="majorBidi"/>
+                  <w:i/>
+                </w:rPr>
+              </m:ctrlPr>
+            </m:dPr>
+            <m:e>
+              <m:r>
+                <w:rPr>
+                  <w:rFonts w:ascii="Cambria Math" w:eastAsiaTheme="majorEastAsia" w:hAnsi="Cambria Math" w:cstheme="majorBidi"/>
+                </w:rPr>
+                <m:t>1+</m:t>
+              </m:r>
+              <m:f>
+                <m:fPr>
+                  <m:ctrlPr>
+                    <w:rPr>
+                      <w:rFonts w:ascii="Cambria Math" w:eastAsiaTheme="majorEastAsia" w:hAnsi="Cambria Math" w:cstheme="majorBidi"/>
+                      <w:i/>
+                    </w:rPr>
+                  </m:ctrlPr>
+                </m:fPr>
+                <m:num>
+                  <m:sSup>
+                    <m:sSupPr>
+                      <m:ctrlPr>
+                        <w:rPr>
+                          <w:rFonts w:ascii="Cambria Math" w:eastAsiaTheme="majorEastAsia" w:hAnsi="Cambria Math" w:cstheme="majorBidi"/>
+                          <w:i/>
+                        </w:rPr>
+                      </m:ctrlPr>
+                    </m:sSupPr>
+                    <m:e>
+                      <m:r>
+                        <w:rPr>
+                          <w:rFonts w:ascii="Cambria Math" w:eastAsiaTheme="majorEastAsia" w:hAnsi="Cambria Math" w:cstheme="majorBidi"/>
+                        </w:rPr>
+                        <m:t>ϵ</m:t>
+                      </m:r>
+                    </m:e>
+                    <m:sup>
+                      <m:r>
+                        <w:rPr>
+                          <w:rFonts w:ascii="Cambria Math" w:eastAsiaTheme="majorEastAsia" w:hAnsi="Cambria Math" w:cstheme="majorBidi"/>
+                        </w:rPr>
+                        <m:t>2</m:t>
+                      </m:r>
+                    </m:sup>
+                  </m:sSup>
+                </m:num>
+                <m:den>
+                  <m:r>
+                    <w:rPr>
+                      <w:rFonts w:ascii="Cambria Math" w:eastAsiaTheme="majorEastAsia" w:hAnsi="Cambria Math" w:cstheme="majorBidi"/>
+                    </w:rPr>
+                    <m:t>4</m:t>
+                  </m:r>
+                </m:den>
+              </m:f>
+            </m:e>
+          </m:d>
+          <m:func>
+            <m:funcPr>
+              <m:ctrlPr>
+                <w:rPr>
+                  <w:rFonts w:ascii="Cambria Math" w:eastAsiaTheme="majorEastAsia" w:hAnsi="Cambria Math" w:cstheme="majorBidi"/>
+                  <w:i/>
+                </w:rPr>
+              </m:ctrlPr>
+            </m:funcPr>
+            <m:fName>
+              <m:r>
+                <m:rPr>
+                  <m:sty m:val="p"/>
+                </m:rPr>
+                <w:rPr>
+                  <w:rFonts w:ascii="Cambria Math" w:eastAsiaTheme="majorEastAsia" w:hAnsi="Cambria Math" w:cstheme="majorBidi"/>
+                </w:rPr>
+                <m:t>sin</m:t>
+              </m:r>
+            </m:fName>
+            <m:e>
+              <m:f>
+                <m:fPr>
+                  <m:ctrlPr>
+                    <w:rPr>
+                      <w:rFonts w:ascii="Cambria Math" w:eastAsiaTheme="majorEastAsia" w:hAnsi="Cambria Math" w:cstheme="majorBidi"/>
+                      <w:i/>
+                    </w:rPr>
+                  </m:ctrlPr>
+                </m:fPr>
+                <m:num>
+                  <m:r>
+                    <w:rPr>
+                      <w:rFonts w:ascii="Cambria Math" w:eastAsiaTheme="majorEastAsia" w:hAnsi="Cambria Math" w:cstheme="majorBidi"/>
+                    </w:rPr>
+                    <m:t>θ</m:t>
+                  </m:r>
+                </m:num>
+                <m:den>
+                  <m:r>
+                    <w:rPr>
+                      <w:rFonts w:ascii="Cambria Math" w:eastAsiaTheme="majorEastAsia" w:hAnsi="Cambria Math" w:cstheme="majorBidi"/>
+                    </w:rPr>
+                    <m:t>2</m:t>
+                  </m:r>
+                </m:den>
+              </m:f>
+            </m:e>
+          </m:func>
+          <m:func>
+            <m:funcPr>
+              <m:ctrlPr>
+                <w:rPr>
+                  <w:rFonts w:ascii="Cambria Math" w:eastAsiaTheme="majorEastAsia" w:hAnsi="Cambria Math" w:cstheme="majorBidi"/>
+                  <w:i/>
+                </w:rPr>
+              </m:ctrlPr>
+            </m:funcPr>
+            <m:fName>
+              <m:r>
+                <m:rPr>
+                  <m:sty m:val="p"/>
+                </m:rPr>
+                <w:rPr>
+                  <w:rFonts w:ascii="Cambria Math" w:eastAsiaTheme="majorEastAsia" w:hAnsi="Cambria Math" w:cstheme="majorBidi"/>
+                </w:rPr>
+                <m:t>cos</m:t>
+              </m:r>
+            </m:fName>
+            <m:e>
+              <m:f>
+                <m:fPr>
+                  <m:ctrlPr>
+                    <w:rPr>
+                      <w:rFonts w:ascii="Cambria Math" w:eastAsiaTheme="majorEastAsia" w:hAnsi="Cambria Math" w:cstheme="majorBidi"/>
+                      <w:i/>
+                    </w:rPr>
+                  </m:ctrlPr>
+                </m:fPr>
+                <m:num>
+                  <m:r>
+                    <w:rPr>
+                      <w:rFonts w:ascii="Cambria Math" w:eastAsiaTheme="majorEastAsia" w:hAnsi="Cambria Math" w:cstheme="majorBidi"/>
+                    </w:rPr>
+                    <m:t>θ</m:t>
+                  </m:r>
+                </m:num>
+                <m:den>
+                  <m:r>
+                    <w:rPr>
+                      <w:rFonts w:ascii="Cambria Math" w:eastAsiaTheme="majorEastAsia" w:hAnsi="Cambria Math" w:cstheme="majorBidi"/>
+                    </w:rPr>
+                    <m:t>2</m:t>
+                  </m:r>
+                </m:den>
+              </m:f>
+            </m:e>
+          </m:func>
+        </m:oMath>
+      </m:oMathPara>
+    </w:p>
+    <w:p>
+      <w:pPr>
+        <w:rPr>
+          <w:rFonts w:asciiTheme="majorHAnsi" w:eastAsiaTheme="majorEastAsia" w:hAnsiTheme="majorHAnsi" w:cstheme="majorBidi"/>
+        </w:rPr>
+      </w:pPr>
+      <m:oMathPara>
+        <m:oMath>
+          <m:r>
+            <w:rPr>
+              <w:rFonts w:ascii="Cambria Math" w:eastAsiaTheme="majorEastAsia" w:hAnsi="Cambria Math" w:cstheme="majorBidi"/>
+            </w:rPr>
+            <m:t>α⋅β≈</m:t>
+          </m:r>
+          <m:f>
+            <m:fPr>
+              <m:ctrlPr>
+                <w:rPr>
+                  <w:rFonts w:ascii="Cambria Math" w:eastAsiaTheme="majorEastAsia" w:hAnsi="Cambria Math" w:cstheme="majorBidi"/>
+                  <w:i/>
+                </w:rPr>
+              </m:ctrlPr>
+            </m:fPr>
+            <m:num>
+              <m:r>
+                <w:rPr>
+                  <w:rFonts w:ascii="Cambria Math" w:eastAsiaTheme="majorEastAsia" w:hAnsi="Cambria Math" w:cstheme="majorBidi"/>
+                </w:rPr>
+                <m:t>ϵ</m:t>
+              </m:r>
+            </m:num>
+            <m:den>
+              <m:r>
+                <w:rPr>
+                  <w:rFonts w:ascii="Cambria Math" w:eastAsiaTheme="majorEastAsia" w:hAnsi="Cambria Math" w:cstheme="majorBidi"/>
+                </w:rPr>
+                <m:t>2</m:t>
+              </m:r>
+            </m:den>
+          </m:f>
+          <m:r>
+            <w:rPr>
+              <w:rFonts w:ascii="Cambria Math" w:eastAsiaTheme="majorEastAsia" w:hAnsi="Cambria Math" w:cstheme="majorBidi"/>
+            </w:rPr>
+            <m:t>+j</m:t>
+          </m:r>
+          <m:func>
+            <m:funcPr>
+              <m:ctrlPr>
+                <w:rPr>
+                  <w:rFonts w:ascii="Cambria Math" w:eastAsiaTheme="majorEastAsia" w:hAnsi="Cambria Math" w:cstheme="majorBidi"/>
+                  <w:i/>
+                </w:rPr>
+              </m:ctrlPr>
+            </m:funcPr>
+            <m:fName>
+              <m:r>
+                <m:rPr>
+                  <m:sty m:val="p"/>
+                </m:rPr>
+                <w:rPr>
+                  <w:rFonts w:ascii="Cambria Math" w:eastAsiaTheme="majorEastAsia" w:hAnsi="Cambria Math" w:cstheme="majorBidi"/>
+                </w:rPr>
+                <m:t>sin</m:t>
+              </m:r>
+            </m:fName>
+            <m:e>
+              <m:f>
+                <m:fPr>
+                  <m:ctrlPr>
+                    <w:rPr>
+                      <w:rFonts w:ascii="Cambria Math" w:eastAsiaTheme="majorEastAsia" w:hAnsi="Cambria Math" w:cstheme="majorBidi"/>
+                      <w:i/>
+                    </w:rPr>
+                  </m:ctrlPr>
+                </m:fPr>
+                <m:num>
+                  <m:r>
+                    <w:rPr>
+                      <w:rFonts w:ascii="Cambria Math" w:eastAsiaTheme="majorEastAsia" w:hAnsi="Cambria Math" w:cstheme="majorBidi"/>
+                    </w:rPr>
+                    <m:t>θ</m:t>
+                  </m:r>
+                </m:num>
+                <m:den>
+                  <m:r>
+                    <w:rPr>
+                      <w:rFonts w:ascii="Cambria Math" w:eastAsiaTheme="majorEastAsia" w:hAnsi="Cambria Math" w:cstheme="majorBidi"/>
+                    </w:rPr>
+                    <m:t>2</m:t>
+                  </m:r>
+                </m:den>
+              </m:f>
+            </m:e>
+          </m:func>
+          <m:func>
+            <m:funcPr>
+              <m:ctrlPr>
+                <w:rPr>
+                  <w:rFonts w:ascii="Cambria Math" w:eastAsiaTheme="majorEastAsia" w:hAnsi="Cambria Math" w:cstheme="majorBidi"/>
+                  <w:i/>
+                </w:rPr>
+              </m:ctrlPr>
+            </m:funcPr>
+            <m:fName>
+              <m:r>
+                <m:rPr>
+                  <m:sty m:val="p"/>
+                </m:rPr>
+                <w:rPr>
+                  <w:rFonts w:ascii="Cambria Math" w:eastAsiaTheme="majorEastAsia" w:hAnsi="Cambria Math" w:cstheme="majorBidi"/>
+                </w:rPr>
+                <m:t>cos</m:t>
+              </m:r>
+            </m:fName>
+            <m:e>
+              <m:f>
+                <m:fPr>
+                  <m:ctrlPr>
+                    <w:rPr>
+                      <w:rFonts w:ascii="Cambria Math" w:eastAsiaTheme="majorEastAsia" w:hAnsi="Cambria Math" w:cstheme="majorBidi"/>
+                      <w:i/>
+                    </w:rPr>
+                  </m:ctrlPr>
+                </m:fPr>
+                <m:num>
+                  <m:r>
+                    <w:rPr>
+                      <w:rFonts w:ascii="Cambria Math" w:eastAsiaTheme="majorEastAsia" w:hAnsi="Cambria Math" w:cstheme="majorBidi"/>
+                    </w:rPr>
+                    <m:t>θ</m:t>
+                  </m:r>
+                </m:num>
+                <m:den>
+                  <m:r>
+                    <w:rPr>
+                      <w:rFonts w:ascii="Cambria Math" w:eastAsiaTheme="majorEastAsia" w:hAnsi="Cambria Math" w:cstheme="majorBidi"/>
+                    </w:rPr>
+                    <m:t>2</m:t>
+                  </m:r>
+                </m:den>
+              </m:f>
+            </m:e>
+          </m:func>
+          <m:r>
+            <w:rPr>
+              <w:rFonts w:ascii="Cambria Math" w:eastAsiaTheme="majorEastAsia" w:hAnsi="Cambria Math" w:cstheme="majorBidi"/>
+            </w:rPr>
+            <m:t>≈</m:t>
+          </m:r>
+          <m:f>
+            <m:fPr>
+              <m:ctrlPr>
+                <w:rPr>
+                  <w:rFonts w:ascii="Cambria Math" w:eastAsiaTheme="majorEastAsia" w:hAnsi="Cambria Math" w:cstheme="majorBidi"/>
+                  <w:i/>
+                </w:rPr>
+              </m:ctrlPr>
+            </m:fPr>
+            <m:num>
+              <m:r>
+                <w:rPr>
+                  <w:rFonts w:ascii="Cambria Math" w:eastAsiaTheme="majorEastAsia" w:hAnsi="Cambria Math" w:cstheme="majorBidi"/>
+                </w:rPr>
+                <m:t>ϵ</m:t>
+              </m:r>
+            </m:num>
+            <m:den>
+              <m:r>
+                <w:rPr>
+                  <w:rFonts w:ascii="Cambria Math" w:eastAsiaTheme="majorEastAsia" w:hAnsi="Cambria Math" w:cstheme="majorBidi"/>
+                </w:rPr>
+                <m:t>2</m:t>
+              </m:r>
+            </m:den>
+          </m:f>
+          <m:r>
+            <w:rPr>
+              <w:rFonts w:ascii="Cambria Math" w:eastAsiaTheme="majorEastAsia" w:hAnsi="Cambria Math" w:cstheme="majorBidi"/>
+            </w:rPr>
+            <m:t>+</m:t>
+          </m:r>
+          <m:r>
+            <w:rPr>
+              <w:rFonts w:ascii="Cambria Math" w:eastAsiaTheme="majorEastAsia" w:hAnsi="Cambria Math" w:cstheme="majorBidi"/>
+            </w:rPr>
+            <m:t>j</m:t>
+          </m:r>
+          <m:f>
+            <m:fPr>
+              <m:ctrlPr>
+                <w:rPr>
+                  <w:rFonts w:ascii="Cambria Math" w:eastAsiaTheme="majorEastAsia" w:hAnsi="Cambria Math" w:cstheme="majorBidi"/>
+                  <w:i/>
+                </w:rPr>
+              </m:ctrlPr>
+            </m:fPr>
+            <m:num>
+              <m:r>
+                <w:rPr>
+                  <w:rFonts w:ascii="Cambria Math" w:eastAsiaTheme="majorEastAsia" w:hAnsi="Cambria Math" w:cstheme="majorBidi"/>
+                </w:rPr>
+                <m:t>θ</m:t>
+              </m:r>
+            </m:num>
+            <m:den>
+              <m:r>
+                <w:rPr>
+                  <w:rFonts w:ascii="Cambria Math" w:eastAsiaTheme="majorEastAsia" w:hAnsi="Cambria Math" w:cstheme="majorBidi"/>
+                </w:rPr>
+                <m:t>2</m:t>
+              </m:r>
+            </m:den>
+          </m:f>
+        </m:oMath>
+      </m:oMathPara>
+    </w:p>
+    <w:p>
+      <w:pPr>
+        <w:pStyle w:val="Heading3"/>
+      </w:pPr>
+      <w:r>
+        <w:t>Frequency dependence</w:t>
+      </w:r>
     </w:p>
     <w:p>
       <w:pPr>
@@ -25445,7 +29647,7 @@
   <w:style w:type="paragraph" w:default="1" w:styleId="Normal">
     <w:name w:val="Normal"/>
     <w:qFormat/>
-    <w:rsid w:val="00B06757"/>
+    <w:rsid w:val="00D01FB6"/>
   </w:style>
   <w:style w:type="paragraph" w:styleId="Heading1">
     <w:name w:val="heading 1"/>

</xml_diff>

<commit_message>
Add notebooks/flicker_noise_testbench.ipynb, add notes/rf-analog-impairments-modeling-smaini.docx
</commit_message>
<xml_diff>
--- a/notes/rf-systems.docx
+++ b/notes/rf-systems.docx
@@ -12,17 +12,41 @@
     </w:p>
     <w:p>
       <w:r>
-        <w:t>I think regardless of cross-talk, there is always an image even if phase mismatch is 0.</w:t>
+        <w:t xml:space="preserve">I think regardless of </w:t>
+      </w:r>
+      <w:proofErr w:type="gramStart"/>
+      <w:r>
+        <w:t>cross-talk</w:t>
+      </w:r>
+      <w:proofErr w:type="gramEnd"/>
+      <w:r>
+        <w:t>, there is always an image even if phase mismatch is 0.</w:t>
       </w:r>
     </w:p>
     <w:p>
       <w:r>
-        <w:t>I think EVM and image suppression should basically be the same values.</w:t>
+        <w:t xml:space="preserve">I think EVM and image suppression should basically </w:t>
+      </w:r>
+      <w:proofErr w:type="gramStart"/>
+      <w:r>
+        <w:t>be</w:t>
+      </w:r>
+      <w:proofErr w:type="gramEnd"/>
+      <w:r>
+        <w:t xml:space="preserve"> the same values.</w:t>
       </w:r>
     </w:p>
     <w:p>
       <w:r>
-        <w:t>EVM should only be impacted if the image and signal overlap in frequency; otherwise the gain and phase “error” is corrected by channel equalization.</w:t>
+        <w:t xml:space="preserve">EVM should only be impacted if the image and signal overlap in frequency; </w:t>
+      </w:r>
+      <w:proofErr w:type="gramStart"/>
+      <w:r>
+        <w:t>otherwise</w:t>
+      </w:r>
+      <w:proofErr w:type="gramEnd"/>
+      <w:r>
+        <w:t xml:space="preserve"> the gain and phase “error” is corrected by channel equalization.</w:t>
       </w:r>
     </w:p>
     <w:p>
@@ -467,13 +491,23 @@
           <w:bCs/>
         </w:rPr>
       </w:pPr>
+      <w:proofErr w:type="spellStart"/>
       <w:r>
         <w:rPr>
           <w:rFonts w:asciiTheme="majorHAnsi" w:eastAsiaTheme="majorEastAsia" w:hAnsiTheme="majorHAnsi" w:cstheme="majorBidi"/>
           <w:b/>
           <w:bCs/>
         </w:rPr>
-        <w:t>Upconversion:</w:t>
+        <w:t>Upconversion</w:t>
+      </w:r>
+      <w:proofErr w:type="spellEnd"/>
+      <w:r>
+        <w:rPr>
+          <w:rFonts w:asciiTheme="majorHAnsi" w:eastAsiaTheme="majorEastAsia" w:hAnsiTheme="majorHAnsi" w:cstheme="majorBidi"/>
+          <w:b/>
+          <w:bCs/>
+        </w:rPr>
+        <w:t>:</w:t>
       </w:r>
     </w:p>
     <w:p>
@@ -1302,13 +1336,23 @@
           <w:bCs/>
         </w:rPr>
       </w:pPr>
+      <w:proofErr w:type="spellStart"/>
       <w:r>
         <w:rPr>
           <w:rFonts w:asciiTheme="majorHAnsi" w:eastAsiaTheme="majorEastAsia" w:hAnsiTheme="majorHAnsi" w:cstheme="majorBidi"/>
           <w:b/>
           <w:bCs/>
         </w:rPr>
-        <w:t>Downconversion:</w:t>
+        <w:t>Downconversion</w:t>
+      </w:r>
+      <w:proofErr w:type="spellEnd"/>
+      <w:r>
+        <w:rPr>
+          <w:rFonts w:asciiTheme="majorHAnsi" w:eastAsiaTheme="majorEastAsia" w:hAnsiTheme="majorHAnsi" w:cstheme="majorBidi"/>
+          <w:b/>
+          <w:bCs/>
+        </w:rPr>
+        <w:t>:</w:t>
       </w:r>
     </w:p>
     <w:p>
@@ -2589,11 +2633,19 @@
           <w:rFonts w:asciiTheme="majorHAnsi" w:eastAsiaTheme="majorEastAsia" w:hAnsiTheme="majorHAnsi" w:cstheme="majorBidi"/>
         </w:rPr>
       </w:pPr>
+      <w:proofErr w:type="spellStart"/>
       <w:r>
         <w:rPr>
           <w:rFonts w:asciiTheme="majorHAnsi" w:eastAsiaTheme="majorEastAsia" w:hAnsiTheme="majorHAnsi" w:cstheme="majorBidi"/>
         </w:rPr>
-        <w:t xml:space="preserve">Upconversion multiplies by </w:t>
+        <w:t>Upconversion</w:t>
+      </w:r>
+      <w:proofErr w:type="spellEnd"/>
+      <w:r>
+        <w:rPr>
+          <w:rFonts w:asciiTheme="majorHAnsi" w:eastAsiaTheme="majorEastAsia" w:hAnsiTheme="majorHAnsi" w:cstheme="majorBidi"/>
+        </w:rPr>
+        <w:t xml:space="preserve"> multiplies by </w:t>
       </w:r>
       <m:oMath>
         <m:sSup>
@@ -2756,8 +2808,13 @@
       </w:r>
     </w:p>
     <w:p>
+      <w:proofErr w:type="spellStart"/>
       <w:r>
-        <w:t>Upconversion:</w:t>
+        <w:t>Upconversion</w:t>
+      </w:r>
+      <w:proofErr w:type="spellEnd"/>
+      <w:r>
+        <w:t>:</w:t>
       </w:r>
     </w:p>
     <w:p>
@@ -3333,8 +3390,16 @@
         <w:rPr>
           <w:rFonts w:asciiTheme="majorHAnsi" w:eastAsiaTheme="majorEastAsia" w:hAnsiTheme="majorHAnsi" w:cstheme="majorBidi"/>
         </w:rPr>
-        <w:t>Ideal downconversion</w:t>
+        <w:t xml:space="preserve">Ideal </w:t>
       </w:r>
+      <w:proofErr w:type="spellStart"/>
+      <w:r>
+        <w:rPr>
+          <w:rFonts w:asciiTheme="majorHAnsi" w:eastAsiaTheme="majorEastAsia" w:hAnsiTheme="majorHAnsi" w:cstheme="majorBidi"/>
+        </w:rPr>
+        <w:t>downconversion</w:t>
+      </w:r>
+      <w:proofErr w:type="spellEnd"/>
       <w:r>
         <w:rPr>
           <w:rFonts w:asciiTheme="majorHAnsi" w:eastAsiaTheme="majorEastAsia" w:hAnsiTheme="majorHAnsi" w:cstheme="majorBidi"/>
@@ -5781,7 +5846,21 @@
         <w:rPr>
           <w:rFonts w:asciiTheme="majorHAnsi" w:eastAsiaTheme="majorEastAsia" w:hAnsiTheme="majorHAnsi" w:cstheme="majorBidi"/>
         </w:rPr>
-        <w:t>There is cross-talk because of phase mismatch. We can write this in matrix form.</w:t>
+        <w:t xml:space="preserve">There is </w:t>
+      </w:r>
+      <w:proofErr w:type="gramStart"/>
+      <w:r>
+        <w:rPr>
+          <w:rFonts w:asciiTheme="majorHAnsi" w:eastAsiaTheme="majorEastAsia" w:hAnsiTheme="majorHAnsi" w:cstheme="majorBidi"/>
+        </w:rPr>
+        <w:t>cross-talk</w:t>
+      </w:r>
+      <w:proofErr w:type="gramEnd"/>
+      <w:r>
+        <w:rPr>
+          <w:rFonts w:asciiTheme="majorHAnsi" w:eastAsiaTheme="majorEastAsia" w:hAnsiTheme="majorHAnsi" w:cstheme="majorBidi"/>
+        </w:rPr>
+        <w:t xml:space="preserve"> because of phase mismatch. We can write this in matrix form.</w:t>
       </w:r>
     </w:p>
     <w:p>
@@ -6409,20 +6488,15 @@
           <w:b/>
           <w:bCs/>
         </w:rPr>
-        <w:t>Baseband equivalent model:</w:t>
+        <w:t>Lowpass</w:t>
       </w:r>
-    </w:p>
-    <w:p>
-      <w:pPr>
-        <w:rPr>
-          <w:rFonts w:asciiTheme="majorHAnsi" w:eastAsiaTheme="majorEastAsia" w:hAnsiTheme="majorHAnsi" w:cstheme="majorBidi"/>
-        </w:rPr>
-      </w:pPr>
       <w:r>
         <w:rPr>
           <w:rFonts w:asciiTheme="majorHAnsi" w:eastAsiaTheme="majorEastAsia" w:hAnsiTheme="majorHAnsi" w:cstheme="majorBidi"/>
+          <w:b/>
+          <w:bCs/>
         </w:rPr>
-        <w:t>I think it’s a bit easier to derive these equations using a baseband equivalent model (not to mention simulate).</w:t>
+        <w:t xml:space="preserve"> equivalent model:</w:t>
       </w:r>
     </w:p>
     <w:p>
@@ -11448,7 +11522,6 @@
           <w:rPr>
             <w:rFonts w:ascii="Cambria Math" w:eastAsiaTheme="majorEastAsia" w:hAnsi="Cambria Math" w:cstheme="majorBidi"/>
           </w:rPr>
-          <w:lastRenderedPageBreak/>
           <m:t>x</m:t>
         </m:r>
         <m:d>
@@ -11539,6 +11612,7 @@
         <w:rPr>
           <w:rFonts w:asciiTheme="majorHAnsi" w:eastAsiaTheme="majorEastAsia" w:hAnsiTheme="majorHAnsi" w:cstheme="majorBidi"/>
         </w:rPr>
+        <w:lastRenderedPageBreak/>
         <w:t>Image suppression is given by</w:t>
       </w:r>
     </w:p>
@@ -16393,7 +16467,6 @@
             <w:rPr>
               <w:rFonts w:ascii="Cambria Math" w:eastAsiaTheme="majorEastAsia" w:hAnsi="Cambria Math" w:cstheme="majorBidi"/>
             </w:rPr>
-            <w:lastRenderedPageBreak/>
             <m:t>Q</m:t>
           </m:r>
           <m:d>
@@ -20789,7 +20862,6 @@
     </w:p>
     <w:p>
       <w:r>
-        <w:lastRenderedPageBreak/>
         <w:t>After SPDFT, we get</w:t>
       </w:r>
     </w:p>
@@ -24479,7 +24551,6 @@
             <w:rPr>
               <w:rFonts w:ascii="Cambria Math" w:eastAsiaTheme="majorEastAsia" w:hAnsi="Cambria Math" w:cstheme="majorBidi"/>
             </w:rPr>
-            <w:lastRenderedPageBreak/>
             <m:t>α⋅β=</m:t>
           </m:r>
           <m:sSup>
@@ -29097,7 +29168,6 @@
         <w:pStyle w:val="Heading3"/>
       </w:pPr>
       <w:r>
-        <w:lastRenderedPageBreak/>
         <w:t>Frequency dependence</w:t>
       </w:r>
     </w:p>

</xml_diff>

<commit_message>
Update rf systems notes
</commit_message>
<xml_diff>
--- a/notes/rf-systems.docx
+++ b/notes/rf-systems.docx
@@ -491,23 +491,13 @@
           <w:bCs/>
         </w:rPr>
       </w:pPr>
-      <w:proofErr w:type="spellStart"/>
       <w:r>
         <w:rPr>
           <w:rFonts w:asciiTheme="majorHAnsi" w:eastAsiaTheme="majorEastAsia" w:hAnsiTheme="majorHAnsi" w:cstheme="majorBidi"/>
           <w:b/>
           <w:bCs/>
         </w:rPr>
-        <w:t>Upconversion</w:t>
-      </w:r>
-      <w:proofErr w:type="spellEnd"/>
-      <w:r>
-        <w:rPr>
-          <w:rFonts w:asciiTheme="majorHAnsi" w:eastAsiaTheme="majorEastAsia" w:hAnsiTheme="majorHAnsi" w:cstheme="majorBidi"/>
-          <w:b/>
-          <w:bCs/>
-        </w:rPr>
-        <w:t>:</w:t>
+        <w:t>Upconversion:</w:t>
       </w:r>
     </w:p>
     <w:p>
@@ -1336,23 +1326,13 @@
           <w:bCs/>
         </w:rPr>
       </w:pPr>
-      <w:proofErr w:type="spellStart"/>
       <w:r>
         <w:rPr>
           <w:rFonts w:asciiTheme="majorHAnsi" w:eastAsiaTheme="majorEastAsia" w:hAnsiTheme="majorHAnsi" w:cstheme="majorBidi"/>
           <w:b/>
           <w:bCs/>
         </w:rPr>
-        <w:t>Downconversion</w:t>
-      </w:r>
-      <w:proofErr w:type="spellEnd"/>
-      <w:r>
-        <w:rPr>
-          <w:rFonts w:asciiTheme="majorHAnsi" w:eastAsiaTheme="majorEastAsia" w:hAnsiTheme="majorHAnsi" w:cstheme="majorBidi"/>
-          <w:b/>
-          <w:bCs/>
-        </w:rPr>
-        <w:t>:</w:t>
+        <w:t>Downconversion:</w:t>
       </w:r>
     </w:p>
     <w:p>
@@ -2633,19 +2613,11 @@
           <w:rFonts w:asciiTheme="majorHAnsi" w:eastAsiaTheme="majorEastAsia" w:hAnsiTheme="majorHAnsi" w:cstheme="majorBidi"/>
         </w:rPr>
       </w:pPr>
-      <w:proofErr w:type="spellStart"/>
       <w:r>
         <w:rPr>
           <w:rFonts w:asciiTheme="majorHAnsi" w:eastAsiaTheme="majorEastAsia" w:hAnsiTheme="majorHAnsi" w:cstheme="majorBidi"/>
         </w:rPr>
-        <w:t>Upconversion</w:t>
-      </w:r>
-      <w:proofErr w:type="spellEnd"/>
-      <w:r>
-        <w:rPr>
-          <w:rFonts w:asciiTheme="majorHAnsi" w:eastAsiaTheme="majorEastAsia" w:hAnsiTheme="majorHAnsi" w:cstheme="majorBidi"/>
-        </w:rPr>
-        <w:t xml:space="preserve"> multiplies by </w:t>
+        <w:t xml:space="preserve">Upconversion multiplies by </w:t>
       </w:r>
       <m:oMath>
         <m:sSup>
@@ -2808,13 +2780,8 @@
       </w:r>
     </w:p>
     <w:p>
-      <w:proofErr w:type="spellStart"/>
       <w:r>
-        <w:t>Upconversion</w:t>
-      </w:r>
-      <w:proofErr w:type="spellEnd"/>
-      <w:r>
-        <w:t>:</w:t>
+        <w:t>Upconversion:</w:t>
       </w:r>
     </w:p>
     <w:p>
@@ -3390,16 +3357,8 @@
         <w:rPr>
           <w:rFonts w:asciiTheme="majorHAnsi" w:eastAsiaTheme="majorEastAsia" w:hAnsiTheme="majorHAnsi" w:cstheme="majorBidi"/>
         </w:rPr>
-        <w:t xml:space="preserve">Ideal </w:t>
+        <w:t>Ideal downconversion</w:t>
       </w:r>
-      <w:proofErr w:type="spellStart"/>
-      <w:r>
-        <w:rPr>
-          <w:rFonts w:asciiTheme="majorHAnsi" w:eastAsiaTheme="majorEastAsia" w:hAnsiTheme="majorHAnsi" w:cstheme="majorBidi"/>
-        </w:rPr>
-        <w:t>downconversion</w:t>
-      </w:r>
-      <w:proofErr w:type="spellEnd"/>
       <w:r>
         <w:rPr>
           <w:rFonts w:asciiTheme="majorHAnsi" w:eastAsiaTheme="majorEastAsia" w:hAnsiTheme="majorHAnsi" w:cstheme="majorBidi"/>
@@ -29168,9 +29127,4788 @@
         <w:pStyle w:val="Heading3"/>
       </w:pPr>
       <w:r>
-        <w:lastRenderedPageBreak/>
         <w:t>Frequency dependence</w:t>
       </w:r>
+    </w:p>
+    <w:p>
+      <w:pPr>
+        <w:rPr>
+          <w:rFonts w:eastAsiaTheme="minorEastAsia"/>
+        </w:rPr>
+      </w:pPr>
+      <m:oMathPara>
+        <m:oMath>
+          <m:r>
+            <w:rPr>
+              <w:rFonts w:ascii="Cambria Math" w:hAnsi="Cambria Math"/>
+            </w:rPr>
+            <m:t>x</m:t>
+          </m:r>
+          <m:d>
+            <m:dPr>
+              <m:ctrlPr>
+                <w:rPr>
+                  <w:rFonts w:ascii="Cambria Math" w:hAnsi="Cambria Math"/>
+                  <w:i/>
+                </w:rPr>
+              </m:ctrlPr>
+            </m:dPr>
+            <m:e>
+              <m:r>
+                <w:rPr>
+                  <w:rFonts w:ascii="Cambria Math" w:hAnsi="Cambria Math"/>
+                </w:rPr>
+                <m:t>t</m:t>
+              </m:r>
+            </m:e>
+          </m:d>
+          <m:r>
+            <w:rPr>
+              <w:rFonts w:ascii="Cambria Math" w:hAnsi="Cambria Math"/>
+            </w:rPr>
+            <m:t>=r</m:t>
+          </m:r>
+          <m:sSup>
+            <m:sSupPr>
+              <m:ctrlPr>
+                <w:rPr>
+                  <w:rFonts w:ascii="Cambria Math" w:hAnsi="Cambria Math"/>
+                  <w:i/>
+                </w:rPr>
+              </m:ctrlPr>
+            </m:sSupPr>
+            <m:e>
+              <m:r>
+                <w:rPr>
+                  <w:rFonts w:ascii="Cambria Math" w:hAnsi="Cambria Math"/>
+                </w:rPr>
+                <m:t>e</m:t>
+              </m:r>
+            </m:e>
+            <m:sup>
+              <m:r>
+                <w:rPr>
+                  <w:rFonts w:ascii="Cambria Math" w:hAnsi="Cambria Math"/>
+                </w:rPr>
+                <m:t>j</m:t>
+              </m:r>
+              <m:sSub>
+                <m:sSubPr>
+                  <m:ctrlPr>
+                    <w:rPr>
+                      <w:rFonts w:ascii="Cambria Math" w:hAnsi="Cambria Math"/>
+                      <w:i/>
+                    </w:rPr>
+                  </m:ctrlPr>
+                </m:sSubPr>
+                <m:e>
+                  <m:r>
+                    <w:rPr>
+                      <w:rFonts w:ascii="Cambria Math" w:hAnsi="Cambria Math"/>
+                    </w:rPr>
+                    <m:t>ω</m:t>
+                  </m:r>
+                </m:e>
+                <m:sub>
+                  <m:r>
+                    <w:rPr>
+                      <w:rFonts w:ascii="Cambria Math" w:hAnsi="Cambria Math"/>
+                    </w:rPr>
+                    <m:t>0</m:t>
+                  </m:r>
+                </m:sub>
+              </m:sSub>
+              <m:r>
+                <w:rPr>
+                  <w:rFonts w:ascii="Cambria Math" w:hAnsi="Cambria Math"/>
+                </w:rPr>
+                <m:t>t</m:t>
+              </m:r>
+            </m:sup>
+          </m:sSup>
+          <m:r>
+            <w:rPr>
+              <w:rFonts w:ascii="Cambria Math" w:hAnsi="Cambria Math"/>
+            </w:rPr>
+            <m:t>=r</m:t>
+          </m:r>
+          <m:func>
+            <m:funcPr>
+              <m:ctrlPr>
+                <w:rPr>
+                  <w:rFonts w:ascii="Cambria Math" w:hAnsi="Cambria Math"/>
+                  <w:i/>
+                </w:rPr>
+              </m:ctrlPr>
+            </m:funcPr>
+            <m:fName>
+              <m:r>
+                <m:rPr>
+                  <m:sty m:val="p"/>
+                </m:rPr>
+                <w:rPr>
+                  <w:rFonts w:ascii="Cambria Math" w:hAnsi="Cambria Math"/>
+                </w:rPr>
+                <m:t>cos</m:t>
+              </m:r>
+            </m:fName>
+            <m:e>
+              <m:sSub>
+                <m:sSubPr>
+                  <m:ctrlPr>
+                    <w:rPr>
+                      <w:rFonts w:ascii="Cambria Math" w:hAnsi="Cambria Math"/>
+                      <w:i/>
+                    </w:rPr>
+                  </m:ctrlPr>
+                </m:sSubPr>
+                <m:e>
+                  <m:r>
+                    <w:rPr>
+                      <w:rFonts w:ascii="Cambria Math" w:hAnsi="Cambria Math"/>
+                    </w:rPr>
+                    <m:t>ω</m:t>
+                  </m:r>
+                </m:e>
+                <m:sub>
+                  <m:r>
+                    <w:rPr>
+                      <w:rFonts w:ascii="Cambria Math" w:hAnsi="Cambria Math"/>
+                    </w:rPr>
+                    <m:t>0</m:t>
+                  </m:r>
+                </m:sub>
+              </m:sSub>
+              <m:r>
+                <w:rPr>
+                  <w:rFonts w:ascii="Cambria Math" w:hAnsi="Cambria Math"/>
+                </w:rPr>
+                <m:t>t</m:t>
+              </m:r>
+            </m:e>
+          </m:func>
+          <m:r>
+            <w:rPr>
+              <w:rFonts w:ascii="Cambria Math" w:hAnsi="Cambria Math"/>
+            </w:rPr>
+            <m:t>+j</m:t>
+          </m:r>
+          <m:d>
+            <m:dPr>
+              <m:ctrlPr>
+                <w:rPr>
+                  <w:rFonts w:ascii="Cambria Math" w:hAnsi="Cambria Math"/>
+                  <w:i/>
+                </w:rPr>
+              </m:ctrlPr>
+            </m:dPr>
+            <m:e>
+              <m:r>
+                <w:rPr>
+                  <w:rFonts w:ascii="Cambria Math" w:hAnsi="Cambria Math"/>
+                </w:rPr>
+                <m:t>r</m:t>
+              </m:r>
+              <m:func>
+                <m:funcPr>
+                  <m:ctrlPr>
+                    <w:rPr>
+                      <w:rFonts w:ascii="Cambria Math" w:hAnsi="Cambria Math"/>
+                      <w:i/>
+                    </w:rPr>
+                  </m:ctrlPr>
+                </m:funcPr>
+                <m:fName>
+                  <m:r>
+                    <m:rPr>
+                      <m:sty m:val="p"/>
+                    </m:rPr>
+                    <w:rPr>
+                      <w:rFonts w:ascii="Cambria Math" w:hAnsi="Cambria Math"/>
+                    </w:rPr>
+                    <m:t>sin</m:t>
+                  </m:r>
+                </m:fName>
+                <m:e>
+                  <m:sSub>
+                    <m:sSubPr>
+                      <m:ctrlPr>
+                        <w:rPr>
+                          <w:rFonts w:ascii="Cambria Math" w:hAnsi="Cambria Math"/>
+                          <w:i/>
+                        </w:rPr>
+                      </m:ctrlPr>
+                    </m:sSubPr>
+                    <m:e>
+                      <m:r>
+                        <w:rPr>
+                          <w:rFonts w:ascii="Cambria Math" w:hAnsi="Cambria Math"/>
+                        </w:rPr>
+                        <m:t>ω</m:t>
+                      </m:r>
+                    </m:e>
+                    <m:sub>
+                      <m:r>
+                        <w:rPr>
+                          <w:rFonts w:ascii="Cambria Math" w:hAnsi="Cambria Math"/>
+                        </w:rPr>
+                        <m:t>0</m:t>
+                      </m:r>
+                    </m:sub>
+                  </m:sSub>
+                  <m:r>
+                    <w:rPr>
+                      <w:rFonts w:ascii="Cambria Math" w:hAnsi="Cambria Math"/>
+                    </w:rPr>
+                    <m:t>t</m:t>
+                  </m:r>
+                </m:e>
+              </m:func>
+            </m:e>
+          </m:d>
+        </m:oMath>
+      </m:oMathPara>
+    </w:p>
+    <w:p>
+      <w:pPr>
+        <w:rPr>
+          <w:rFonts w:eastAsiaTheme="minorEastAsia"/>
+        </w:rPr>
+      </w:pPr>
+      <m:oMathPara>
+        <m:oMath>
+          <m:sSub>
+            <m:sSubPr>
+              <m:ctrlPr>
+                <w:rPr>
+                  <w:rFonts w:ascii="Cambria Math" w:hAnsi="Cambria Math"/>
+                  <w:i/>
+                </w:rPr>
+              </m:ctrlPr>
+            </m:sSubPr>
+            <m:e>
+              <m:r>
+                <w:rPr>
+                  <w:rFonts w:ascii="Cambria Math" w:hAnsi="Cambria Math"/>
+                </w:rPr>
+                <m:t>H</m:t>
+              </m:r>
+            </m:e>
+            <m:sub>
+              <m:r>
+                <w:rPr>
+                  <w:rFonts w:ascii="Cambria Math" w:hAnsi="Cambria Math"/>
+                </w:rPr>
+                <m:t>I</m:t>
+              </m:r>
+            </m:sub>
+          </m:sSub>
+          <m:d>
+            <m:dPr>
+              <m:ctrlPr>
+                <w:rPr>
+                  <w:rFonts w:ascii="Cambria Math" w:hAnsi="Cambria Math"/>
+                  <w:i/>
+                </w:rPr>
+              </m:ctrlPr>
+            </m:dPr>
+            <m:e>
+              <m:r>
+                <w:rPr>
+                  <w:rFonts w:ascii="Cambria Math" w:hAnsi="Cambria Math"/>
+                </w:rPr>
+                <m:t>jω</m:t>
+              </m:r>
+            </m:e>
+          </m:d>
+        </m:oMath>
+      </m:oMathPara>
+    </w:p>
+    <w:p>
+      <w:pPr>
+        <w:rPr>
+          <w:rFonts w:eastAsiaTheme="minorEastAsia"/>
+        </w:rPr>
+      </w:pPr>
+      <m:oMathPara>
+        <m:oMath>
+          <m:sSub>
+            <m:sSubPr>
+              <m:ctrlPr>
+                <w:rPr>
+                  <w:rFonts w:ascii="Cambria Math" w:eastAsiaTheme="minorEastAsia" w:hAnsi="Cambria Math"/>
+                  <w:i/>
+                </w:rPr>
+              </m:ctrlPr>
+            </m:sSubPr>
+            <m:e>
+              <m:r>
+                <w:rPr>
+                  <w:rFonts w:ascii="Cambria Math" w:eastAsiaTheme="minorEastAsia" w:hAnsi="Cambria Math"/>
+                </w:rPr>
+                <m:t>H</m:t>
+              </m:r>
+            </m:e>
+            <m:sub>
+              <m:r>
+                <w:rPr>
+                  <w:rFonts w:ascii="Cambria Math" w:eastAsiaTheme="minorEastAsia" w:hAnsi="Cambria Math"/>
+                </w:rPr>
+                <m:t>Q</m:t>
+              </m:r>
+            </m:sub>
+          </m:sSub>
+          <m:d>
+            <m:dPr>
+              <m:ctrlPr>
+                <w:rPr>
+                  <w:rFonts w:ascii="Cambria Math" w:eastAsiaTheme="minorEastAsia" w:hAnsi="Cambria Math"/>
+                  <w:i/>
+                </w:rPr>
+              </m:ctrlPr>
+            </m:dPr>
+            <m:e>
+              <m:r>
+                <w:rPr>
+                  <w:rFonts w:ascii="Cambria Math" w:eastAsiaTheme="minorEastAsia" w:hAnsi="Cambria Math"/>
+                </w:rPr>
+                <m:t>jω</m:t>
+              </m:r>
+            </m:e>
+          </m:d>
+        </m:oMath>
+      </m:oMathPara>
+    </w:p>
+    <w:p>
+      <w:pPr>
+        <w:rPr>
+          <w:rFonts w:eastAsiaTheme="minorEastAsia"/>
+        </w:rPr>
+      </w:pPr>
+      <m:oMathPara>
+        <m:oMath>
+          <m:d>
+            <m:dPr>
+              <m:begChr m:val="|"/>
+              <m:endChr m:val="|"/>
+              <m:ctrlPr>
+                <w:rPr>
+                  <w:rFonts w:ascii="Cambria Math" w:eastAsiaTheme="minorEastAsia" w:hAnsi="Cambria Math"/>
+                  <w:i/>
+                </w:rPr>
+              </m:ctrlPr>
+            </m:dPr>
+            <m:e>
+              <m:sSub>
+                <m:sSubPr>
+                  <m:ctrlPr>
+                    <w:rPr>
+                      <w:rFonts w:ascii="Cambria Math" w:eastAsiaTheme="minorEastAsia" w:hAnsi="Cambria Math"/>
+                      <w:i/>
+                    </w:rPr>
+                  </m:ctrlPr>
+                </m:sSubPr>
+                <m:e>
+                  <m:r>
+                    <w:rPr>
+                      <w:rFonts w:ascii="Cambria Math" w:eastAsiaTheme="minorEastAsia" w:hAnsi="Cambria Math"/>
+                    </w:rPr>
+                    <m:t>H</m:t>
+                  </m:r>
+                </m:e>
+                <m:sub>
+                  <m:r>
+                    <w:rPr>
+                      <w:rFonts w:ascii="Cambria Math" w:eastAsiaTheme="minorEastAsia" w:hAnsi="Cambria Math"/>
+                    </w:rPr>
+                    <m:t>I</m:t>
+                  </m:r>
+                </m:sub>
+              </m:sSub>
+              <m:d>
+                <m:dPr>
+                  <m:ctrlPr>
+                    <w:rPr>
+                      <w:rFonts w:ascii="Cambria Math" w:eastAsiaTheme="minorEastAsia" w:hAnsi="Cambria Math"/>
+                      <w:i/>
+                    </w:rPr>
+                  </m:ctrlPr>
+                </m:dPr>
+                <m:e>
+                  <m:r>
+                    <w:rPr>
+                      <w:rFonts w:ascii="Cambria Math" w:eastAsiaTheme="minorEastAsia" w:hAnsi="Cambria Math"/>
+                    </w:rPr>
+                    <m:t>j</m:t>
+                  </m:r>
+                  <m:sSub>
+                    <m:sSubPr>
+                      <m:ctrlPr>
+                        <w:rPr>
+                          <w:rFonts w:ascii="Cambria Math" w:eastAsiaTheme="minorEastAsia" w:hAnsi="Cambria Math"/>
+                          <w:i/>
+                        </w:rPr>
+                      </m:ctrlPr>
+                    </m:sSubPr>
+                    <m:e>
+                      <m:r>
+                        <w:rPr>
+                          <w:rFonts w:ascii="Cambria Math" w:eastAsiaTheme="minorEastAsia" w:hAnsi="Cambria Math"/>
+                        </w:rPr>
+                        <m:t>ω</m:t>
+                      </m:r>
+                    </m:e>
+                    <m:sub>
+                      <m:r>
+                        <w:rPr>
+                          <w:rFonts w:ascii="Cambria Math" w:eastAsiaTheme="minorEastAsia" w:hAnsi="Cambria Math"/>
+                        </w:rPr>
+                        <m:t>0</m:t>
+                      </m:r>
+                    </m:sub>
+                  </m:sSub>
+                </m:e>
+              </m:d>
+            </m:e>
+          </m:d>
+          <m:r>
+            <w:rPr>
+              <w:rFonts w:ascii="Cambria Math" w:eastAsiaTheme="minorEastAsia" w:hAnsi="Cambria Math"/>
+            </w:rPr>
+            <m:t>r</m:t>
+          </m:r>
+          <m:func>
+            <m:funcPr>
+              <m:ctrlPr>
+                <w:rPr>
+                  <w:rFonts w:ascii="Cambria Math" w:eastAsiaTheme="minorEastAsia" w:hAnsi="Cambria Math"/>
+                  <w:i/>
+                </w:rPr>
+              </m:ctrlPr>
+            </m:funcPr>
+            <m:fName>
+              <m:r>
+                <m:rPr>
+                  <m:sty m:val="p"/>
+                </m:rPr>
+                <w:rPr>
+                  <w:rFonts w:ascii="Cambria Math" w:eastAsiaTheme="minorEastAsia" w:hAnsi="Cambria Math"/>
+                </w:rPr>
+                <m:t>cos</m:t>
+              </m:r>
+            </m:fName>
+            <m:e>
+              <m:d>
+                <m:dPr>
+                  <m:ctrlPr>
+                    <w:rPr>
+                      <w:rFonts w:ascii="Cambria Math" w:eastAsiaTheme="minorEastAsia" w:hAnsi="Cambria Math"/>
+                      <w:i/>
+                    </w:rPr>
+                  </m:ctrlPr>
+                </m:dPr>
+                <m:e>
+                  <m:sSub>
+                    <m:sSubPr>
+                      <m:ctrlPr>
+                        <w:rPr>
+                          <w:rFonts w:ascii="Cambria Math" w:eastAsiaTheme="minorEastAsia" w:hAnsi="Cambria Math"/>
+                          <w:i/>
+                        </w:rPr>
+                      </m:ctrlPr>
+                    </m:sSubPr>
+                    <m:e>
+                      <m:r>
+                        <w:rPr>
+                          <w:rFonts w:ascii="Cambria Math" w:eastAsiaTheme="minorEastAsia" w:hAnsi="Cambria Math"/>
+                        </w:rPr>
+                        <m:t>ω</m:t>
+                      </m:r>
+                    </m:e>
+                    <m:sub>
+                      <m:r>
+                        <w:rPr>
+                          <w:rFonts w:ascii="Cambria Math" w:eastAsiaTheme="minorEastAsia" w:hAnsi="Cambria Math"/>
+                        </w:rPr>
+                        <m:t>0</m:t>
+                      </m:r>
+                    </m:sub>
+                  </m:sSub>
+                  <m:r>
+                    <w:rPr>
+                      <w:rFonts w:ascii="Cambria Math" w:eastAsiaTheme="minorEastAsia" w:hAnsi="Cambria Math"/>
+                    </w:rPr>
+                    <m:t>t+∠</m:t>
+                  </m:r>
+                  <m:sSub>
+                    <m:sSubPr>
+                      <m:ctrlPr>
+                        <w:rPr>
+                          <w:rFonts w:ascii="Cambria Math" w:eastAsiaTheme="minorEastAsia" w:hAnsi="Cambria Math"/>
+                          <w:i/>
+                        </w:rPr>
+                      </m:ctrlPr>
+                    </m:sSubPr>
+                    <m:e>
+                      <m:r>
+                        <w:rPr>
+                          <w:rFonts w:ascii="Cambria Math" w:eastAsiaTheme="minorEastAsia" w:hAnsi="Cambria Math"/>
+                        </w:rPr>
+                        <m:t>H</m:t>
+                      </m:r>
+                    </m:e>
+                    <m:sub>
+                      <m:r>
+                        <w:rPr>
+                          <w:rFonts w:ascii="Cambria Math" w:eastAsiaTheme="minorEastAsia" w:hAnsi="Cambria Math"/>
+                        </w:rPr>
+                        <m:t>I</m:t>
+                      </m:r>
+                    </m:sub>
+                  </m:sSub>
+                  <m:d>
+                    <m:dPr>
+                      <m:ctrlPr>
+                        <w:rPr>
+                          <w:rFonts w:ascii="Cambria Math" w:eastAsiaTheme="minorEastAsia" w:hAnsi="Cambria Math"/>
+                          <w:i/>
+                        </w:rPr>
+                      </m:ctrlPr>
+                    </m:dPr>
+                    <m:e>
+                      <m:r>
+                        <w:rPr>
+                          <w:rFonts w:ascii="Cambria Math" w:eastAsiaTheme="minorEastAsia" w:hAnsi="Cambria Math"/>
+                        </w:rPr>
+                        <m:t>j</m:t>
+                      </m:r>
+                      <m:sSub>
+                        <m:sSubPr>
+                          <m:ctrlPr>
+                            <w:rPr>
+                              <w:rFonts w:ascii="Cambria Math" w:eastAsiaTheme="minorEastAsia" w:hAnsi="Cambria Math"/>
+                              <w:i/>
+                            </w:rPr>
+                          </m:ctrlPr>
+                        </m:sSubPr>
+                        <m:e>
+                          <m:r>
+                            <w:rPr>
+                              <w:rFonts w:ascii="Cambria Math" w:eastAsiaTheme="minorEastAsia" w:hAnsi="Cambria Math"/>
+                            </w:rPr>
+                            <m:t>ω</m:t>
+                          </m:r>
+                        </m:e>
+                        <m:sub>
+                          <m:r>
+                            <w:rPr>
+                              <w:rFonts w:ascii="Cambria Math" w:eastAsiaTheme="minorEastAsia" w:hAnsi="Cambria Math"/>
+                            </w:rPr>
+                            <m:t>0</m:t>
+                          </m:r>
+                        </m:sub>
+                      </m:sSub>
+                    </m:e>
+                  </m:d>
+                </m:e>
+              </m:d>
+            </m:e>
+          </m:func>
+          <m:r>
+            <w:rPr>
+              <w:rFonts w:ascii="Cambria Math" w:eastAsiaTheme="minorEastAsia" w:hAnsi="Cambria Math"/>
+            </w:rPr>
+            <m:t>=</m:t>
+          </m:r>
+          <m:sSub>
+            <m:sSubPr>
+              <m:ctrlPr>
+                <w:rPr>
+                  <w:rFonts w:ascii="Cambria Math" w:eastAsiaTheme="minorEastAsia" w:hAnsi="Cambria Math"/>
+                  <w:i/>
+                </w:rPr>
+              </m:ctrlPr>
+            </m:sSubPr>
+            <m:e>
+              <m:r>
+                <w:rPr>
+                  <w:rFonts w:ascii="Cambria Math" w:eastAsiaTheme="minorEastAsia" w:hAnsi="Cambria Math"/>
+                </w:rPr>
+                <m:t>G</m:t>
+              </m:r>
+            </m:e>
+            <m:sub>
+              <m:r>
+                <w:rPr>
+                  <w:rFonts w:ascii="Cambria Math" w:eastAsiaTheme="minorEastAsia" w:hAnsi="Cambria Math"/>
+                </w:rPr>
+                <m:t>I</m:t>
+              </m:r>
+            </m:sub>
+          </m:sSub>
+          <m:r>
+            <w:rPr>
+              <w:rFonts w:ascii="Cambria Math" w:eastAsiaTheme="minorEastAsia" w:hAnsi="Cambria Math"/>
+            </w:rPr>
+            <m:t>r</m:t>
+          </m:r>
+          <m:func>
+            <m:funcPr>
+              <m:ctrlPr>
+                <w:rPr>
+                  <w:rFonts w:ascii="Cambria Math" w:eastAsiaTheme="minorEastAsia" w:hAnsi="Cambria Math"/>
+                  <w:i/>
+                </w:rPr>
+              </m:ctrlPr>
+            </m:funcPr>
+            <m:fName>
+              <m:r>
+                <m:rPr>
+                  <m:sty m:val="p"/>
+                </m:rPr>
+                <w:rPr>
+                  <w:rFonts w:ascii="Cambria Math" w:eastAsiaTheme="minorEastAsia" w:hAnsi="Cambria Math"/>
+                </w:rPr>
+                <m:t>cos</m:t>
+              </m:r>
+            </m:fName>
+            <m:e>
+              <m:d>
+                <m:dPr>
+                  <m:ctrlPr>
+                    <w:rPr>
+                      <w:rFonts w:ascii="Cambria Math" w:eastAsiaTheme="minorEastAsia" w:hAnsi="Cambria Math"/>
+                      <w:i/>
+                    </w:rPr>
+                  </m:ctrlPr>
+                </m:dPr>
+                <m:e>
+                  <m:sSub>
+                    <m:sSubPr>
+                      <m:ctrlPr>
+                        <w:rPr>
+                          <w:rFonts w:ascii="Cambria Math" w:eastAsiaTheme="minorEastAsia" w:hAnsi="Cambria Math"/>
+                          <w:i/>
+                        </w:rPr>
+                      </m:ctrlPr>
+                    </m:sSubPr>
+                    <m:e>
+                      <m:r>
+                        <w:rPr>
+                          <w:rFonts w:ascii="Cambria Math" w:eastAsiaTheme="minorEastAsia" w:hAnsi="Cambria Math"/>
+                        </w:rPr>
+                        <m:t>ω</m:t>
+                      </m:r>
+                    </m:e>
+                    <m:sub>
+                      <m:r>
+                        <w:rPr>
+                          <w:rFonts w:ascii="Cambria Math" w:eastAsiaTheme="minorEastAsia" w:hAnsi="Cambria Math"/>
+                        </w:rPr>
+                        <m:t>0</m:t>
+                      </m:r>
+                    </m:sub>
+                  </m:sSub>
+                  <m:r>
+                    <w:rPr>
+                      <w:rFonts w:ascii="Cambria Math" w:eastAsiaTheme="minorEastAsia" w:hAnsi="Cambria Math"/>
+                    </w:rPr>
+                    <m:t>t+</m:t>
+                  </m:r>
+                  <m:sSub>
+                    <m:sSubPr>
+                      <m:ctrlPr>
+                        <w:rPr>
+                          <w:rFonts w:ascii="Cambria Math" w:eastAsiaTheme="minorEastAsia" w:hAnsi="Cambria Math"/>
+                          <w:i/>
+                        </w:rPr>
+                      </m:ctrlPr>
+                    </m:sSubPr>
+                    <m:e>
+                      <m:r>
+                        <w:rPr>
+                          <w:rFonts w:ascii="Cambria Math" w:eastAsiaTheme="minorEastAsia" w:hAnsi="Cambria Math"/>
+                        </w:rPr>
+                        <m:t>θ</m:t>
+                      </m:r>
+                    </m:e>
+                    <m:sub>
+                      <m:r>
+                        <w:rPr>
+                          <w:rFonts w:ascii="Cambria Math" w:eastAsiaTheme="minorEastAsia" w:hAnsi="Cambria Math"/>
+                        </w:rPr>
+                        <m:t>I</m:t>
+                      </m:r>
+                    </m:sub>
+                  </m:sSub>
+                </m:e>
+              </m:d>
+            </m:e>
+          </m:func>
+        </m:oMath>
+      </m:oMathPara>
+    </w:p>
+    <w:p>
+      <w:pPr>
+        <w:rPr>
+          <w:rFonts w:eastAsiaTheme="minorEastAsia"/>
+        </w:rPr>
+      </w:pPr>
+      <m:oMathPara>
+        <m:oMath>
+          <m:d>
+            <m:dPr>
+              <m:begChr m:val="|"/>
+              <m:endChr m:val="|"/>
+              <m:ctrlPr>
+                <w:rPr>
+                  <w:rFonts w:ascii="Cambria Math" w:eastAsiaTheme="minorEastAsia" w:hAnsi="Cambria Math"/>
+                  <w:i/>
+                </w:rPr>
+              </m:ctrlPr>
+            </m:dPr>
+            <m:e>
+              <m:sSub>
+                <m:sSubPr>
+                  <m:ctrlPr>
+                    <w:rPr>
+                      <w:rFonts w:ascii="Cambria Math" w:eastAsiaTheme="minorEastAsia" w:hAnsi="Cambria Math"/>
+                      <w:i/>
+                    </w:rPr>
+                  </m:ctrlPr>
+                </m:sSubPr>
+                <m:e>
+                  <m:r>
+                    <w:rPr>
+                      <w:rFonts w:ascii="Cambria Math" w:eastAsiaTheme="minorEastAsia" w:hAnsi="Cambria Math"/>
+                    </w:rPr>
+                    <m:t>H</m:t>
+                  </m:r>
+                </m:e>
+                <m:sub>
+                  <m:r>
+                    <w:rPr>
+                      <w:rFonts w:ascii="Cambria Math" w:eastAsiaTheme="minorEastAsia" w:hAnsi="Cambria Math"/>
+                    </w:rPr>
+                    <m:t>Q</m:t>
+                  </m:r>
+                </m:sub>
+              </m:sSub>
+              <m:d>
+                <m:dPr>
+                  <m:ctrlPr>
+                    <w:rPr>
+                      <w:rFonts w:ascii="Cambria Math" w:eastAsiaTheme="minorEastAsia" w:hAnsi="Cambria Math"/>
+                      <w:i/>
+                    </w:rPr>
+                  </m:ctrlPr>
+                </m:dPr>
+                <m:e>
+                  <m:r>
+                    <w:rPr>
+                      <w:rFonts w:ascii="Cambria Math" w:eastAsiaTheme="minorEastAsia" w:hAnsi="Cambria Math"/>
+                    </w:rPr>
+                    <m:t>j</m:t>
+                  </m:r>
+                  <m:sSub>
+                    <m:sSubPr>
+                      <m:ctrlPr>
+                        <w:rPr>
+                          <w:rFonts w:ascii="Cambria Math" w:eastAsiaTheme="minorEastAsia" w:hAnsi="Cambria Math"/>
+                          <w:i/>
+                        </w:rPr>
+                      </m:ctrlPr>
+                    </m:sSubPr>
+                    <m:e>
+                      <m:r>
+                        <w:rPr>
+                          <w:rFonts w:ascii="Cambria Math" w:eastAsiaTheme="minorEastAsia" w:hAnsi="Cambria Math"/>
+                        </w:rPr>
+                        <m:t>ω</m:t>
+                      </m:r>
+                    </m:e>
+                    <m:sub>
+                      <m:r>
+                        <w:rPr>
+                          <w:rFonts w:ascii="Cambria Math" w:eastAsiaTheme="minorEastAsia" w:hAnsi="Cambria Math"/>
+                        </w:rPr>
+                        <m:t>0</m:t>
+                      </m:r>
+                    </m:sub>
+                  </m:sSub>
+                </m:e>
+              </m:d>
+            </m:e>
+          </m:d>
+          <m:r>
+            <w:rPr>
+              <w:rFonts w:ascii="Cambria Math" w:eastAsiaTheme="minorEastAsia" w:hAnsi="Cambria Math"/>
+            </w:rPr>
+            <m:t>r</m:t>
+          </m:r>
+          <m:func>
+            <m:funcPr>
+              <m:ctrlPr>
+                <w:rPr>
+                  <w:rFonts w:ascii="Cambria Math" w:eastAsiaTheme="minorEastAsia" w:hAnsi="Cambria Math"/>
+                  <w:i/>
+                </w:rPr>
+              </m:ctrlPr>
+            </m:funcPr>
+            <m:fName>
+              <m:r>
+                <m:rPr>
+                  <m:sty m:val="p"/>
+                </m:rPr>
+                <w:rPr>
+                  <w:rFonts w:ascii="Cambria Math" w:eastAsiaTheme="minorEastAsia" w:hAnsi="Cambria Math"/>
+                </w:rPr>
+                <m:t>sin</m:t>
+              </m:r>
+            </m:fName>
+            <m:e>
+              <m:d>
+                <m:dPr>
+                  <m:ctrlPr>
+                    <w:rPr>
+                      <w:rFonts w:ascii="Cambria Math" w:eastAsiaTheme="minorEastAsia" w:hAnsi="Cambria Math"/>
+                      <w:i/>
+                    </w:rPr>
+                  </m:ctrlPr>
+                </m:dPr>
+                <m:e>
+                  <m:sSub>
+                    <m:sSubPr>
+                      <m:ctrlPr>
+                        <w:rPr>
+                          <w:rFonts w:ascii="Cambria Math" w:eastAsiaTheme="minorEastAsia" w:hAnsi="Cambria Math"/>
+                          <w:i/>
+                        </w:rPr>
+                      </m:ctrlPr>
+                    </m:sSubPr>
+                    <m:e>
+                      <m:r>
+                        <w:rPr>
+                          <w:rFonts w:ascii="Cambria Math" w:eastAsiaTheme="minorEastAsia" w:hAnsi="Cambria Math"/>
+                        </w:rPr>
+                        <m:t>ω</m:t>
+                      </m:r>
+                    </m:e>
+                    <m:sub>
+                      <m:r>
+                        <w:rPr>
+                          <w:rFonts w:ascii="Cambria Math" w:eastAsiaTheme="minorEastAsia" w:hAnsi="Cambria Math"/>
+                        </w:rPr>
+                        <m:t>0</m:t>
+                      </m:r>
+                    </m:sub>
+                  </m:sSub>
+                  <m:r>
+                    <w:rPr>
+                      <w:rFonts w:ascii="Cambria Math" w:eastAsiaTheme="minorEastAsia" w:hAnsi="Cambria Math"/>
+                    </w:rPr>
+                    <m:t>t+∠</m:t>
+                  </m:r>
+                  <m:sSub>
+                    <m:sSubPr>
+                      <m:ctrlPr>
+                        <w:rPr>
+                          <w:rFonts w:ascii="Cambria Math" w:eastAsiaTheme="minorEastAsia" w:hAnsi="Cambria Math"/>
+                          <w:i/>
+                        </w:rPr>
+                      </m:ctrlPr>
+                    </m:sSubPr>
+                    <m:e>
+                      <m:r>
+                        <w:rPr>
+                          <w:rFonts w:ascii="Cambria Math" w:eastAsiaTheme="minorEastAsia" w:hAnsi="Cambria Math"/>
+                        </w:rPr>
+                        <m:t>H</m:t>
+                      </m:r>
+                    </m:e>
+                    <m:sub>
+                      <m:r>
+                        <w:rPr>
+                          <w:rFonts w:ascii="Cambria Math" w:eastAsiaTheme="minorEastAsia" w:hAnsi="Cambria Math"/>
+                        </w:rPr>
+                        <m:t>Q</m:t>
+                      </m:r>
+                    </m:sub>
+                  </m:sSub>
+                  <m:d>
+                    <m:dPr>
+                      <m:ctrlPr>
+                        <w:rPr>
+                          <w:rFonts w:ascii="Cambria Math" w:eastAsiaTheme="minorEastAsia" w:hAnsi="Cambria Math"/>
+                          <w:i/>
+                        </w:rPr>
+                      </m:ctrlPr>
+                    </m:dPr>
+                    <m:e>
+                      <m:r>
+                        <w:rPr>
+                          <w:rFonts w:ascii="Cambria Math" w:eastAsiaTheme="minorEastAsia" w:hAnsi="Cambria Math"/>
+                        </w:rPr>
+                        <m:t>j</m:t>
+                      </m:r>
+                      <m:sSub>
+                        <m:sSubPr>
+                          <m:ctrlPr>
+                            <w:rPr>
+                              <w:rFonts w:ascii="Cambria Math" w:eastAsiaTheme="minorEastAsia" w:hAnsi="Cambria Math"/>
+                              <w:i/>
+                            </w:rPr>
+                          </m:ctrlPr>
+                        </m:sSubPr>
+                        <m:e>
+                          <m:r>
+                            <w:rPr>
+                              <w:rFonts w:ascii="Cambria Math" w:eastAsiaTheme="minorEastAsia" w:hAnsi="Cambria Math"/>
+                            </w:rPr>
+                            <m:t>ω</m:t>
+                          </m:r>
+                        </m:e>
+                        <m:sub>
+                          <m:r>
+                            <w:rPr>
+                              <w:rFonts w:ascii="Cambria Math" w:eastAsiaTheme="minorEastAsia" w:hAnsi="Cambria Math"/>
+                            </w:rPr>
+                            <m:t>0</m:t>
+                          </m:r>
+                        </m:sub>
+                      </m:sSub>
+                    </m:e>
+                  </m:d>
+                </m:e>
+              </m:d>
+            </m:e>
+          </m:func>
+          <m:r>
+            <w:rPr>
+              <w:rFonts w:ascii="Cambria Math" w:eastAsiaTheme="minorEastAsia" w:hAnsi="Cambria Math"/>
+            </w:rPr>
+            <m:t>=</m:t>
+          </m:r>
+          <m:sSub>
+            <m:sSubPr>
+              <m:ctrlPr>
+                <w:rPr>
+                  <w:rFonts w:ascii="Cambria Math" w:eastAsiaTheme="minorEastAsia" w:hAnsi="Cambria Math"/>
+                  <w:i/>
+                </w:rPr>
+              </m:ctrlPr>
+            </m:sSubPr>
+            <m:e>
+              <m:r>
+                <w:rPr>
+                  <w:rFonts w:ascii="Cambria Math" w:eastAsiaTheme="minorEastAsia" w:hAnsi="Cambria Math"/>
+                </w:rPr>
+                <m:t>G</m:t>
+              </m:r>
+            </m:e>
+            <m:sub>
+              <m:r>
+                <w:rPr>
+                  <w:rFonts w:ascii="Cambria Math" w:eastAsiaTheme="minorEastAsia" w:hAnsi="Cambria Math"/>
+                </w:rPr>
+                <m:t>Q</m:t>
+              </m:r>
+            </m:sub>
+          </m:sSub>
+          <m:r>
+            <w:rPr>
+              <w:rFonts w:ascii="Cambria Math" w:eastAsiaTheme="minorEastAsia" w:hAnsi="Cambria Math"/>
+            </w:rPr>
+            <m:t>r</m:t>
+          </m:r>
+          <m:func>
+            <m:funcPr>
+              <m:ctrlPr>
+                <w:rPr>
+                  <w:rFonts w:ascii="Cambria Math" w:eastAsiaTheme="minorEastAsia" w:hAnsi="Cambria Math"/>
+                  <w:i/>
+                </w:rPr>
+              </m:ctrlPr>
+            </m:funcPr>
+            <m:fName>
+              <m:r>
+                <m:rPr>
+                  <m:sty m:val="p"/>
+                </m:rPr>
+                <w:rPr>
+                  <w:rFonts w:ascii="Cambria Math" w:eastAsiaTheme="minorEastAsia" w:hAnsi="Cambria Math"/>
+                </w:rPr>
+                <m:t>sin</m:t>
+              </m:r>
+            </m:fName>
+            <m:e>
+              <m:d>
+                <m:dPr>
+                  <m:ctrlPr>
+                    <w:rPr>
+                      <w:rFonts w:ascii="Cambria Math" w:eastAsiaTheme="minorEastAsia" w:hAnsi="Cambria Math"/>
+                      <w:i/>
+                    </w:rPr>
+                  </m:ctrlPr>
+                </m:dPr>
+                <m:e>
+                  <m:sSub>
+                    <m:sSubPr>
+                      <m:ctrlPr>
+                        <w:rPr>
+                          <w:rFonts w:ascii="Cambria Math" w:eastAsiaTheme="minorEastAsia" w:hAnsi="Cambria Math"/>
+                          <w:i/>
+                        </w:rPr>
+                      </m:ctrlPr>
+                    </m:sSubPr>
+                    <m:e>
+                      <m:r>
+                        <w:rPr>
+                          <w:rFonts w:ascii="Cambria Math" w:eastAsiaTheme="minorEastAsia" w:hAnsi="Cambria Math"/>
+                        </w:rPr>
+                        <m:t>ω</m:t>
+                      </m:r>
+                    </m:e>
+                    <m:sub>
+                      <m:r>
+                        <w:rPr>
+                          <w:rFonts w:ascii="Cambria Math" w:eastAsiaTheme="minorEastAsia" w:hAnsi="Cambria Math"/>
+                        </w:rPr>
+                        <m:t>0</m:t>
+                      </m:r>
+                    </m:sub>
+                  </m:sSub>
+                  <m:r>
+                    <w:rPr>
+                      <w:rFonts w:ascii="Cambria Math" w:eastAsiaTheme="minorEastAsia" w:hAnsi="Cambria Math"/>
+                    </w:rPr>
+                    <m:t>t+</m:t>
+                  </m:r>
+                  <m:sSub>
+                    <m:sSubPr>
+                      <m:ctrlPr>
+                        <w:rPr>
+                          <w:rFonts w:ascii="Cambria Math" w:eastAsiaTheme="minorEastAsia" w:hAnsi="Cambria Math"/>
+                          <w:i/>
+                        </w:rPr>
+                      </m:ctrlPr>
+                    </m:sSubPr>
+                    <m:e>
+                      <m:r>
+                        <w:rPr>
+                          <w:rFonts w:ascii="Cambria Math" w:eastAsiaTheme="minorEastAsia" w:hAnsi="Cambria Math"/>
+                        </w:rPr>
+                        <m:t>θ</m:t>
+                      </m:r>
+                    </m:e>
+                    <m:sub>
+                      <m:r>
+                        <w:rPr>
+                          <w:rFonts w:ascii="Cambria Math" w:eastAsiaTheme="minorEastAsia" w:hAnsi="Cambria Math"/>
+                        </w:rPr>
+                        <m:t>Q</m:t>
+                      </m:r>
+                    </m:sub>
+                  </m:sSub>
+                </m:e>
+              </m:d>
+            </m:e>
+          </m:func>
+        </m:oMath>
+      </m:oMathPara>
+    </w:p>
+    <w:p>
+      <w:pPr>
+        <w:rPr>
+          <w:rFonts w:eastAsiaTheme="minorEastAsia"/>
+        </w:rPr>
+      </w:pPr>
+      <w:r>
+        <w:rPr>
+          <w:rFonts w:eastAsiaTheme="minorEastAsia"/>
+        </w:rPr>
+        <w:t>I and Q have a phase difference of 90 degrees. If the phase response</w:t>
+      </w:r>
+      <w:r>
+        <w:rPr>
+          <w:rFonts w:eastAsiaTheme="minorEastAsia"/>
+        </w:rPr>
+        <w:t xml:space="preserve"> is</w:t>
+      </w:r>
+      <w:r>
+        <w:rPr>
+          <w:rFonts w:eastAsiaTheme="minorEastAsia"/>
+        </w:rPr>
+        <w:t xml:space="preserve"> identical on I and Q, then the phase difference is no longer 90 </w:t>
+      </w:r>
+      <w:proofErr w:type="gramStart"/>
+      <w:r>
+        <w:rPr>
+          <w:rFonts w:eastAsiaTheme="minorEastAsia"/>
+        </w:rPr>
+        <w:t>degrees</w:t>
+      </w:r>
+      <w:proofErr w:type="gramEnd"/>
+      <w:r>
+        <w:rPr>
+          <w:rFonts w:eastAsiaTheme="minorEastAsia"/>
+        </w:rPr>
+        <w:t xml:space="preserve"> and they are not orthogonal.</w:t>
+      </w:r>
+    </w:p>
+    <w:p>
+      <w:pPr>
+        <w:rPr>
+          <w:rFonts w:eastAsiaTheme="minorEastAsia"/>
+        </w:rPr>
+      </w:pPr>
+      <m:oMathPara>
+        <m:oMath>
+          <m:sSup>
+            <m:sSupPr>
+              <m:ctrlPr>
+                <w:rPr>
+                  <w:rFonts w:ascii="Cambria Math" w:eastAsiaTheme="minorEastAsia" w:hAnsi="Cambria Math"/>
+                  <w:i/>
+                </w:rPr>
+              </m:ctrlPr>
+            </m:sSupPr>
+            <m:e>
+              <m:r>
+                <w:rPr>
+                  <w:rFonts w:ascii="Cambria Math" w:eastAsiaTheme="minorEastAsia" w:hAnsi="Cambria Math"/>
+                </w:rPr>
+                <m:t>I</m:t>
+              </m:r>
+            </m:e>
+            <m:sup>
+              <m:r>
+                <w:rPr>
+                  <w:rFonts w:ascii="Cambria Math" w:eastAsiaTheme="minorEastAsia" w:hAnsi="Cambria Math"/>
+                </w:rPr>
+                <m:t>'</m:t>
+              </m:r>
+            </m:sup>
+          </m:sSup>
+          <m:d>
+            <m:dPr>
+              <m:ctrlPr>
+                <w:rPr>
+                  <w:rFonts w:ascii="Cambria Math" w:eastAsiaTheme="minorEastAsia" w:hAnsi="Cambria Math"/>
+                  <w:i/>
+                </w:rPr>
+              </m:ctrlPr>
+            </m:dPr>
+            <m:e>
+              <m:r>
+                <w:rPr>
+                  <w:rFonts w:ascii="Cambria Math" w:eastAsiaTheme="minorEastAsia" w:hAnsi="Cambria Math"/>
+                </w:rPr>
+                <m:t>t</m:t>
+              </m:r>
+            </m:e>
+          </m:d>
+          <m:r>
+            <w:rPr>
+              <w:rFonts w:ascii="Cambria Math" w:eastAsiaTheme="minorEastAsia" w:hAnsi="Cambria Math"/>
+            </w:rPr>
+            <m:t>=</m:t>
+          </m:r>
+          <m:f>
+            <m:fPr>
+              <m:ctrlPr>
+                <w:rPr>
+                  <w:rFonts w:ascii="Cambria Math" w:eastAsiaTheme="minorEastAsia" w:hAnsi="Cambria Math"/>
+                  <w:i/>
+                </w:rPr>
+              </m:ctrlPr>
+            </m:fPr>
+            <m:num>
+              <m:r>
+                <w:rPr>
+                  <w:rFonts w:ascii="Cambria Math" w:eastAsiaTheme="minorEastAsia" w:hAnsi="Cambria Math"/>
+                </w:rPr>
+                <m:t>1</m:t>
+              </m:r>
+            </m:num>
+            <m:den>
+              <m:r>
+                <w:rPr>
+                  <w:rFonts w:ascii="Cambria Math" w:eastAsiaTheme="minorEastAsia" w:hAnsi="Cambria Math"/>
+                </w:rPr>
+                <m:t>2</m:t>
+              </m:r>
+            </m:den>
+          </m:f>
+          <m:sSub>
+            <m:sSubPr>
+              <m:ctrlPr>
+                <w:rPr>
+                  <w:rFonts w:ascii="Cambria Math" w:eastAsiaTheme="minorEastAsia" w:hAnsi="Cambria Math"/>
+                  <w:i/>
+                </w:rPr>
+              </m:ctrlPr>
+            </m:sSubPr>
+            <m:e>
+              <m:r>
+                <w:rPr>
+                  <w:rFonts w:ascii="Cambria Math" w:eastAsiaTheme="minorEastAsia" w:hAnsi="Cambria Math"/>
+                </w:rPr>
+                <m:t>G</m:t>
+              </m:r>
+            </m:e>
+            <m:sub>
+              <m:r>
+                <w:rPr>
+                  <w:rFonts w:ascii="Cambria Math" w:eastAsiaTheme="minorEastAsia" w:hAnsi="Cambria Math"/>
+                </w:rPr>
+                <m:t>I</m:t>
+              </m:r>
+            </m:sub>
+          </m:sSub>
+          <m:r>
+            <w:rPr>
+              <w:rFonts w:ascii="Cambria Math" w:eastAsiaTheme="minorEastAsia" w:hAnsi="Cambria Math"/>
+            </w:rPr>
+            <m:t>r</m:t>
+          </m:r>
+          <m:d>
+            <m:dPr>
+              <m:ctrlPr>
+                <w:rPr>
+                  <w:rFonts w:ascii="Cambria Math" w:eastAsiaTheme="minorEastAsia" w:hAnsi="Cambria Math"/>
+                  <w:i/>
+                </w:rPr>
+              </m:ctrlPr>
+            </m:dPr>
+            <m:e>
+              <m:sSup>
+                <m:sSupPr>
+                  <m:ctrlPr>
+                    <w:rPr>
+                      <w:rFonts w:ascii="Cambria Math" w:eastAsiaTheme="minorEastAsia" w:hAnsi="Cambria Math"/>
+                      <w:i/>
+                    </w:rPr>
+                  </m:ctrlPr>
+                </m:sSupPr>
+                <m:e>
+                  <m:r>
+                    <w:rPr>
+                      <w:rFonts w:ascii="Cambria Math" w:eastAsiaTheme="minorEastAsia" w:hAnsi="Cambria Math"/>
+                    </w:rPr>
+                    <m:t>e</m:t>
+                  </m:r>
+                </m:e>
+                <m:sup>
+                  <m:r>
+                    <w:rPr>
+                      <w:rFonts w:ascii="Cambria Math" w:eastAsiaTheme="minorEastAsia" w:hAnsi="Cambria Math"/>
+                    </w:rPr>
+                    <m:t>j</m:t>
+                  </m:r>
+                  <m:sSub>
+                    <m:sSubPr>
+                      <m:ctrlPr>
+                        <w:rPr>
+                          <w:rFonts w:ascii="Cambria Math" w:eastAsiaTheme="minorEastAsia" w:hAnsi="Cambria Math"/>
+                          <w:i/>
+                        </w:rPr>
+                      </m:ctrlPr>
+                    </m:sSubPr>
+                    <m:e>
+                      <m:r>
+                        <w:rPr>
+                          <w:rFonts w:ascii="Cambria Math" w:eastAsiaTheme="minorEastAsia" w:hAnsi="Cambria Math"/>
+                        </w:rPr>
+                        <m:t>ω</m:t>
+                      </m:r>
+                    </m:e>
+                    <m:sub>
+                      <m:r>
+                        <w:rPr>
+                          <w:rFonts w:ascii="Cambria Math" w:eastAsiaTheme="minorEastAsia" w:hAnsi="Cambria Math"/>
+                        </w:rPr>
+                        <m:t>0</m:t>
+                      </m:r>
+                    </m:sub>
+                  </m:sSub>
+                  <m:r>
+                    <w:rPr>
+                      <w:rFonts w:ascii="Cambria Math" w:eastAsiaTheme="minorEastAsia" w:hAnsi="Cambria Math"/>
+                    </w:rPr>
+                    <m:t>t</m:t>
+                  </m:r>
+                </m:sup>
+              </m:sSup>
+              <m:sSup>
+                <m:sSupPr>
+                  <m:ctrlPr>
+                    <w:rPr>
+                      <w:rFonts w:ascii="Cambria Math" w:eastAsiaTheme="minorEastAsia" w:hAnsi="Cambria Math"/>
+                      <w:i/>
+                    </w:rPr>
+                  </m:ctrlPr>
+                </m:sSupPr>
+                <m:e>
+                  <m:r>
+                    <w:rPr>
+                      <w:rFonts w:ascii="Cambria Math" w:eastAsiaTheme="minorEastAsia" w:hAnsi="Cambria Math"/>
+                    </w:rPr>
+                    <m:t>e</m:t>
+                  </m:r>
+                </m:e>
+                <m:sup>
+                  <m:r>
+                    <w:rPr>
+                      <w:rFonts w:ascii="Cambria Math" w:eastAsiaTheme="minorEastAsia" w:hAnsi="Cambria Math"/>
+                    </w:rPr>
+                    <m:t>j</m:t>
+                  </m:r>
+                  <m:sSub>
+                    <m:sSubPr>
+                      <m:ctrlPr>
+                        <w:rPr>
+                          <w:rFonts w:ascii="Cambria Math" w:eastAsiaTheme="minorEastAsia" w:hAnsi="Cambria Math"/>
+                          <w:i/>
+                        </w:rPr>
+                      </m:ctrlPr>
+                    </m:sSubPr>
+                    <m:e>
+                      <m:r>
+                        <w:rPr>
+                          <w:rFonts w:ascii="Cambria Math" w:eastAsiaTheme="minorEastAsia" w:hAnsi="Cambria Math"/>
+                        </w:rPr>
+                        <m:t>θ</m:t>
+                      </m:r>
+                    </m:e>
+                    <m:sub>
+                      <m:r>
+                        <w:rPr>
+                          <w:rFonts w:ascii="Cambria Math" w:eastAsiaTheme="minorEastAsia" w:hAnsi="Cambria Math"/>
+                        </w:rPr>
+                        <m:t>I</m:t>
+                      </m:r>
+                    </m:sub>
+                  </m:sSub>
+                </m:sup>
+              </m:sSup>
+              <m:r>
+                <w:rPr>
+                  <w:rFonts w:ascii="Cambria Math" w:eastAsiaTheme="minorEastAsia" w:hAnsi="Cambria Math"/>
+                </w:rPr>
+                <m:t>+</m:t>
+              </m:r>
+              <m:sSup>
+                <m:sSupPr>
+                  <m:ctrlPr>
+                    <w:rPr>
+                      <w:rFonts w:ascii="Cambria Math" w:eastAsiaTheme="minorEastAsia" w:hAnsi="Cambria Math"/>
+                      <w:i/>
+                    </w:rPr>
+                  </m:ctrlPr>
+                </m:sSupPr>
+                <m:e>
+                  <m:r>
+                    <w:rPr>
+                      <w:rFonts w:ascii="Cambria Math" w:eastAsiaTheme="minorEastAsia" w:hAnsi="Cambria Math"/>
+                    </w:rPr>
+                    <m:t>e</m:t>
+                  </m:r>
+                </m:e>
+                <m:sup>
+                  <m:r>
+                    <w:rPr>
+                      <w:rFonts w:ascii="Cambria Math" w:eastAsiaTheme="minorEastAsia" w:hAnsi="Cambria Math"/>
+                    </w:rPr>
+                    <m:t>-j</m:t>
+                  </m:r>
+                  <m:sSub>
+                    <m:sSubPr>
+                      <m:ctrlPr>
+                        <w:rPr>
+                          <w:rFonts w:ascii="Cambria Math" w:eastAsiaTheme="minorEastAsia" w:hAnsi="Cambria Math"/>
+                          <w:i/>
+                        </w:rPr>
+                      </m:ctrlPr>
+                    </m:sSubPr>
+                    <m:e>
+                      <m:r>
+                        <w:rPr>
+                          <w:rFonts w:ascii="Cambria Math" w:eastAsiaTheme="minorEastAsia" w:hAnsi="Cambria Math"/>
+                        </w:rPr>
+                        <m:t>ω</m:t>
+                      </m:r>
+                    </m:e>
+                    <m:sub>
+                      <m:r>
+                        <w:rPr>
+                          <w:rFonts w:ascii="Cambria Math" w:eastAsiaTheme="minorEastAsia" w:hAnsi="Cambria Math"/>
+                        </w:rPr>
+                        <m:t>0</m:t>
+                      </m:r>
+                    </m:sub>
+                  </m:sSub>
+                  <m:r>
+                    <w:rPr>
+                      <w:rFonts w:ascii="Cambria Math" w:eastAsiaTheme="minorEastAsia" w:hAnsi="Cambria Math"/>
+                    </w:rPr>
+                    <m:t>t</m:t>
+                  </m:r>
+                </m:sup>
+              </m:sSup>
+              <m:sSup>
+                <m:sSupPr>
+                  <m:ctrlPr>
+                    <w:rPr>
+                      <w:rFonts w:ascii="Cambria Math" w:eastAsiaTheme="minorEastAsia" w:hAnsi="Cambria Math"/>
+                      <w:i/>
+                    </w:rPr>
+                  </m:ctrlPr>
+                </m:sSupPr>
+                <m:e>
+                  <m:r>
+                    <w:rPr>
+                      <w:rFonts w:ascii="Cambria Math" w:eastAsiaTheme="minorEastAsia" w:hAnsi="Cambria Math"/>
+                    </w:rPr>
+                    <m:t>e</m:t>
+                  </m:r>
+                </m:e>
+                <m:sup>
+                  <m:r>
+                    <w:rPr>
+                      <w:rFonts w:ascii="Cambria Math" w:eastAsiaTheme="minorEastAsia" w:hAnsi="Cambria Math"/>
+                    </w:rPr>
+                    <m:t>-j</m:t>
+                  </m:r>
+                  <m:sSub>
+                    <m:sSubPr>
+                      <m:ctrlPr>
+                        <w:rPr>
+                          <w:rFonts w:ascii="Cambria Math" w:eastAsiaTheme="minorEastAsia" w:hAnsi="Cambria Math"/>
+                          <w:i/>
+                        </w:rPr>
+                      </m:ctrlPr>
+                    </m:sSubPr>
+                    <m:e>
+                      <m:r>
+                        <w:rPr>
+                          <w:rFonts w:ascii="Cambria Math" w:eastAsiaTheme="minorEastAsia" w:hAnsi="Cambria Math"/>
+                        </w:rPr>
+                        <m:t>θ</m:t>
+                      </m:r>
+                    </m:e>
+                    <m:sub>
+                      <m:r>
+                        <w:rPr>
+                          <w:rFonts w:ascii="Cambria Math" w:eastAsiaTheme="minorEastAsia" w:hAnsi="Cambria Math"/>
+                        </w:rPr>
+                        <m:t>I</m:t>
+                      </m:r>
+                    </m:sub>
+                  </m:sSub>
+                </m:sup>
+              </m:sSup>
+            </m:e>
+          </m:d>
+        </m:oMath>
+      </m:oMathPara>
+    </w:p>
+    <w:p>
+      <w:pPr>
+        <w:rPr>
+          <w:rFonts w:eastAsiaTheme="minorEastAsia"/>
+        </w:rPr>
+      </w:pPr>
+      <m:oMathPara>
+        <m:oMath>
+          <m:r>
+            <w:rPr>
+              <w:rFonts w:ascii="Cambria Math" w:eastAsiaTheme="minorEastAsia" w:hAnsi="Cambria Math"/>
+            </w:rPr>
+            <m:t>j</m:t>
+          </m:r>
+          <m:sSup>
+            <m:sSupPr>
+              <m:ctrlPr>
+                <w:rPr>
+                  <w:rFonts w:ascii="Cambria Math" w:eastAsiaTheme="minorEastAsia" w:hAnsi="Cambria Math"/>
+                  <w:i/>
+                </w:rPr>
+              </m:ctrlPr>
+            </m:sSupPr>
+            <m:e>
+              <m:r>
+                <w:rPr>
+                  <w:rFonts w:ascii="Cambria Math" w:eastAsiaTheme="minorEastAsia" w:hAnsi="Cambria Math"/>
+                </w:rPr>
+                <m:t>Q</m:t>
+              </m:r>
+            </m:e>
+            <m:sup>
+              <m:r>
+                <w:rPr>
+                  <w:rFonts w:ascii="Cambria Math" w:eastAsiaTheme="minorEastAsia" w:hAnsi="Cambria Math"/>
+                </w:rPr>
+                <m:t>'</m:t>
+              </m:r>
+            </m:sup>
+          </m:sSup>
+          <m:d>
+            <m:dPr>
+              <m:ctrlPr>
+                <w:rPr>
+                  <w:rFonts w:ascii="Cambria Math" w:eastAsiaTheme="minorEastAsia" w:hAnsi="Cambria Math"/>
+                  <w:i/>
+                </w:rPr>
+              </m:ctrlPr>
+            </m:dPr>
+            <m:e>
+              <m:r>
+                <w:rPr>
+                  <w:rFonts w:ascii="Cambria Math" w:eastAsiaTheme="minorEastAsia" w:hAnsi="Cambria Math"/>
+                </w:rPr>
+                <m:t>t</m:t>
+              </m:r>
+            </m:e>
+          </m:d>
+          <m:r>
+            <w:rPr>
+              <w:rFonts w:ascii="Cambria Math" w:eastAsiaTheme="minorEastAsia" w:hAnsi="Cambria Math"/>
+            </w:rPr>
+            <m:t>=</m:t>
+          </m:r>
+          <m:f>
+            <m:fPr>
+              <m:ctrlPr>
+                <w:rPr>
+                  <w:rFonts w:ascii="Cambria Math" w:eastAsiaTheme="minorEastAsia" w:hAnsi="Cambria Math"/>
+                  <w:i/>
+                </w:rPr>
+              </m:ctrlPr>
+            </m:fPr>
+            <m:num>
+              <m:r>
+                <w:rPr>
+                  <w:rFonts w:ascii="Cambria Math" w:eastAsiaTheme="minorEastAsia" w:hAnsi="Cambria Math"/>
+                </w:rPr>
+                <m:t>1</m:t>
+              </m:r>
+            </m:num>
+            <m:den>
+              <m:r>
+                <w:rPr>
+                  <w:rFonts w:ascii="Cambria Math" w:eastAsiaTheme="minorEastAsia" w:hAnsi="Cambria Math"/>
+                </w:rPr>
+                <m:t>2</m:t>
+              </m:r>
+            </m:den>
+          </m:f>
+          <m:sSub>
+            <m:sSubPr>
+              <m:ctrlPr>
+                <w:rPr>
+                  <w:rFonts w:ascii="Cambria Math" w:eastAsiaTheme="minorEastAsia" w:hAnsi="Cambria Math"/>
+                  <w:i/>
+                </w:rPr>
+              </m:ctrlPr>
+            </m:sSubPr>
+            <m:e>
+              <m:r>
+                <w:rPr>
+                  <w:rFonts w:ascii="Cambria Math" w:eastAsiaTheme="minorEastAsia" w:hAnsi="Cambria Math"/>
+                </w:rPr>
+                <m:t>G</m:t>
+              </m:r>
+            </m:e>
+            <m:sub>
+              <m:r>
+                <w:rPr>
+                  <w:rFonts w:ascii="Cambria Math" w:eastAsiaTheme="minorEastAsia" w:hAnsi="Cambria Math"/>
+                </w:rPr>
+                <m:t>Q</m:t>
+              </m:r>
+            </m:sub>
+          </m:sSub>
+          <m:r>
+            <w:rPr>
+              <w:rFonts w:ascii="Cambria Math" w:eastAsiaTheme="minorEastAsia" w:hAnsi="Cambria Math"/>
+            </w:rPr>
+            <m:t>r</m:t>
+          </m:r>
+          <m:d>
+            <m:dPr>
+              <m:ctrlPr>
+                <w:rPr>
+                  <w:rFonts w:ascii="Cambria Math" w:eastAsiaTheme="minorEastAsia" w:hAnsi="Cambria Math"/>
+                  <w:i/>
+                </w:rPr>
+              </m:ctrlPr>
+            </m:dPr>
+            <m:e>
+              <m:sSup>
+                <m:sSupPr>
+                  <m:ctrlPr>
+                    <w:rPr>
+                      <w:rFonts w:ascii="Cambria Math" w:eastAsiaTheme="minorEastAsia" w:hAnsi="Cambria Math"/>
+                      <w:i/>
+                    </w:rPr>
+                  </m:ctrlPr>
+                </m:sSupPr>
+                <m:e>
+                  <m:r>
+                    <w:rPr>
+                      <w:rFonts w:ascii="Cambria Math" w:eastAsiaTheme="minorEastAsia" w:hAnsi="Cambria Math"/>
+                    </w:rPr>
+                    <m:t>e</m:t>
+                  </m:r>
+                </m:e>
+                <m:sup>
+                  <m:r>
+                    <w:rPr>
+                      <w:rFonts w:ascii="Cambria Math" w:eastAsiaTheme="minorEastAsia" w:hAnsi="Cambria Math"/>
+                    </w:rPr>
+                    <m:t>j</m:t>
+                  </m:r>
+                  <m:sSub>
+                    <m:sSubPr>
+                      <m:ctrlPr>
+                        <w:rPr>
+                          <w:rFonts w:ascii="Cambria Math" w:eastAsiaTheme="minorEastAsia" w:hAnsi="Cambria Math"/>
+                          <w:i/>
+                        </w:rPr>
+                      </m:ctrlPr>
+                    </m:sSubPr>
+                    <m:e>
+                      <m:r>
+                        <w:rPr>
+                          <w:rFonts w:ascii="Cambria Math" w:eastAsiaTheme="minorEastAsia" w:hAnsi="Cambria Math"/>
+                        </w:rPr>
+                        <m:t>ω</m:t>
+                      </m:r>
+                    </m:e>
+                    <m:sub>
+                      <m:r>
+                        <w:rPr>
+                          <w:rFonts w:ascii="Cambria Math" w:eastAsiaTheme="minorEastAsia" w:hAnsi="Cambria Math"/>
+                        </w:rPr>
+                        <m:t>0</m:t>
+                      </m:r>
+                    </m:sub>
+                  </m:sSub>
+                  <m:r>
+                    <w:rPr>
+                      <w:rFonts w:ascii="Cambria Math" w:eastAsiaTheme="minorEastAsia" w:hAnsi="Cambria Math"/>
+                    </w:rPr>
+                    <m:t>t</m:t>
+                  </m:r>
+                </m:sup>
+              </m:sSup>
+              <m:sSup>
+                <m:sSupPr>
+                  <m:ctrlPr>
+                    <w:rPr>
+                      <w:rFonts w:ascii="Cambria Math" w:eastAsiaTheme="minorEastAsia" w:hAnsi="Cambria Math"/>
+                      <w:i/>
+                    </w:rPr>
+                  </m:ctrlPr>
+                </m:sSupPr>
+                <m:e>
+                  <m:r>
+                    <w:rPr>
+                      <w:rFonts w:ascii="Cambria Math" w:eastAsiaTheme="minorEastAsia" w:hAnsi="Cambria Math"/>
+                    </w:rPr>
+                    <m:t>e</m:t>
+                  </m:r>
+                </m:e>
+                <m:sup>
+                  <m:r>
+                    <w:rPr>
+                      <w:rFonts w:ascii="Cambria Math" w:eastAsiaTheme="minorEastAsia" w:hAnsi="Cambria Math"/>
+                    </w:rPr>
+                    <m:t>j</m:t>
+                  </m:r>
+                  <m:sSub>
+                    <m:sSubPr>
+                      <m:ctrlPr>
+                        <w:rPr>
+                          <w:rFonts w:ascii="Cambria Math" w:eastAsiaTheme="minorEastAsia" w:hAnsi="Cambria Math"/>
+                          <w:i/>
+                        </w:rPr>
+                      </m:ctrlPr>
+                    </m:sSubPr>
+                    <m:e>
+                      <m:r>
+                        <w:rPr>
+                          <w:rFonts w:ascii="Cambria Math" w:eastAsiaTheme="minorEastAsia" w:hAnsi="Cambria Math"/>
+                        </w:rPr>
+                        <m:t>θ</m:t>
+                      </m:r>
+                    </m:e>
+                    <m:sub>
+                      <m:r>
+                        <w:rPr>
+                          <w:rFonts w:ascii="Cambria Math" w:eastAsiaTheme="minorEastAsia" w:hAnsi="Cambria Math"/>
+                        </w:rPr>
+                        <m:t>Q</m:t>
+                      </m:r>
+                    </m:sub>
+                  </m:sSub>
+                </m:sup>
+              </m:sSup>
+              <m:r>
+                <w:rPr>
+                  <w:rFonts w:ascii="Cambria Math" w:eastAsiaTheme="minorEastAsia" w:hAnsi="Cambria Math"/>
+                </w:rPr>
+                <m:t>-</m:t>
+              </m:r>
+              <m:sSup>
+                <m:sSupPr>
+                  <m:ctrlPr>
+                    <w:rPr>
+                      <w:rFonts w:ascii="Cambria Math" w:eastAsiaTheme="minorEastAsia" w:hAnsi="Cambria Math"/>
+                      <w:i/>
+                    </w:rPr>
+                  </m:ctrlPr>
+                </m:sSupPr>
+                <m:e>
+                  <m:r>
+                    <w:rPr>
+                      <w:rFonts w:ascii="Cambria Math" w:eastAsiaTheme="minorEastAsia" w:hAnsi="Cambria Math"/>
+                    </w:rPr>
+                    <m:t>e</m:t>
+                  </m:r>
+                </m:e>
+                <m:sup>
+                  <m:r>
+                    <w:rPr>
+                      <w:rFonts w:ascii="Cambria Math" w:eastAsiaTheme="minorEastAsia" w:hAnsi="Cambria Math"/>
+                    </w:rPr>
+                    <m:t>-</m:t>
+                  </m:r>
+                  <m:r>
+                    <w:rPr>
+                      <w:rFonts w:ascii="Cambria Math" w:eastAsiaTheme="minorEastAsia" w:hAnsi="Cambria Math"/>
+                    </w:rPr>
+                    <m:t>j</m:t>
+                  </m:r>
+                  <m:sSub>
+                    <m:sSubPr>
+                      <m:ctrlPr>
+                        <w:rPr>
+                          <w:rFonts w:ascii="Cambria Math" w:eastAsiaTheme="minorEastAsia" w:hAnsi="Cambria Math"/>
+                          <w:i/>
+                        </w:rPr>
+                      </m:ctrlPr>
+                    </m:sSubPr>
+                    <m:e>
+                      <m:r>
+                        <w:rPr>
+                          <w:rFonts w:ascii="Cambria Math" w:eastAsiaTheme="minorEastAsia" w:hAnsi="Cambria Math"/>
+                        </w:rPr>
+                        <m:t>ω</m:t>
+                      </m:r>
+                    </m:e>
+                    <m:sub>
+                      <m:r>
+                        <w:rPr>
+                          <w:rFonts w:ascii="Cambria Math" w:eastAsiaTheme="minorEastAsia" w:hAnsi="Cambria Math"/>
+                        </w:rPr>
+                        <m:t>0</m:t>
+                      </m:r>
+                    </m:sub>
+                  </m:sSub>
+                  <m:r>
+                    <w:rPr>
+                      <w:rFonts w:ascii="Cambria Math" w:eastAsiaTheme="minorEastAsia" w:hAnsi="Cambria Math"/>
+                    </w:rPr>
+                    <m:t>t</m:t>
+                  </m:r>
+                </m:sup>
+              </m:sSup>
+              <m:sSup>
+                <m:sSupPr>
+                  <m:ctrlPr>
+                    <w:rPr>
+                      <w:rFonts w:ascii="Cambria Math" w:eastAsiaTheme="minorEastAsia" w:hAnsi="Cambria Math"/>
+                      <w:i/>
+                    </w:rPr>
+                  </m:ctrlPr>
+                </m:sSupPr>
+                <m:e>
+                  <m:r>
+                    <w:rPr>
+                      <w:rFonts w:ascii="Cambria Math" w:eastAsiaTheme="minorEastAsia" w:hAnsi="Cambria Math"/>
+                    </w:rPr>
+                    <m:t>e</m:t>
+                  </m:r>
+                </m:e>
+                <m:sup>
+                  <m:r>
+                    <w:rPr>
+                      <w:rFonts w:ascii="Cambria Math" w:eastAsiaTheme="minorEastAsia" w:hAnsi="Cambria Math"/>
+                    </w:rPr>
+                    <m:t>-</m:t>
+                  </m:r>
+                  <m:r>
+                    <w:rPr>
+                      <w:rFonts w:ascii="Cambria Math" w:eastAsiaTheme="minorEastAsia" w:hAnsi="Cambria Math"/>
+                    </w:rPr>
+                    <m:t>j</m:t>
+                  </m:r>
+                  <m:sSub>
+                    <m:sSubPr>
+                      <m:ctrlPr>
+                        <w:rPr>
+                          <w:rFonts w:ascii="Cambria Math" w:eastAsiaTheme="minorEastAsia" w:hAnsi="Cambria Math"/>
+                          <w:i/>
+                        </w:rPr>
+                      </m:ctrlPr>
+                    </m:sSubPr>
+                    <m:e>
+                      <m:r>
+                        <w:rPr>
+                          <w:rFonts w:ascii="Cambria Math" w:eastAsiaTheme="minorEastAsia" w:hAnsi="Cambria Math"/>
+                        </w:rPr>
+                        <m:t>θ</m:t>
+                      </m:r>
+                    </m:e>
+                    <m:sub>
+                      <m:r>
+                        <w:rPr>
+                          <w:rFonts w:ascii="Cambria Math" w:eastAsiaTheme="minorEastAsia" w:hAnsi="Cambria Math"/>
+                        </w:rPr>
+                        <m:t>Q</m:t>
+                      </m:r>
+                    </m:sub>
+                  </m:sSub>
+                </m:sup>
+              </m:sSup>
+            </m:e>
+          </m:d>
+        </m:oMath>
+      </m:oMathPara>
+    </w:p>
+    <w:p>
+      <w:pPr>
+        <w:rPr>
+          <w:rFonts w:eastAsiaTheme="minorEastAsia"/>
+        </w:rPr>
+      </w:pPr>
+      <m:oMathPara>
+        <m:oMath>
+          <m:r>
+            <w:rPr>
+              <w:rFonts w:ascii="Cambria Math" w:eastAsiaTheme="minorEastAsia" w:hAnsi="Cambria Math"/>
+            </w:rPr>
+            <m:t>2</m:t>
+          </m:r>
+          <m:d>
+            <m:dPr>
+              <m:ctrlPr>
+                <w:rPr>
+                  <w:rFonts w:ascii="Cambria Math" w:eastAsiaTheme="minorEastAsia" w:hAnsi="Cambria Math"/>
+                  <w:i/>
+                </w:rPr>
+              </m:ctrlPr>
+            </m:dPr>
+            <m:e>
+              <m:sSup>
+                <m:sSupPr>
+                  <m:ctrlPr>
+                    <w:rPr>
+                      <w:rFonts w:ascii="Cambria Math" w:eastAsiaTheme="minorEastAsia" w:hAnsi="Cambria Math"/>
+                      <w:i/>
+                    </w:rPr>
+                  </m:ctrlPr>
+                </m:sSupPr>
+                <m:e>
+                  <m:r>
+                    <w:rPr>
+                      <w:rFonts w:ascii="Cambria Math" w:eastAsiaTheme="minorEastAsia" w:hAnsi="Cambria Math"/>
+                    </w:rPr>
+                    <m:t>I</m:t>
+                  </m:r>
+                </m:e>
+                <m:sup>
+                  <m:r>
+                    <w:rPr>
+                      <w:rFonts w:ascii="Cambria Math" w:eastAsiaTheme="minorEastAsia" w:hAnsi="Cambria Math"/>
+                    </w:rPr>
+                    <m:t>'</m:t>
+                  </m:r>
+                </m:sup>
+              </m:sSup>
+              <m:d>
+                <m:dPr>
+                  <m:ctrlPr>
+                    <w:rPr>
+                      <w:rFonts w:ascii="Cambria Math" w:eastAsiaTheme="minorEastAsia" w:hAnsi="Cambria Math"/>
+                      <w:i/>
+                    </w:rPr>
+                  </m:ctrlPr>
+                </m:dPr>
+                <m:e>
+                  <m:r>
+                    <w:rPr>
+                      <w:rFonts w:ascii="Cambria Math" w:eastAsiaTheme="minorEastAsia" w:hAnsi="Cambria Math"/>
+                    </w:rPr>
+                    <m:t>t</m:t>
+                  </m:r>
+                </m:e>
+              </m:d>
+              <m:r>
+                <w:rPr>
+                  <w:rFonts w:ascii="Cambria Math" w:eastAsiaTheme="minorEastAsia" w:hAnsi="Cambria Math"/>
+                </w:rPr>
+                <m:t>+j</m:t>
+              </m:r>
+              <m:sSup>
+                <m:sSupPr>
+                  <m:ctrlPr>
+                    <w:rPr>
+                      <w:rFonts w:ascii="Cambria Math" w:eastAsiaTheme="minorEastAsia" w:hAnsi="Cambria Math"/>
+                      <w:i/>
+                    </w:rPr>
+                  </m:ctrlPr>
+                </m:sSupPr>
+                <m:e>
+                  <m:r>
+                    <w:rPr>
+                      <w:rFonts w:ascii="Cambria Math" w:eastAsiaTheme="minorEastAsia" w:hAnsi="Cambria Math"/>
+                    </w:rPr>
+                    <m:t>Q</m:t>
+                  </m:r>
+                </m:e>
+                <m:sup>
+                  <m:r>
+                    <w:rPr>
+                      <w:rFonts w:ascii="Cambria Math" w:eastAsiaTheme="minorEastAsia" w:hAnsi="Cambria Math"/>
+                    </w:rPr>
+                    <m:t>'</m:t>
+                  </m:r>
+                </m:sup>
+              </m:sSup>
+              <m:d>
+                <m:dPr>
+                  <m:ctrlPr>
+                    <w:rPr>
+                      <w:rFonts w:ascii="Cambria Math" w:eastAsiaTheme="minorEastAsia" w:hAnsi="Cambria Math"/>
+                      <w:i/>
+                    </w:rPr>
+                  </m:ctrlPr>
+                </m:dPr>
+                <m:e>
+                  <m:r>
+                    <w:rPr>
+                      <w:rFonts w:ascii="Cambria Math" w:eastAsiaTheme="minorEastAsia" w:hAnsi="Cambria Math"/>
+                    </w:rPr>
+                    <m:t>t</m:t>
+                  </m:r>
+                </m:e>
+              </m:d>
+            </m:e>
+          </m:d>
+          <m:r>
+            <w:rPr>
+              <w:rFonts w:ascii="Cambria Math" w:eastAsiaTheme="minorEastAsia" w:hAnsi="Cambria Math"/>
+            </w:rPr>
+            <m:t>=</m:t>
+          </m:r>
+          <m:r>
+            <w:rPr>
+              <w:rFonts w:ascii="Cambria Math" w:eastAsiaTheme="minorEastAsia" w:hAnsi="Cambria Math"/>
+            </w:rPr>
+            <m:t>r</m:t>
+          </m:r>
+          <m:sSup>
+            <m:sSupPr>
+              <m:ctrlPr>
+                <w:rPr>
+                  <w:rFonts w:ascii="Cambria Math" w:eastAsiaTheme="minorEastAsia" w:hAnsi="Cambria Math"/>
+                  <w:i/>
+                </w:rPr>
+              </m:ctrlPr>
+            </m:sSupPr>
+            <m:e>
+              <m:r>
+                <w:rPr>
+                  <w:rFonts w:ascii="Cambria Math" w:eastAsiaTheme="minorEastAsia" w:hAnsi="Cambria Math"/>
+                </w:rPr>
+                <m:t>e</m:t>
+              </m:r>
+            </m:e>
+            <m:sup>
+              <m:r>
+                <w:rPr>
+                  <w:rFonts w:ascii="Cambria Math" w:eastAsiaTheme="minorEastAsia" w:hAnsi="Cambria Math"/>
+                </w:rPr>
+                <m:t>j</m:t>
+              </m:r>
+              <m:sSub>
+                <m:sSubPr>
+                  <m:ctrlPr>
+                    <w:rPr>
+                      <w:rFonts w:ascii="Cambria Math" w:eastAsiaTheme="minorEastAsia" w:hAnsi="Cambria Math"/>
+                      <w:i/>
+                    </w:rPr>
+                  </m:ctrlPr>
+                </m:sSubPr>
+                <m:e>
+                  <m:r>
+                    <w:rPr>
+                      <w:rFonts w:ascii="Cambria Math" w:eastAsiaTheme="minorEastAsia" w:hAnsi="Cambria Math"/>
+                    </w:rPr>
+                    <m:t>ω</m:t>
+                  </m:r>
+                </m:e>
+                <m:sub>
+                  <m:r>
+                    <w:rPr>
+                      <w:rFonts w:ascii="Cambria Math" w:eastAsiaTheme="minorEastAsia" w:hAnsi="Cambria Math"/>
+                    </w:rPr>
+                    <m:t>0</m:t>
+                  </m:r>
+                </m:sub>
+              </m:sSub>
+              <m:r>
+                <w:rPr>
+                  <w:rFonts w:ascii="Cambria Math" w:eastAsiaTheme="minorEastAsia" w:hAnsi="Cambria Math"/>
+                </w:rPr>
+                <m:t>t</m:t>
+              </m:r>
+            </m:sup>
+          </m:sSup>
+          <m:d>
+            <m:dPr>
+              <m:ctrlPr>
+                <w:rPr>
+                  <w:rFonts w:ascii="Cambria Math" w:eastAsiaTheme="minorEastAsia" w:hAnsi="Cambria Math"/>
+                  <w:i/>
+                </w:rPr>
+              </m:ctrlPr>
+            </m:dPr>
+            <m:e>
+              <m:sSub>
+                <m:sSubPr>
+                  <m:ctrlPr>
+                    <w:rPr>
+                      <w:rFonts w:ascii="Cambria Math" w:eastAsiaTheme="minorEastAsia" w:hAnsi="Cambria Math"/>
+                      <w:i/>
+                    </w:rPr>
+                  </m:ctrlPr>
+                </m:sSubPr>
+                <m:e>
+                  <m:r>
+                    <w:rPr>
+                      <w:rFonts w:ascii="Cambria Math" w:eastAsiaTheme="minorEastAsia" w:hAnsi="Cambria Math"/>
+                    </w:rPr>
+                    <m:t>G</m:t>
+                  </m:r>
+                </m:e>
+                <m:sub>
+                  <m:r>
+                    <w:rPr>
+                      <w:rFonts w:ascii="Cambria Math" w:eastAsiaTheme="minorEastAsia" w:hAnsi="Cambria Math"/>
+                    </w:rPr>
+                    <m:t>I</m:t>
+                  </m:r>
+                </m:sub>
+              </m:sSub>
+              <m:sSup>
+                <m:sSupPr>
+                  <m:ctrlPr>
+                    <w:rPr>
+                      <w:rFonts w:ascii="Cambria Math" w:eastAsiaTheme="minorEastAsia" w:hAnsi="Cambria Math"/>
+                      <w:i/>
+                    </w:rPr>
+                  </m:ctrlPr>
+                </m:sSupPr>
+                <m:e>
+                  <m:r>
+                    <w:rPr>
+                      <w:rFonts w:ascii="Cambria Math" w:eastAsiaTheme="minorEastAsia" w:hAnsi="Cambria Math"/>
+                    </w:rPr>
+                    <m:t>e</m:t>
+                  </m:r>
+                </m:e>
+                <m:sup>
+                  <m:r>
+                    <w:rPr>
+                      <w:rFonts w:ascii="Cambria Math" w:eastAsiaTheme="minorEastAsia" w:hAnsi="Cambria Math"/>
+                    </w:rPr>
+                    <m:t>j</m:t>
+                  </m:r>
+                  <m:sSub>
+                    <m:sSubPr>
+                      <m:ctrlPr>
+                        <w:rPr>
+                          <w:rFonts w:ascii="Cambria Math" w:eastAsiaTheme="minorEastAsia" w:hAnsi="Cambria Math"/>
+                          <w:i/>
+                        </w:rPr>
+                      </m:ctrlPr>
+                    </m:sSubPr>
+                    <m:e>
+                      <m:r>
+                        <w:rPr>
+                          <w:rFonts w:ascii="Cambria Math" w:eastAsiaTheme="minorEastAsia" w:hAnsi="Cambria Math"/>
+                        </w:rPr>
+                        <m:t>θ</m:t>
+                      </m:r>
+                    </m:e>
+                    <m:sub>
+                      <m:r>
+                        <w:rPr>
+                          <w:rFonts w:ascii="Cambria Math" w:eastAsiaTheme="minorEastAsia" w:hAnsi="Cambria Math"/>
+                        </w:rPr>
+                        <m:t>I</m:t>
+                      </m:r>
+                    </m:sub>
+                  </m:sSub>
+                </m:sup>
+              </m:sSup>
+              <m:r>
+                <w:rPr>
+                  <w:rFonts w:ascii="Cambria Math" w:eastAsiaTheme="minorEastAsia" w:hAnsi="Cambria Math"/>
+                </w:rPr>
+                <m:t>+</m:t>
+              </m:r>
+              <m:sSub>
+                <m:sSubPr>
+                  <m:ctrlPr>
+                    <w:rPr>
+                      <w:rFonts w:ascii="Cambria Math" w:eastAsiaTheme="minorEastAsia" w:hAnsi="Cambria Math"/>
+                      <w:i/>
+                    </w:rPr>
+                  </m:ctrlPr>
+                </m:sSubPr>
+                <m:e>
+                  <m:r>
+                    <w:rPr>
+                      <w:rFonts w:ascii="Cambria Math" w:eastAsiaTheme="minorEastAsia" w:hAnsi="Cambria Math"/>
+                    </w:rPr>
+                    <m:t>G</m:t>
+                  </m:r>
+                </m:e>
+                <m:sub>
+                  <m:r>
+                    <w:rPr>
+                      <w:rFonts w:ascii="Cambria Math" w:eastAsiaTheme="minorEastAsia" w:hAnsi="Cambria Math"/>
+                    </w:rPr>
+                    <m:t>Q</m:t>
+                  </m:r>
+                </m:sub>
+              </m:sSub>
+              <m:sSup>
+                <m:sSupPr>
+                  <m:ctrlPr>
+                    <w:rPr>
+                      <w:rFonts w:ascii="Cambria Math" w:eastAsiaTheme="minorEastAsia" w:hAnsi="Cambria Math"/>
+                      <w:i/>
+                    </w:rPr>
+                  </m:ctrlPr>
+                </m:sSupPr>
+                <m:e>
+                  <m:r>
+                    <w:rPr>
+                      <w:rFonts w:ascii="Cambria Math" w:eastAsiaTheme="minorEastAsia" w:hAnsi="Cambria Math"/>
+                    </w:rPr>
+                    <m:t>e</m:t>
+                  </m:r>
+                </m:e>
+                <m:sup>
+                  <m:r>
+                    <w:rPr>
+                      <w:rFonts w:ascii="Cambria Math" w:eastAsiaTheme="minorEastAsia" w:hAnsi="Cambria Math"/>
+                    </w:rPr>
+                    <m:t>j</m:t>
+                  </m:r>
+                  <m:sSub>
+                    <m:sSubPr>
+                      <m:ctrlPr>
+                        <w:rPr>
+                          <w:rFonts w:ascii="Cambria Math" w:eastAsiaTheme="minorEastAsia" w:hAnsi="Cambria Math"/>
+                          <w:i/>
+                        </w:rPr>
+                      </m:ctrlPr>
+                    </m:sSubPr>
+                    <m:e>
+                      <m:r>
+                        <w:rPr>
+                          <w:rFonts w:ascii="Cambria Math" w:eastAsiaTheme="minorEastAsia" w:hAnsi="Cambria Math"/>
+                        </w:rPr>
+                        <m:t>θ</m:t>
+                      </m:r>
+                    </m:e>
+                    <m:sub>
+                      <m:r>
+                        <w:rPr>
+                          <w:rFonts w:ascii="Cambria Math" w:eastAsiaTheme="minorEastAsia" w:hAnsi="Cambria Math"/>
+                        </w:rPr>
+                        <m:t>Q</m:t>
+                      </m:r>
+                    </m:sub>
+                  </m:sSub>
+                </m:sup>
+              </m:sSup>
+            </m:e>
+          </m:d>
+          <m:r>
+            <w:rPr>
+              <w:rFonts w:ascii="Cambria Math" w:eastAsiaTheme="minorEastAsia" w:hAnsi="Cambria Math"/>
+            </w:rPr>
+            <m:t>+r</m:t>
+          </m:r>
+          <m:sSup>
+            <m:sSupPr>
+              <m:ctrlPr>
+                <w:rPr>
+                  <w:rFonts w:ascii="Cambria Math" w:eastAsiaTheme="minorEastAsia" w:hAnsi="Cambria Math"/>
+                  <w:i/>
+                </w:rPr>
+              </m:ctrlPr>
+            </m:sSupPr>
+            <m:e>
+              <m:r>
+                <w:rPr>
+                  <w:rFonts w:ascii="Cambria Math" w:eastAsiaTheme="minorEastAsia" w:hAnsi="Cambria Math"/>
+                </w:rPr>
+                <m:t>e</m:t>
+              </m:r>
+            </m:e>
+            <m:sup>
+              <m:r>
+                <w:rPr>
+                  <w:rFonts w:ascii="Cambria Math" w:eastAsiaTheme="minorEastAsia" w:hAnsi="Cambria Math"/>
+                </w:rPr>
+                <m:t>-j</m:t>
+              </m:r>
+              <m:sSub>
+                <m:sSubPr>
+                  <m:ctrlPr>
+                    <w:rPr>
+                      <w:rFonts w:ascii="Cambria Math" w:eastAsiaTheme="minorEastAsia" w:hAnsi="Cambria Math"/>
+                      <w:i/>
+                    </w:rPr>
+                  </m:ctrlPr>
+                </m:sSubPr>
+                <m:e>
+                  <m:r>
+                    <w:rPr>
+                      <w:rFonts w:ascii="Cambria Math" w:eastAsiaTheme="minorEastAsia" w:hAnsi="Cambria Math"/>
+                    </w:rPr>
+                    <m:t>ω</m:t>
+                  </m:r>
+                </m:e>
+                <m:sub>
+                  <m:r>
+                    <w:rPr>
+                      <w:rFonts w:ascii="Cambria Math" w:eastAsiaTheme="minorEastAsia" w:hAnsi="Cambria Math"/>
+                    </w:rPr>
+                    <m:t>0</m:t>
+                  </m:r>
+                </m:sub>
+              </m:sSub>
+              <m:r>
+                <w:rPr>
+                  <w:rFonts w:ascii="Cambria Math" w:eastAsiaTheme="minorEastAsia" w:hAnsi="Cambria Math"/>
+                </w:rPr>
+                <m:t>t</m:t>
+              </m:r>
+            </m:sup>
+          </m:sSup>
+          <m:d>
+            <m:dPr>
+              <m:ctrlPr>
+                <w:rPr>
+                  <w:rFonts w:ascii="Cambria Math" w:eastAsiaTheme="minorEastAsia" w:hAnsi="Cambria Math"/>
+                  <w:i/>
+                </w:rPr>
+              </m:ctrlPr>
+            </m:dPr>
+            <m:e>
+              <m:sSub>
+                <m:sSubPr>
+                  <m:ctrlPr>
+                    <w:rPr>
+                      <w:rFonts w:ascii="Cambria Math" w:eastAsiaTheme="minorEastAsia" w:hAnsi="Cambria Math"/>
+                      <w:i/>
+                    </w:rPr>
+                  </m:ctrlPr>
+                </m:sSubPr>
+                <m:e>
+                  <m:r>
+                    <w:rPr>
+                      <w:rFonts w:ascii="Cambria Math" w:eastAsiaTheme="minorEastAsia" w:hAnsi="Cambria Math"/>
+                    </w:rPr>
+                    <m:t>G</m:t>
+                  </m:r>
+                </m:e>
+                <m:sub>
+                  <m:r>
+                    <w:rPr>
+                      <w:rFonts w:ascii="Cambria Math" w:eastAsiaTheme="minorEastAsia" w:hAnsi="Cambria Math"/>
+                    </w:rPr>
+                    <m:t>I</m:t>
+                  </m:r>
+                </m:sub>
+              </m:sSub>
+              <m:sSup>
+                <m:sSupPr>
+                  <m:ctrlPr>
+                    <w:rPr>
+                      <w:rFonts w:ascii="Cambria Math" w:eastAsiaTheme="minorEastAsia" w:hAnsi="Cambria Math"/>
+                      <w:i/>
+                    </w:rPr>
+                  </m:ctrlPr>
+                </m:sSupPr>
+                <m:e>
+                  <m:r>
+                    <w:rPr>
+                      <w:rFonts w:ascii="Cambria Math" w:eastAsiaTheme="minorEastAsia" w:hAnsi="Cambria Math"/>
+                    </w:rPr>
+                    <m:t>e</m:t>
+                  </m:r>
+                </m:e>
+                <m:sup>
+                  <m:r>
+                    <w:rPr>
+                      <w:rFonts w:ascii="Cambria Math" w:eastAsiaTheme="minorEastAsia" w:hAnsi="Cambria Math"/>
+                    </w:rPr>
+                    <m:t>-j</m:t>
+                  </m:r>
+                  <m:sSub>
+                    <m:sSubPr>
+                      <m:ctrlPr>
+                        <w:rPr>
+                          <w:rFonts w:ascii="Cambria Math" w:eastAsiaTheme="minorEastAsia" w:hAnsi="Cambria Math"/>
+                          <w:i/>
+                        </w:rPr>
+                      </m:ctrlPr>
+                    </m:sSubPr>
+                    <m:e>
+                      <m:r>
+                        <w:rPr>
+                          <w:rFonts w:ascii="Cambria Math" w:eastAsiaTheme="minorEastAsia" w:hAnsi="Cambria Math"/>
+                        </w:rPr>
+                        <m:t>θ</m:t>
+                      </m:r>
+                    </m:e>
+                    <m:sub>
+                      <m:r>
+                        <w:rPr>
+                          <w:rFonts w:ascii="Cambria Math" w:eastAsiaTheme="minorEastAsia" w:hAnsi="Cambria Math"/>
+                        </w:rPr>
+                        <m:t>I</m:t>
+                      </m:r>
+                    </m:sub>
+                  </m:sSub>
+                </m:sup>
+              </m:sSup>
+              <m:r>
+                <w:rPr>
+                  <w:rFonts w:ascii="Cambria Math" w:eastAsiaTheme="minorEastAsia" w:hAnsi="Cambria Math"/>
+                </w:rPr>
+                <m:t>-</m:t>
+              </m:r>
+              <m:sSub>
+                <m:sSubPr>
+                  <m:ctrlPr>
+                    <w:rPr>
+                      <w:rFonts w:ascii="Cambria Math" w:eastAsiaTheme="minorEastAsia" w:hAnsi="Cambria Math"/>
+                      <w:i/>
+                    </w:rPr>
+                  </m:ctrlPr>
+                </m:sSubPr>
+                <m:e>
+                  <m:r>
+                    <w:rPr>
+                      <w:rFonts w:ascii="Cambria Math" w:eastAsiaTheme="minorEastAsia" w:hAnsi="Cambria Math"/>
+                    </w:rPr>
+                    <m:t>G</m:t>
+                  </m:r>
+                </m:e>
+                <m:sub>
+                  <m:r>
+                    <w:rPr>
+                      <w:rFonts w:ascii="Cambria Math" w:eastAsiaTheme="minorEastAsia" w:hAnsi="Cambria Math"/>
+                    </w:rPr>
+                    <m:t>Q</m:t>
+                  </m:r>
+                </m:sub>
+              </m:sSub>
+              <m:sSup>
+                <m:sSupPr>
+                  <m:ctrlPr>
+                    <w:rPr>
+                      <w:rFonts w:ascii="Cambria Math" w:eastAsiaTheme="minorEastAsia" w:hAnsi="Cambria Math"/>
+                      <w:i/>
+                    </w:rPr>
+                  </m:ctrlPr>
+                </m:sSupPr>
+                <m:e>
+                  <m:r>
+                    <w:rPr>
+                      <w:rFonts w:ascii="Cambria Math" w:eastAsiaTheme="minorEastAsia" w:hAnsi="Cambria Math"/>
+                    </w:rPr>
+                    <m:t>e</m:t>
+                  </m:r>
+                </m:e>
+                <m:sup>
+                  <m:r>
+                    <w:rPr>
+                      <w:rFonts w:ascii="Cambria Math" w:eastAsiaTheme="minorEastAsia" w:hAnsi="Cambria Math"/>
+                    </w:rPr>
+                    <m:t>-j</m:t>
+                  </m:r>
+                  <m:sSub>
+                    <m:sSubPr>
+                      <m:ctrlPr>
+                        <w:rPr>
+                          <w:rFonts w:ascii="Cambria Math" w:eastAsiaTheme="minorEastAsia" w:hAnsi="Cambria Math"/>
+                          <w:i/>
+                        </w:rPr>
+                      </m:ctrlPr>
+                    </m:sSubPr>
+                    <m:e>
+                      <m:r>
+                        <w:rPr>
+                          <w:rFonts w:ascii="Cambria Math" w:eastAsiaTheme="minorEastAsia" w:hAnsi="Cambria Math"/>
+                        </w:rPr>
+                        <m:t>θ</m:t>
+                      </m:r>
+                    </m:e>
+                    <m:sub>
+                      <m:r>
+                        <w:rPr>
+                          <w:rFonts w:ascii="Cambria Math" w:eastAsiaTheme="minorEastAsia" w:hAnsi="Cambria Math"/>
+                        </w:rPr>
+                        <m:t>Q</m:t>
+                      </m:r>
+                    </m:sub>
+                  </m:sSub>
+                </m:sup>
+              </m:sSup>
+            </m:e>
+          </m:d>
+          <m:r>
+            <w:rPr>
+              <w:rFonts w:ascii="Cambria Math" w:eastAsiaTheme="minorEastAsia" w:hAnsi="Cambria Math"/>
+            </w:rPr>
+            <m:t>=</m:t>
+          </m:r>
+        </m:oMath>
+      </m:oMathPara>
+    </w:p>
+    <w:p>
+      <w:pPr>
+        <w:rPr>
+          <w:rFonts w:eastAsiaTheme="minorEastAsia"/>
+        </w:rPr>
+      </w:pPr>
+      <m:oMathPara>
+        <m:oMath>
+          <m:d>
+            <m:dPr>
+              <m:ctrlPr>
+                <w:rPr>
+                  <w:rFonts w:ascii="Cambria Math" w:eastAsiaTheme="minorEastAsia" w:hAnsi="Cambria Math"/>
+                  <w:i/>
+                </w:rPr>
+              </m:ctrlPr>
+            </m:dPr>
+            <m:e>
+              <m:r>
+                <w:rPr>
+                  <w:rFonts w:ascii="Cambria Math" w:eastAsiaTheme="minorEastAsia" w:hAnsi="Cambria Math"/>
+                </w:rPr>
+                <m:t>I+jQ</m:t>
+              </m:r>
+            </m:e>
+          </m:d>
+          <m:d>
+            <m:dPr>
+              <m:ctrlPr>
+                <w:rPr>
+                  <w:rFonts w:ascii="Cambria Math" w:eastAsiaTheme="minorEastAsia" w:hAnsi="Cambria Math"/>
+                  <w:i/>
+                </w:rPr>
+              </m:ctrlPr>
+            </m:dPr>
+            <m:e>
+              <m:sSub>
+                <m:sSubPr>
+                  <m:ctrlPr>
+                    <w:rPr>
+                      <w:rFonts w:ascii="Cambria Math" w:eastAsiaTheme="minorEastAsia" w:hAnsi="Cambria Math"/>
+                      <w:i/>
+                    </w:rPr>
+                  </m:ctrlPr>
+                </m:sSubPr>
+                <m:e>
+                  <m:r>
+                    <w:rPr>
+                      <w:rFonts w:ascii="Cambria Math" w:eastAsiaTheme="minorEastAsia" w:hAnsi="Cambria Math"/>
+                    </w:rPr>
+                    <m:t>G</m:t>
+                  </m:r>
+                </m:e>
+                <m:sub>
+                  <m:r>
+                    <w:rPr>
+                      <w:rFonts w:ascii="Cambria Math" w:eastAsiaTheme="minorEastAsia" w:hAnsi="Cambria Math"/>
+                    </w:rPr>
+                    <m:t>I</m:t>
+                  </m:r>
+                </m:sub>
+              </m:sSub>
+              <m:sSup>
+                <m:sSupPr>
+                  <m:ctrlPr>
+                    <w:rPr>
+                      <w:rFonts w:ascii="Cambria Math" w:eastAsiaTheme="minorEastAsia" w:hAnsi="Cambria Math"/>
+                      <w:i/>
+                    </w:rPr>
+                  </m:ctrlPr>
+                </m:sSupPr>
+                <m:e>
+                  <m:r>
+                    <w:rPr>
+                      <w:rFonts w:ascii="Cambria Math" w:eastAsiaTheme="minorEastAsia" w:hAnsi="Cambria Math"/>
+                    </w:rPr>
+                    <m:t>e</m:t>
+                  </m:r>
+                </m:e>
+                <m:sup>
+                  <m:r>
+                    <w:rPr>
+                      <w:rFonts w:ascii="Cambria Math" w:eastAsiaTheme="minorEastAsia" w:hAnsi="Cambria Math"/>
+                    </w:rPr>
+                    <m:t>j</m:t>
+                  </m:r>
+                  <m:sSub>
+                    <m:sSubPr>
+                      <m:ctrlPr>
+                        <w:rPr>
+                          <w:rFonts w:ascii="Cambria Math" w:eastAsiaTheme="minorEastAsia" w:hAnsi="Cambria Math"/>
+                          <w:i/>
+                        </w:rPr>
+                      </m:ctrlPr>
+                    </m:sSubPr>
+                    <m:e>
+                      <m:r>
+                        <w:rPr>
+                          <w:rFonts w:ascii="Cambria Math" w:eastAsiaTheme="minorEastAsia" w:hAnsi="Cambria Math"/>
+                        </w:rPr>
+                        <m:t>θ</m:t>
+                      </m:r>
+                    </m:e>
+                    <m:sub>
+                      <m:r>
+                        <w:rPr>
+                          <w:rFonts w:ascii="Cambria Math" w:eastAsiaTheme="minorEastAsia" w:hAnsi="Cambria Math"/>
+                        </w:rPr>
+                        <m:t>I</m:t>
+                      </m:r>
+                    </m:sub>
+                  </m:sSub>
+                </m:sup>
+              </m:sSup>
+              <m:r>
+                <w:rPr>
+                  <w:rFonts w:ascii="Cambria Math" w:eastAsiaTheme="minorEastAsia" w:hAnsi="Cambria Math"/>
+                </w:rPr>
+                <m:t>+</m:t>
+              </m:r>
+              <m:sSub>
+                <m:sSubPr>
+                  <m:ctrlPr>
+                    <w:rPr>
+                      <w:rFonts w:ascii="Cambria Math" w:eastAsiaTheme="minorEastAsia" w:hAnsi="Cambria Math"/>
+                      <w:i/>
+                    </w:rPr>
+                  </m:ctrlPr>
+                </m:sSubPr>
+                <m:e>
+                  <m:r>
+                    <w:rPr>
+                      <w:rFonts w:ascii="Cambria Math" w:eastAsiaTheme="minorEastAsia" w:hAnsi="Cambria Math"/>
+                    </w:rPr>
+                    <m:t>G</m:t>
+                  </m:r>
+                </m:e>
+                <m:sub>
+                  <m:r>
+                    <w:rPr>
+                      <w:rFonts w:ascii="Cambria Math" w:eastAsiaTheme="minorEastAsia" w:hAnsi="Cambria Math"/>
+                    </w:rPr>
+                    <m:t>Q</m:t>
+                  </m:r>
+                </m:sub>
+              </m:sSub>
+              <m:sSup>
+                <m:sSupPr>
+                  <m:ctrlPr>
+                    <w:rPr>
+                      <w:rFonts w:ascii="Cambria Math" w:eastAsiaTheme="minorEastAsia" w:hAnsi="Cambria Math"/>
+                      <w:i/>
+                    </w:rPr>
+                  </m:ctrlPr>
+                </m:sSupPr>
+                <m:e>
+                  <m:r>
+                    <w:rPr>
+                      <w:rFonts w:ascii="Cambria Math" w:eastAsiaTheme="minorEastAsia" w:hAnsi="Cambria Math"/>
+                    </w:rPr>
+                    <m:t>e</m:t>
+                  </m:r>
+                </m:e>
+                <m:sup>
+                  <m:r>
+                    <w:rPr>
+                      <w:rFonts w:ascii="Cambria Math" w:eastAsiaTheme="minorEastAsia" w:hAnsi="Cambria Math"/>
+                    </w:rPr>
+                    <m:t>j</m:t>
+                  </m:r>
+                  <m:sSub>
+                    <m:sSubPr>
+                      <m:ctrlPr>
+                        <w:rPr>
+                          <w:rFonts w:ascii="Cambria Math" w:eastAsiaTheme="minorEastAsia" w:hAnsi="Cambria Math"/>
+                          <w:i/>
+                        </w:rPr>
+                      </m:ctrlPr>
+                    </m:sSubPr>
+                    <m:e>
+                      <m:r>
+                        <w:rPr>
+                          <w:rFonts w:ascii="Cambria Math" w:eastAsiaTheme="minorEastAsia" w:hAnsi="Cambria Math"/>
+                        </w:rPr>
+                        <m:t>θ</m:t>
+                      </m:r>
+                    </m:e>
+                    <m:sub>
+                      <m:r>
+                        <w:rPr>
+                          <w:rFonts w:ascii="Cambria Math" w:eastAsiaTheme="minorEastAsia" w:hAnsi="Cambria Math"/>
+                        </w:rPr>
+                        <m:t>Q</m:t>
+                      </m:r>
+                    </m:sub>
+                  </m:sSub>
+                </m:sup>
+              </m:sSup>
+            </m:e>
+          </m:d>
+          <m:r>
+            <w:rPr>
+              <w:rFonts w:ascii="Cambria Math" w:eastAsiaTheme="minorEastAsia" w:hAnsi="Cambria Math"/>
+            </w:rPr>
+            <m:t>+</m:t>
+          </m:r>
+          <m:d>
+            <m:dPr>
+              <m:ctrlPr>
+                <w:rPr>
+                  <w:rFonts w:ascii="Cambria Math" w:eastAsiaTheme="minorEastAsia" w:hAnsi="Cambria Math"/>
+                  <w:i/>
+                </w:rPr>
+              </m:ctrlPr>
+            </m:dPr>
+            <m:e>
+              <m:r>
+                <w:rPr>
+                  <w:rFonts w:ascii="Cambria Math" w:eastAsiaTheme="minorEastAsia" w:hAnsi="Cambria Math"/>
+                </w:rPr>
+                <m:t>I-jQ</m:t>
+              </m:r>
+            </m:e>
+          </m:d>
+          <m:d>
+            <m:dPr>
+              <m:ctrlPr>
+                <w:rPr>
+                  <w:rFonts w:ascii="Cambria Math" w:eastAsiaTheme="minorEastAsia" w:hAnsi="Cambria Math"/>
+                  <w:i/>
+                </w:rPr>
+              </m:ctrlPr>
+            </m:dPr>
+            <m:e>
+              <m:sSub>
+                <m:sSubPr>
+                  <m:ctrlPr>
+                    <w:rPr>
+                      <w:rFonts w:ascii="Cambria Math" w:eastAsiaTheme="minorEastAsia" w:hAnsi="Cambria Math"/>
+                      <w:i/>
+                    </w:rPr>
+                  </m:ctrlPr>
+                </m:sSubPr>
+                <m:e>
+                  <m:r>
+                    <w:rPr>
+                      <w:rFonts w:ascii="Cambria Math" w:eastAsiaTheme="minorEastAsia" w:hAnsi="Cambria Math"/>
+                    </w:rPr>
+                    <m:t>G</m:t>
+                  </m:r>
+                </m:e>
+                <m:sub>
+                  <m:r>
+                    <w:rPr>
+                      <w:rFonts w:ascii="Cambria Math" w:eastAsiaTheme="minorEastAsia" w:hAnsi="Cambria Math"/>
+                    </w:rPr>
+                    <m:t>I</m:t>
+                  </m:r>
+                </m:sub>
+              </m:sSub>
+              <m:sSup>
+                <m:sSupPr>
+                  <m:ctrlPr>
+                    <w:rPr>
+                      <w:rFonts w:ascii="Cambria Math" w:eastAsiaTheme="minorEastAsia" w:hAnsi="Cambria Math"/>
+                      <w:i/>
+                    </w:rPr>
+                  </m:ctrlPr>
+                </m:sSupPr>
+                <m:e>
+                  <m:r>
+                    <w:rPr>
+                      <w:rFonts w:ascii="Cambria Math" w:eastAsiaTheme="minorEastAsia" w:hAnsi="Cambria Math"/>
+                    </w:rPr>
+                    <m:t>e</m:t>
+                  </m:r>
+                </m:e>
+                <m:sup>
+                  <m:r>
+                    <w:rPr>
+                      <w:rFonts w:ascii="Cambria Math" w:eastAsiaTheme="minorEastAsia" w:hAnsi="Cambria Math"/>
+                    </w:rPr>
+                    <m:t>-j</m:t>
+                  </m:r>
+                  <m:sSub>
+                    <m:sSubPr>
+                      <m:ctrlPr>
+                        <w:rPr>
+                          <w:rFonts w:ascii="Cambria Math" w:eastAsiaTheme="minorEastAsia" w:hAnsi="Cambria Math"/>
+                          <w:i/>
+                        </w:rPr>
+                      </m:ctrlPr>
+                    </m:sSubPr>
+                    <m:e>
+                      <m:r>
+                        <w:rPr>
+                          <w:rFonts w:ascii="Cambria Math" w:eastAsiaTheme="minorEastAsia" w:hAnsi="Cambria Math"/>
+                        </w:rPr>
+                        <m:t>θ</m:t>
+                      </m:r>
+                    </m:e>
+                    <m:sub>
+                      <m:r>
+                        <w:rPr>
+                          <w:rFonts w:ascii="Cambria Math" w:eastAsiaTheme="minorEastAsia" w:hAnsi="Cambria Math"/>
+                        </w:rPr>
+                        <m:t>I</m:t>
+                      </m:r>
+                    </m:sub>
+                  </m:sSub>
+                </m:sup>
+              </m:sSup>
+              <m:r>
+                <w:rPr>
+                  <w:rFonts w:ascii="Cambria Math" w:eastAsiaTheme="minorEastAsia" w:hAnsi="Cambria Math"/>
+                </w:rPr>
+                <m:t>-</m:t>
+              </m:r>
+              <m:sSub>
+                <m:sSubPr>
+                  <m:ctrlPr>
+                    <w:rPr>
+                      <w:rFonts w:ascii="Cambria Math" w:eastAsiaTheme="minorEastAsia" w:hAnsi="Cambria Math"/>
+                      <w:i/>
+                    </w:rPr>
+                  </m:ctrlPr>
+                </m:sSubPr>
+                <m:e>
+                  <m:r>
+                    <w:rPr>
+                      <w:rFonts w:ascii="Cambria Math" w:eastAsiaTheme="minorEastAsia" w:hAnsi="Cambria Math"/>
+                    </w:rPr>
+                    <m:t>G</m:t>
+                  </m:r>
+                </m:e>
+                <m:sub>
+                  <m:r>
+                    <w:rPr>
+                      <w:rFonts w:ascii="Cambria Math" w:eastAsiaTheme="minorEastAsia" w:hAnsi="Cambria Math"/>
+                    </w:rPr>
+                    <m:t>Q</m:t>
+                  </m:r>
+                </m:sub>
+              </m:sSub>
+              <m:sSup>
+                <m:sSupPr>
+                  <m:ctrlPr>
+                    <w:rPr>
+                      <w:rFonts w:ascii="Cambria Math" w:eastAsiaTheme="minorEastAsia" w:hAnsi="Cambria Math"/>
+                      <w:i/>
+                    </w:rPr>
+                  </m:ctrlPr>
+                </m:sSupPr>
+                <m:e>
+                  <m:r>
+                    <w:rPr>
+                      <w:rFonts w:ascii="Cambria Math" w:eastAsiaTheme="minorEastAsia" w:hAnsi="Cambria Math"/>
+                    </w:rPr>
+                    <m:t>e</m:t>
+                  </m:r>
+                </m:e>
+                <m:sup>
+                  <m:r>
+                    <w:rPr>
+                      <w:rFonts w:ascii="Cambria Math" w:eastAsiaTheme="minorEastAsia" w:hAnsi="Cambria Math"/>
+                    </w:rPr>
+                    <m:t>-j</m:t>
+                  </m:r>
+                  <m:sSub>
+                    <m:sSubPr>
+                      <m:ctrlPr>
+                        <w:rPr>
+                          <w:rFonts w:ascii="Cambria Math" w:eastAsiaTheme="minorEastAsia" w:hAnsi="Cambria Math"/>
+                          <w:i/>
+                        </w:rPr>
+                      </m:ctrlPr>
+                    </m:sSubPr>
+                    <m:e>
+                      <m:r>
+                        <w:rPr>
+                          <w:rFonts w:ascii="Cambria Math" w:eastAsiaTheme="minorEastAsia" w:hAnsi="Cambria Math"/>
+                        </w:rPr>
+                        <m:t>θ</m:t>
+                      </m:r>
+                    </m:e>
+                    <m:sub>
+                      <m:r>
+                        <w:rPr>
+                          <w:rFonts w:ascii="Cambria Math" w:eastAsiaTheme="minorEastAsia" w:hAnsi="Cambria Math"/>
+                        </w:rPr>
+                        <m:t>Q</m:t>
+                      </m:r>
+                    </m:sub>
+                  </m:sSub>
+                </m:sup>
+              </m:sSup>
+            </m:e>
+          </m:d>
+          <m:r>
+            <w:rPr>
+              <w:rFonts w:ascii="Cambria Math" w:eastAsiaTheme="minorEastAsia" w:hAnsi="Cambria Math"/>
+            </w:rPr>
+            <m:t>=I</m:t>
+          </m:r>
+          <m:d>
+            <m:dPr>
+              <m:ctrlPr>
+                <w:rPr>
+                  <w:rFonts w:ascii="Cambria Math" w:eastAsiaTheme="minorEastAsia" w:hAnsi="Cambria Math"/>
+                  <w:i/>
+                </w:rPr>
+              </m:ctrlPr>
+            </m:dPr>
+            <m:e>
+              <m:sSub>
+                <m:sSubPr>
+                  <m:ctrlPr>
+                    <w:rPr>
+                      <w:rFonts w:ascii="Cambria Math" w:eastAsiaTheme="minorEastAsia" w:hAnsi="Cambria Math"/>
+                      <w:i/>
+                    </w:rPr>
+                  </m:ctrlPr>
+                </m:sSubPr>
+                <m:e>
+                  <m:r>
+                    <w:rPr>
+                      <w:rFonts w:ascii="Cambria Math" w:eastAsiaTheme="minorEastAsia" w:hAnsi="Cambria Math"/>
+                    </w:rPr>
+                    <m:t>G</m:t>
+                  </m:r>
+                </m:e>
+                <m:sub>
+                  <m:r>
+                    <w:rPr>
+                      <w:rFonts w:ascii="Cambria Math" w:eastAsiaTheme="minorEastAsia" w:hAnsi="Cambria Math"/>
+                    </w:rPr>
+                    <m:t>I</m:t>
+                  </m:r>
+                </m:sub>
+              </m:sSub>
+              <m:sSup>
+                <m:sSupPr>
+                  <m:ctrlPr>
+                    <w:rPr>
+                      <w:rFonts w:ascii="Cambria Math" w:eastAsiaTheme="minorEastAsia" w:hAnsi="Cambria Math"/>
+                      <w:i/>
+                    </w:rPr>
+                  </m:ctrlPr>
+                </m:sSupPr>
+                <m:e>
+                  <m:r>
+                    <w:rPr>
+                      <w:rFonts w:ascii="Cambria Math" w:eastAsiaTheme="minorEastAsia" w:hAnsi="Cambria Math"/>
+                    </w:rPr>
+                    <m:t>e</m:t>
+                  </m:r>
+                </m:e>
+                <m:sup>
+                  <m:r>
+                    <w:rPr>
+                      <w:rFonts w:ascii="Cambria Math" w:eastAsiaTheme="minorEastAsia" w:hAnsi="Cambria Math"/>
+                    </w:rPr>
+                    <m:t>j</m:t>
+                  </m:r>
+                  <m:sSub>
+                    <m:sSubPr>
+                      <m:ctrlPr>
+                        <w:rPr>
+                          <w:rFonts w:ascii="Cambria Math" w:eastAsiaTheme="minorEastAsia" w:hAnsi="Cambria Math"/>
+                          <w:i/>
+                        </w:rPr>
+                      </m:ctrlPr>
+                    </m:sSubPr>
+                    <m:e>
+                      <m:r>
+                        <w:rPr>
+                          <w:rFonts w:ascii="Cambria Math" w:eastAsiaTheme="minorEastAsia" w:hAnsi="Cambria Math"/>
+                        </w:rPr>
+                        <m:t>θ</m:t>
+                      </m:r>
+                    </m:e>
+                    <m:sub>
+                      <m:r>
+                        <w:rPr>
+                          <w:rFonts w:ascii="Cambria Math" w:eastAsiaTheme="minorEastAsia" w:hAnsi="Cambria Math"/>
+                        </w:rPr>
+                        <m:t>I</m:t>
+                      </m:r>
+                    </m:sub>
+                  </m:sSub>
+                </m:sup>
+              </m:sSup>
+              <m:r>
+                <w:rPr>
+                  <w:rFonts w:ascii="Cambria Math" w:eastAsiaTheme="minorEastAsia" w:hAnsi="Cambria Math"/>
+                </w:rPr>
+                <m:t>+</m:t>
+              </m:r>
+              <m:sSub>
+                <m:sSubPr>
+                  <m:ctrlPr>
+                    <w:rPr>
+                      <w:rFonts w:ascii="Cambria Math" w:eastAsiaTheme="minorEastAsia" w:hAnsi="Cambria Math"/>
+                      <w:i/>
+                    </w:rPr>
+                  </m:ctrlPr>
+                </m:sSubPr>
+                <m:e>
+                  <m:r>
+                    <w:rPr>
+                      <w:rFonts w:ascii="Cambria Math" w:eastAsiaTheme="minorEastAsia" w:hAnsi="Cambria Math"/>
+                    </w:rPr>
+                    <m:t>G</m:t>
+                  </m:r>
+                </m:e>
+                <m:sub>
+                  <m:r>
+                    <w:rPr>
+                      <w:rFonts w:ascii="Cambria Math" w:eastAsiaTheme="minorEastAsia" w:hAnsi="Cambria Math"/>
+                    </w:rPr>
+                    <m:t>Q</m:t>
+                  </m:r>
+                </m:sub>
+              </m:sSub>
+              <m:sSup>
+                <m:sSupPr>
+                  <m:ctrlPr>
+                    <w:rPr>
+                      <w:rFonts w:ascii="Cambria Math" w:eastAsiaTheme="minorEastAsia" w:hAnsi="Cambria Math"/>
+                      <w:i/>
+                    </w:rPr>
+                  </m:ctrlPr>
+                </m:sSupPr>
+                <m:e>
+                  <m:r>
+                    <w:rPr>
+                      <w:rFonts w:ascii="Cambria Math" w:eastAsiaTheme="minorEastAsia" w:hAnsi="Cambria Math"/>
+                    </w:rPr>
+                    <m:t>e</m:t>
+                  </m:r>
+                </m:e>
+                <m:sup>
+                  <m:r>
+                    <w:rPr>
+                      <w:rFonts w:ascii="Cambria Math" w:eastAsiaTheme="minorEastAsia" w:hAnsi="Cambria Math"/>
+                    </w:rPr>
+                    <m:t>j</m:t>
+                  </m:r>
+                  <m:sSub>
+                    <m:sSubPr>
+                      <m:ctrlPr>
+                        <w:rPr>
+                          <w:rFonts w:ascii="Cambria Math" w:eastAsiaTheme="minorEastAsia" w:hAnsi="Cambria Math"/>
+                          <w:i/>
+                        </w:rPr>
+                      </m:ctrlPr>
+                    </m:sSubPr>
+                    <m:e>
+                      <m:r>
+                        <w:rPr>
+                          <w:rFonts w:ascii="Cambria Math" w:eastAsiaTheme="minorEastAsia" w:hAnsi="Cambria Math"/>
+                        </w:rPr>
+                        <m:t>θ</m:t>
+                      </m:r>
+                    </m:e>
+                    <m:sub>
+                      <m:r>
+                        <w:rPr>
+                          <w:rFonts w:ascii="Cambria Math" w:eastAsiaTheme="minorEastAsia" w:hAnsi="Cambria Math"/>
+                        </w:rPr>
+                        <m:t>Q</m:t>
+                      </m:r>
+                    </m:sub>
+                  </m:sSub>
+                </m:sup>
+              </m:sSup>
+              <m:r>
+                <w:rPr>
+                  <w:rFonts w:ascii="Cambria Math" w:eastAsiaTheme="minorEastAsia" w:hAnsi="Cambria Math"/>
+                </w:rPr>
+                <m:t>+</m:t>
+              </m:r>
+              <m:sSub>
+                <m:sSubPr>
+                  <m:ctrlPr>
+                    <w:rPr>
+                      <w:rFonts w:ascii="Cambria Math" w:eastAsiaTheme="minorEastAsia" w:hAnsi="Cambria Math"/>
+                      <w:i/>
+                    </w:rPr>
+                  </m:ctrlPr>
+                </m:sSubPr>
+                <m:e>
+                  <m:r>
+                    <w:rPr>
+                      <w:rFonts w:ascii="Cambria Math" w:eastAsiaTheme="minorEastAsia" w:hAnsi="Cambria Math"/>
+                    </w:rPr>
+                    <m:t>G</m:t>
+                  </m:r>
+                </m:e>
+                <m:sub>
+                  <m:r>
+                    <w:rPr>
+                      <w:rFonts w:ascii="Cambria Math" w:eastAsiaTheme="minorEastAsia" w:hAnsi="Cambria Math"/>
+                    </w:rPr>
+                    <m:t>I</m:t>
+                  </m:r>
+                </m:sub>
+              </m:sSub>
+              <m:sSup>
+                <m:sSupPr>
+                  <m:ctrlPr>
+                    <w:rPr>
+                      <w:rFonts w:ascii="Cambria Math" w:eastAsiaTheme="minorEastAsia" w:hAnsi="Cambria Math"/>
+                      <w:i/>
+                    </w:rPr>
+                  </m:ctrlPr>
+                </m:sSupPr>
+                <m:e>
+                  <m:r>
+                    <w:rPr>
+                      <w:rFonts w:ascii="Cambria Math" w:eastAsiaTheme="minorEastAsia" w:hAnsi="Cambria Math"/>
+                    </w:rPr>
+                    <m:t>e</m:t>
+                  </m:r>
+                </m:e>
+                <m:sup>
+                  <m:r>
+                    <w:rPr>
+                      <w:rFonts w:ascii="Cambria Math" w:eastAsiaTheme="minorEastAsia" w:hAnsi="Cambria Math"/>
+                    </w:rPr>
+                    <m:t>-j</m:t>
+                  </m:r>
+                  <m:sSub>
+                    <m:sSubPr>
+                      <m:ctrlPr>
+                        <w:rPr>
+                          <w:rFonts w:ascii="Cambria Math" w:eastAsiaTheme="minorEastAsia" w:hAnsi="Cambria Math"/>
+                          <w:i/>
+                        </w:rPr>
+                      </m:ctrlPr>
+                    </m:sSubPr>
+                    <m:e>
+                      <m:r>
+                        <w:rPr>
+                          <w:rFonts w:ascii="Cambria Math" w:eastAsiaTheme="minorEastAsia" w:hAnsi="Cambria Math"/>
+                        </w:rPr>
+                        <m:t>θ</m:t>
+                      </m:r>
+                    </m:e>
+                    <m:sub>
+                      <m:r>
+                        <w:rPr>
+                          <w:rFonts w:ascii="Cambria Math" w:eastAsiaTheme="minorEastAsia" w:hAnsi="Cambria Math"/>
+                        </w:rPr>
+                        <m:t>I</m:t>
+                      </m:r>
+                    </m:sub>
+                  </m:sSub>
+                </m:sup>
+              </m:sSup>
+              <m:r>
+                <w:rPr>
+                  <w:rFonts w:ascii="Cambria Math" w:eastAsiaTheme="minorEastAsia" w:hAnsi="Cambria Math"/>
+                </w:rPr>
+                <m:t>-</m:t>
+              </m:r>
+              <m:sSub>
+                <m:sSubPr>
+                  <m:ctrlPr>
+                    <w:rPr>
+                      <w:rFonts w:ascii="Cambria Math" w:eastAsiaTheme="minorEastAsia" w:hAnsi="Cambria Math"/>
+                      <w:i/>
+                    </w:rPr>
+                  </m:ctrlPr>
+                </m:sSubPr>
+                <m:e>
+                  <m:r>
+                    <w:rPr>
+                      <w:rFonts w:ascii="Cambria Math" w:eastAsiaTheme="minorEastAsia" w:hAnsi="Cambria Math"/>
+                    </w:rPr>
+                    <m:t>G</m:t>
+                  </m:r>
+                </m:e>
+                <m:sub>
+                  <m:r>
+                    <w:rPr>
+                      <w:rFonts w:ascii="Cambria Math" w:eastAsiaTheme="minorEastAsia" w:hAnsi="Cambria Math"/>
+                    </w:rPr>
+                    <m:t>Q</m:t>
+                  </m:r>
+                </m:sub>
+              </m:sSub>
+              <m:sSup>
+                <m:sSupPr>
+                  <m:ctrlPr>
+                    <w:rPr>
+                      <w:rFonts w:ascii="Cambria Math" w:eastAsiaTheme="minorEastAsia" w:hAnsi="Cambria Math"/>
+                      <w:i/>
+                    </w:rPr>
+                  </m:ctrlPr>
+                </m:sSupPr>
+                <m:e>
+                  <m:r>
+                    <w:rPr>
+                      <w:rFonts w:ascii="Cambria Math" w:eastAsiaTheme="minorEastAsia" w:hAnsi="Cambria Math"/>
+                    </w:rPr>
+                    <m:t>e</m:t>
+                  </m:r>
+                </m:e>
+                <m:sup>
+                  <m:r>
+                    <w:rPr>
+                      <w:rFonts w:ascii="Cambria Math" w:eastAsiaTheme="minorEastAsia" w:hAnsi="Cambria Math"/>
+                    </w:rPr>
+                    <m:t>-j</m:t>
+                  </m:r>
+                  <m:sSub>
+                    <m:sSubPr>
+                      <m:ctrlPr>
+                        <w:rPr>
+                          <w:rFonts w:ascii="Cambria Math" w:eastAsiaTheme="minorEastAsia" w:hAnsi="Cambria Math"/>
+                          <w:i/>
+                        </w:rPr>
+                      </m:ctrlPr>
+                    </m:sSubPr>
+                    <m:e>
+                      <m:r>
+                        <w:rPr>
+                          <w:rFonts w:ascii="Cambria Math" w:eastAsiaTheme="minorEastAsia" w:hAnsi="Cambria Math"/>
+                        </w:rPr>
+                        <m:t>θ</m:t>
+                      </m:r>
+                    </m:e>
+                    <m:sub>
+                      <m:r>
+                        <w:rPr>
+                          <w:rFonts w:ascii="Cambria Math" w:eastAsiaTheme="minorEastAsia" w:hAnsi="Cambria Math"/>
+                        </w:rPr>
+                        <m:t>Q</m:t>
+                      </m:r>
+                    </m:sub>
+                  </m:sSub>
+                </m:sup>
+              </m:sSup>
+            </m:e>
+          </m:d>
+          <m:r>
+            <w:rPr>
+              <w:rFonts w:ascii="Cambria Math" w:eastAsiaTheme="minorEastAsia" w:hAnsi="Cambria Math"/>
+            </w:rPr>
+            <m:t>+jQ</m:t>
+          </m:r>
+          <m:d>
+            <m:dPr>
+              <m:ctrlPr>
+                <w:rPr>
+                  <w:rFonts w:ascii="Cambria Math" w:eastAsiaTheme="minorEastAsia" w:hAnsi="Cambria Math"/>
+                  <w:i/>
+                </w:rPr>
+              </m:ctrlPr>
+            </m:dPr>
+            <m:e>
+              <m:sSub>
+                <m:sSubPr>
+                  <m:ctrlPr>
+                    <w:rPr>
+                      <w:rFonts w:ascii="Cambria Math" w:eastAsiaTheme="minorEastAsia" w:hAnsi="Cambria Math"/>
+                      <w:i/>
+                    </w:rPr>
+                  </m:ctrlPr>
+                </m:sSubPr>
+                <m:e>
+                  <m:r>
+                    <w:rPr>
+                      <w:rFonts w:ascii="Cambria Math" w:eastAsiaTheme="minorEastAsia" w:hAnsi="Cambria Math"/>
+                    </w:rPr>
+                    <m:t>G</m:t>
+                  </m:r>
+                </m:e>
+                <m:sub>
+                  <m:r>
+                    <w:rPr>
+                      <w:rFonts w:ascii="Cambria Math" w:eastAsiaTheme="minorEastAsia" w:hAnsi="Cambria Math"/>
+                    </w:rPr>
+                    <m:t>I</m:t>
+                  </m:r>
+                </m:sub>
+              </m:sSub>
+              <m:sSup>
+                <m:sSupPr>
+                  <m:ctrlPr>
+                    <w:rPr>
+                      <w:rFonts w:ascii="Cambria Math" w:eastAsiaTheme="minorEastAsia" w:hAnsi="Cambria Math"/>
+                      <w:i/>
+                    </w:rPr>
+                  </m:ctrlPr>
+                </m:sSupPr>
+                <m:e>
+                  <m:r>
+                    <w:rPr>
+                      <w:rFonts w:ascii="Cambria Math" w:eastAsiaTheme="minorEastAsia" w:hAnsi="Cambria Math"/>
+                    </w:rPr>
+                    <m:t>e</m:t>
+                  </m:r>
+                </m:e>
+                <m:sup>
+                  <m:r>
+                    <w:rPr>
+                      <w:rFonts w:ascii="Cambria Math" w:eastAsiaTheme="minorEastAsia" w:hAnsi="Cambria Math"/>
+                    </w:rPr>
+                    <m:t>j</m:t>
+                  </m:r>
+                  <m:sSub>
+                    <m:sSubPr>
+                      <m:ctrlPr>
+                        <w:rPr>
+                          <w:rFonts w:ascii="Cambria Math" w:eastAsiaTheme="minorEastAsia" w:hAnsi="Cambria Math"/>
+                          <w:i/>
+                        </w:rPr>
+                      </m:ctrlPr>
+                    </m:sSubPr>
+                    <m:e>
+                      <m:r>
+                        <w:rPr>
+                          <w:rFonts w:ascii="Cambria Math" w:eastAsiaTheme="minorEastAsia" w:hAnsi="Cambria Math"/>
+                        </w:rPr>
+                        <m:t>θ</m:t>
+                      </m:r>
+                    </m:e>
+                    <m:sub>
+                      <m:r>
+                        <w:rPr>
+                          <w:rFonts w:ascii="Cambria Math" w:eastAsiaTheme="minorEastAsia" w:hAnsi="Cambria Math"/>
+                        </w:rPr>
+                        <m:t>I</m:t>
+                      </m:r>
+                    </m:sub>
+                  </m:sSub>
+                </m:sup>
+              </m:sSup>
+              <m:r>
+                <w:rPr>
+                  <w:rFonts w:ascii="Cambria Math" w:eastAsiaTheme="minorEastAsia" w:hAnsi="Cambria Math"/>
+                </w:rPr>
+                <m:t>+</m:t>
+              </m:r>
+              <m:sSub>
+                <m:sSubPr>
+                  <m:ctrlPr>
+                    <w:rPr>
+                      <w:rFonts w:ascii="Cambria Math" w:eastAsiaTheme="minorEastAsia" w:hAnsi="Cambria Math"/>
+                      <w:i/>
+                    </w:rPr>
+                  </m:ctrlPr>
+                </m:sSubPr>
+                <m:e>
+                  <m:r>
+                    <w:rPr>
+                      <w:rFonts w:ascii="Cambria Math" w:eastAsiaTheme="minorEastAsia" w:hAnsi="Cambria Math"/>
+                    </w:rPr>
+                    <m:t>G</m:t>
+                  </m:r>
+                </m:e>
+                <m:sub>
+                  <m:r>
+                    <w:rPr>
+                      <w:rFonts w:ascii="Cambria Math" w:eastAsiaTheme="minorEastAsia" w:hAnsi="Cambria Math"/>
+                    </w:rPr>
+                    <m:t>Q</m:t>
+                  </m:r>
+                </m:sub>
+              </m:sSub>
+              <m:sSup>
+                <m:sSupPr>
+                  <m:ctrlPr>
+                    <w:rPr>
+                      <w:rFonts w:ascii="Cambria Math" w:eastAsiaTheme="minorEastAsia" w:hAnsi="Cambria Math"/>
+                      <w:i/>
+                    </w:rPr>
+                  </m:ctrlPr>
+                </m:sSupPr>
+                <m:e>
+                  <m:r>
+                    <w:rPr>
+                      <w:rFonts w:ascii="Cambria Math" w:eastAsiaTheme="minorEastAsia" w:hAnsi="Cambria Math"/>
+                    </w:rPr>
+                    <m:t>e</m:t>
+                  </m:r>
+                </m:e>
+                <m:sup>
+                  <m:r>
+                    <w:rPr>
+                      <w:rFonts w:ascii="Cambria Math" w:eastAsiaTheme="minorEastAsia" w:hAnsi="Cambria Math"/>
+                    </w:rPr>
+                    <m:t>j</m:t>
+                  </m:r>
+                  <m:sSub>
+                    <m:sSubPr>
+                      <m:ctrlPr>
+                        <w:rPr>
+                          <w:rFonts w:ascii="Cambria Math" w:eastAsiaTheme="minorEastAsia" w:hAnsi="Cambria Math"/>
+                          <w:i/>
+                        </w:rPr>
+                      </m:ctrlPr>
+                    </m:sSubPr>
+                    <m:e>
+                      <m:r>
+                        <w:rPr>
+                          <w:rFonts w:ascii="Cambria Math" w:eastAsiaTheme="minorEastAsia" w:hAnsi="Cambria Math"/>
+                        </w:rPr>
+                        <m:t>θ</m:t>
+                      </m:r>
+                    </m:e>
+                    <m:sub>
+                      <m:r>
+                        <w:rPr>
+                          <w:rFonts w:ascii="Cambria Math" w:eastAsiaTheme="minorEastAsia" w:hAnsi="Cambria Math"/>
+                        </w:rPr>
+                        <m:t>Q</m:t>
+                      </m:r>
+                    </m:sub>
+                  </m:sSub>
+                </m:sup>
+              </m:sSup>
+              <m:r>
+                <w:rPr>
+                  <w:rFonts w:ascii="Cambria Math" w:eastAsiaTheme="minorEastAsia" w:hAnsi="Cambria Math"/>
+                </w:rPr>
+                <m:t>-</m:t>
+              </m:r>
+              <m:sSub>
+                <m:sSubPr>
+                  <m:ctrlPr>
+                    <w:rPr>
+                      <w:rFonts w:ascii="Cambria Math" w:eastAsiaTheme="minorEastAsia" w:hAnsi="Cambria Math"/>
+                      <w:i/>
+                    </w:rPr>
+                  </m:ctrlPr>
+                </m:sSubPr>
+                <m:e>
+                  <m:r>
+                    <w:rPr>
+                      <w:rFonts w:ascii="Cambria Math" w:eastAsiaTheme="minorEastAsia" w:hAnsi="Cambria Math"/>
+                    </w:rPr>
+                    <m:t>G</m:t>
+                  </m:r>
+                </m:e>
+                <m:sub>
+                  <m:r>
+                    <w:rPr>
+                      <w:rFonts w:ascii="Cambria Math" w:eastAsiaTheme="minorEastAsia" w:hAnsi="Cambria Math"/>
+                    </w:rPr>
+                    <m:t>I</m:t>
+                  </m:r>
+                </m:sub>
+              </m:sSub>
+              <m:sSup>
+                <m:sSupPr>
+                  <m:ctrlPr>
+                    <w:rPr>
+                      <w:rFonts w:ascii="Cambria Math" w:eastAsiaTheme="minorEastAsia" w:hAnsi="Cambria Math"/>
+                      <w:i/>
+                    </w:rPr>
+                  </m:ctrlPr>
+                </m:sSupPr>
+                <m:e>
+                  <m:r>
+                    <w:rPr>
+                      <w:rFonts w:ascii="Cambria Math" w:eastAsiaTheme="minorEastAsia" w:hAnsi="Cambria Math"/>
+                    </w:rPr>
+                    <m:t>e</m:t>
+                  </m:r>
+                </m:e>
+                <m:sup>
+                  <m:r>
+                    <w:rPr>
+                      <w:rFonts w:ascii="Cambria Math" w:eastAsiaTheme="minorEastAsia" w:hAnsi="Cambria Math"/>
+                    </w:rPr>
+                    <m:t>-j</m:t>
+                  </m:r>
+                  <m:sSub>
+                    <m:sSubPr>
+                      <m:ctrlPr>
+                        <w:rPr>
+                          <w:rFonts w:ascii="Cambria Math" w:eastAsiaTheme="minorEastAsia" w:hAnsi="Cambria Math"/>
+                          <w:i/>
+                        </w:rPr>
+                      </m:ctrlPr>
+                    </m:sSubPr>
+                    <m:e>
+                      <m:r>
+                        <w:rPr>
+                          <w:rFonts w:ascii="Cambria Math" w:eastAsiaTheme="minorEastAsia" w:hAnsi="Cambria Math"/>
+                        </w:rPr>
+                        <m:t>θ</m:t>
+                      </m:r>
+                    </m:e>
+                    <m:sub>
+                      <m:r>
+                        <w:rPr>
+                          <w:rFonts w:ascii="Cambria Math" w:eastAsiaTheme="minorEastAsia" w:hAnsi="Cambria Math"/>
+                        </w:rPr>
+                        <m:t>I</m:t>
+                      </m:r>
+                    </m:sub>
+                  </m:sSub>
+                </m:sup>
+              </m:sSup>
+              <m:r>
+                <w:rPr>
+                  <w:rFonts w:ascii="Cambria Math" w:eastAsiaTheme="minorEastAsia" w:hAnsi="Cambria Math"/>
+                </w:rPr>
+                <m:t>+</m:t>
+              </m:r>
+              <m:sSub>
+                <m:sSubPr>
+                  <m:ctrlPr>
+                    <w:rPr>
+                      <w:rFonts w:ascii="Cambria Math" w:eastAsiaTheme="minorEastAsia" w:hAnsi="Cambria Math"/>
+                      <w:i/>
+                    </w:rPr>
+                  </m:ctrlPr>
+                </m:sSubPr>
+                <m:e>
+                  <m:r>
+                    <w:rPr>
+                      <w:rFonts w:ascii="Cambria Math" w:eastAsiaTheme="minorEastAsia" w:hAnsi="Cambria Math"/>
+                    </w:rPr>
+                    <m:t>G</m:t>
+                  </m:r>
+                </m:e>
+                <m:sub>
+                  <m:r>
+                    <w:rPr>
+                      <w:rFonts w:ascii="Cambria Math" w:eastAsiaTheme="minorEastAsia" w:hAnsi="Cambria Math"/>
+                    </w:rPr>
+                    <m:t>Q</m:t>
+                  </m:r>
+                </m:sub>
+              </m:sSub>
+              <m:sSup>
+                <m:sSupPr>
+                  <m:ctrlPr>
+                    <w:rPr>
+                      <w:rFonts w:ascii="Cambria Math" w:eastAsiaTheme="minorEastAsia" w:hAnsi="Cambria Math"/>
+                      <w:i/>
+                    </w:rPr>
+                  </m:ctrlPr>
+                </m:sSupPr>
+                <m:e>
+                  <m:r>
+                    <w:rPr>
+                      <w:rFonts w:ascii="Cambria Math" w:eastAsiaTheme="minorEastAsia" w:hAnsi="Cambria Math"/>
+                    </w:rPr>
+                    <m:t>e</m:t>
+                  </m:r>
+                </m:e>
+                <m:sup>
+                  <m:r>
+                    <w:rPr>
+                      <w:rFonts w:ascii="Cambria Math" w:eastAsiaTheme="minorEastAsia" w:hAnsi="Cambria Math"/>
+                    </w:rPr>
+                    <m:t>-j</m:t>
+                  </m:r>
+                  <m:sSub>
+                    <m:sSubPr>
+                      <m:ctrlPr>
+                        <w:rPr>
+                          <w:rFonts w:ascii="Cambria Math" w:eastAsiaTheme="minorEastAsia" w:hAnsi="Cambria Math"/>
+                          <w:i/>
+                        </w:rPr>
+                      </m:ctrlPr>
+                    </m:sSubPr>
+                    <m:e>
+                      <m:r>
+                        <w:rPr>
+                          <w:rFonts w:ascii="Cambria Math" w:eastAsiaTheme="minorEastAsia" w:hAnsi="Cambria Math"/>
+                        </w:rPr>
+                        <m:t>θ</m:t>
+                      </m:r>
+                    </m:e>
+                    <m:sub>
+                      <m:r>
+                        <w:rPr>
+                          <w:rFonts w:ascii="Cambria Math" w:eastAsiaTheme="minorEastAsia" w:hAnsi="Cambria Math"/>
+                        </w:rPr>
+                        <m:t>Q</m:t>
+                      </m:r>
+                    </m:sub>
+                  </m:sSub>
+                </m:sup>
+              </m:sSup>
+            </m:e>
+          </m:d>
+          <m:r>
+            <w:rPr>
+              <w:rFonts w:ascii="Cambria Math" w:eastAsiaTheme="minorEastAsia" w:hAnsi="Cambria Math"/>
+            </w:rPr>
+            <m:t>=</m:t>
+          </m:r>
+          <m:r>
+            <w:rPr>
+              <w:rFonts w:ascii="Cambria Math" w:eastAsiaTheme="minorEastAsia" w:hAnsi="Cambria Math"/>
+            </w:rPr>
+            <m:t>I</m:t>
+          </m:r>
+          <m:d>
+            <m:dPr>
+              <m:ctrlPr>
+                <w:rPr>
+                  <w:rFonts w:ascii="Cambria Math" w:eastAsiaTheme="minorEastAsia" w:hAnsi="Cambria Math"/>
+                  <w:i/>
+                </w:rPr>
+              </m:ctrlPr>
+            </m:dPr>
+            <m:e>
+              <m:r>
+                <w:rPr>
+                  <w:rFonts w:ascii="Cambria Math" w:eastAsiaTheme="minorEastAsia" w:hAnsi="Cambria Math"/>
+                </w:rPr>
+                <m:t>2</m:t>
+              </m:r>
+              <m:sSub>
+                <m:sSubPr>
+                  <m:ctrlPr>
+                    <w:rPr>
+                      <w:rFonts w:ascii="Cambria Math" w:eastAsiaTheme="minorEastAsia" w:hAnsi="Cambria Math"/>
+                      <w:i/>
+                    </w:rPr>
+                  </m:ctrlPr>
+                </m:sSubPr>
+                <m:e>
+                  <m:r>
+                    <w:rPr>
+                      <w:rFonts w:ascii="Cambria Math" w:eastAsiaTheme="minorEastAsia" w:hAnsi="Cambria Math"/>
+                    </w:rPr>
+                    <m:t>G</m:t>
+                  </m:r>
+                </m:e>
+                <m:sub>
+                  <m:r>
+                    <w:rPr>
+                      <w:rFonts w:ascii="Cambria Math" w:eastAsiaTheme="minorEastAsia" w:hAnsi="Cambria Math"/>
+                    </w:rPr>
+                    <m:t>I</m:t>
+                  </m:r>
+                </m:sub>
+              </m:sSub>
+              <m:func>
+                <m:funcPr>
+                  <m:ctrlPr>
+                    <w:rPr>
+                      <w:rFonts w:ascii="Cambria Math" w:eastAsiaTheme="minorEastAsia" w:hAnsi="Cambria Math"/>
+                      <w:i/>
+                    </w:rPr>
+                  </m:ctrlPr>
+                </m:funcPr>
+                <m:fName>
+                  <m:r>
+                    <m:rPr>
+                      <m:sty m:val="p"/>
+                    </m:rPr>
+                    <w:rPr>
+                      <w:rFonts w:ascii="Cambria Math" w:eastAsiaTheme="minorEastAsia" w:hAnsi="Cambria Math"/>
+                    </w:rPr>
+                    <m:t>cos</m:t>
+                  </m:r>
+                </m:fName>
+                <m:e>
+                  <m:sSub>
+                    <m:sSubPr>
+                      <m:ctrlPr>
+                        <w:rPr>
+                          <w:rFonts w:ascii="Cambria Math" w:eastAsiaTheme="minorEastAsia" w:hAnsi="Cambria Math"/>
+                          <w:i/>
+                        </w:rPr>
+                      </m:ctrlPr>
+                    </m:sSubPr>
+                    <m:e>
+                      <m:r>
+                        <w:rPr>
+                          <w:rFonts w:ascii="Cambria Math" w:eastAsiaTheme="minorEastAsia" w:hAnsi="Cambria Math"/>
+                        </w:rPr>
+                        <m:t>θ</m:t>
+                      </m:r>
+                    </m:e>
+                    <m:sub>
+                      <m:r>
+                        <w:rPr>
+                          <w:rFonts w:ascii="Cambria Math" w:eastAsiaTheme="minorEastAsia" w:hAnsi="Cambria Math"/>
+                        </w:rPr>
+                        <m:t>I</m:t>
+                      </m:r>
+                    </m:sub>
+                  </m:sSub>
+                </m:e>
+              </m:func>
+              <m:r>
+                <w:rPr>
+                  <w:rFonts w:ascii="Cambria Math" w:eastAsiaTheme="minorEastAsia" w:hAnsi="Cambria Math"/>
+                </w:rPr>
+                <m:t>+</m:t>
+              </m:r>
+              <m:r>
+                <w:rPr>
+                  <w:rFonts w:ascii="Cambria Math" w:eastAsiaTheme="minorEastAsia" w:hAnsi="Cambria Math"/>
+                </w:rPr>
+                <m:t>2j</m:t>
+              </m:r>
+              <m:sSub>
+                <m:sSubPr>
+                  <m:ctrlPr>
+                    <w:rPr>
+                      <w:rFonts w:ascii="Cambria Math" w:eastAsiaTheme="minorEastAsia" w:hAnsi="Cambria Math"/>
+                      <w:i/>
+                    </w:rPr>
+                  </m:ctrlPr>
+                </m:sSubPr>
+                <m:e>
+                  <m:r>
+                    <w:rPr>
+                      <w:rFonts w:ascii="Cambria Math" w:eastAsiaTheme="minorEastAsia" w:hAnsi="Cambria Math"/>
+                    </w:rPr>
+                    <m:t>G</m:t>
+                  </m:r>
+                </m:e>
+                <m:sub>
+                  <m:r>
+                    <w:rPr>
+                      <w:rFonts w:ascii="Cambria Math" w:eastAsiaTheme="minorEastAsia" w:hAnsi="Cambria Math"/>
+                    </w:rPr>
+                    <m:t>Q</m:t>
+                  </m:r>
+                </m:sub>
+              </m:sSub>
+              <m:func>
+                <m:funcPr>
+                  <m:ctrlPr>
+                    <w:rPr>
+                      <w:rFonts w:ascii="Cambria Math" w:eastAsiaTheme="minorEastAsia" w:hAnsi="Cambria Math"/>
+                      <w:i/>
+                    </w:rPr>
+                  </m:ctrlPr>
+                </m:funcPr>
+                <m:fName>
+                  <m:r>
+                    <m:rPr>
+                      <m:sty m:val="p"/>
+                    </m:rPr>
+                    <w:rPr>
+                      <w:rFonts w:ascii="Cambria Math" w:eastAsiaTheme="minorEastAsia" w:hAnsi="Cambria Math"/>
+                    </w:rPr>
+                    <m:t>sin</m:t>
+                  </m:r>
+                </m:fName>
+                <m:e>
+                  <m:sSub>
+                    <m:sSubPr>
+                      <m:ctrlPr>
+                        <w:rPr>
+                          <w:rFonts w:ascii="Cambria Math" w:eastAsiaTheme="minorEastAsia" w:hAnsi="Cambria Math"/>
+                          <w:i/>
+                        </w:rPr>
+                      </m:ctrlPr>
+                    </m:sSubPr>
+                    <m:e>
+                      <m:r>
+                        <w:rPr>
+                          <w:rFonts w:ascii="Cambria Math" w:eastAsiaTheme="minorEastAsia" w:hAnsi="Cambria Math"/>
+                        </w:rPr>
+                        <m:t>θ</m:t>
+                      </m:r>
+                    </m:e>
+                    <m:sub>
+                      <m:r>
+                        <w:rPr>
+                          <w:rFonts w:ascii="Cambria Math" w:eastAsiaTheme="minorEastAsia" w:hAnsi="Cambria Math"/>
+                        </w:rPr>
+                        <m:t>Q</m:t>
+                      </m:r>
+                    </m:sub>
+                  </m:sSub>
+                </m:e>
+              </m:func>
+            </m:e>
+          </m:d>
+          <m:r>
+            <w:rPr>
+              <w:rFonts w:ascii="Cambria Math" w:eastAsiaTheme="minorEastAsia" w:hAnsi="Cambria Math"/>
+            </w:rPr>
+            <m:t>+jQ</m:t>
+          </m:r>
+          <m:d>
+            <m:dPr>
+              <m:ctrlPr>
+                <w:rPr>
+                  <w:rFonts w:ascii="Cambria Math" w:eastAsiaTheme="minorEastAsia" w:hAnsi="Cambria Math"/>
+                  <w:i/>
+                </w:rPr>
+              </m:ctrlPr>
+            </m:dPr>
+            <m:e>
+              <m:r>
+                <w:rPr>
+                  <w:rFonts w:ascii="Cambria Math" w:eastAsiaTheme="minorEastAsia" w:hAnsi="Cambria Math"/>
+                </w:rPr>
+                <m:t>2j</m:t>
+              </m:r>
+              <m:sSub>
+                <m:sSubPr>
+                  <m:ctrlPr>
+                    <w:rPr>
+                      <w:rFonts w:ascii="Cambria Math" w:eastAsiaTheme="minorEastAsia" w:hAnsi="Cambria Math"/>
+                      <w:i/>
+                    </w:rPr>
+                  </m:ctrlPr>
+                </m:sSubPr>
+                <m:e>
+                  <m:r>
+                    <w:rPr>
+                      <w:rFonts w:ascii="Cambria Math" w:eastAsiaTheme="minorEastAsia" w:hAnsi="Cambria Math"/>
+                    </w:rPr>
+                    <m:t>G</m:t>
+                  </m:r>
+                </m:e>
+                <m:sub>
+                  <m:r>
+                    <w:rPr>
+                      <w:rFonts w:ascii="Cambria Math" w:eastAsiaTheme="minorEastAsia" w:hAnsi="Cambria Math"/>
+                    </w:rPr>
+                    <m:t>I</m:t>
+                  </m:r>
+                </m:sub>
+              </m:sSub>
+              <m:func>
+                <m:funcPr>
+                  <m:ctrlPr>
+                    <w:rPr>
+                      <w:rFonts w:ascii="Cambria Math" w:eastAsiaTheme="minorEastAsia" w:hAnsi="Cambria Math"/>
+                      <w:i/>
+                    </w:rPr>
+                  </m:ctrlPr>
+                </m:funcPr>
+                <m:fName>
+                  <m:r>
+                    <m:rPr>
+                      <m:sty m:val="p"/>
+                    </m:rPr>
+                    <w:rPr>
+                      <w:rFonts w:ascii="Cambria Math" w:eastAsiaTheme="minorEastAsia" w:hAnsi="Cambria Math"/>
+                    </w:rPr>
+                    <m:t>sin</m:t>
+                  </m:r>
+                </m:fName>
+                <m:e>
+                  <m:sSub>
+                    <m:sSubPr>
+                      <m:ctrlPr>
+                        <w:rPr>
+                          <w:rFonts w:ascii="Cambria Math" w:eastAsiaTheme="minorEastAsia" w:hAnsi="Cambria Math"/>
+                          <w:i/>
+                        </w:rPr>
+                      </m:ctrlPr>
+                    </m:sSubPr>
+                    <m:e>
+                      <m:r>
+                        <w:rPr>
+                          <w:rFonts w:ascii="Cambria Math" w:eastAsiaTheme="minorEastAsia" w:hAnsi="Cambria Math"/>
+                        </w:rPr>
+                        <m:t>θ</m:t>
+                      </m:r>
+                    </m:e>
+                    <m:sub>
+                      <m:r>
+                        <w:rPr>
+                          <w:rFonts w:ascii="Cambria Math" w:eastAsiaTheme="minorEastAsia" w:hAnsi="Cambria Math"/>
+                        </w:rPr>
+                        <m:t>I</m:t>
+                      </m:r>
+                    </m:sub>
+                  </m:sSub>
+                </m:e>
+              </m:func>
+              <m:r>
+                <w:rPr>
+                  <w:rFonts w:ascii="Cambria Math" w:eastAsiaTheme="minorEastAsia" w:hAnsi="Cambria Math"/>
+                </w:rPr>
+                <m:t>+</m:t>
+              </m:r>
+              <m:r>
+                <w:rPr>
+                  <w:rFonts w:ascii="Cambria Math" w:eastAsiaTheme="minorEastAsia" w:hAnsi="Cambria Math"/>
+                </w:rPr>
+                <m:t>2</m:t>
+              </m:r>
+              <m:sSub>
+                <m:sSubPr>
+                  <m:ctrlPr>
+                    <w:rPr>
+                      <w:rFonts w:ascii="Cambria Math" w:eastAsiaTheme="minorEastAsia" w:hAnsi="Cambria Math"/>
+                      <w:i/>
+                    </w:rPr>
+                  </m:ctrlPr>
+                </m:sSubPr>
+                <m:e>
+                  <m:r>
+                    <w:rPr>
+                      <w:rFonts w:ascii="Cambria Math" w:eastAsiaTheme="minorEastAsia" w:hAnsi="Cambria Math"/>
+                    </w:rPr>
+                    <m:t>G</m:t>
+                  </m:r>
+                </m:e>
+                <m:sub>
+                  <m:r>
+                    <w:rPr>
+                      <w:rFonts w:ascii="Cambria Math" w:eastAsiaTheme="minorEastAsia" w:hAnsi="Cambria Math"/>
+                    </w:rPr>
+                    <m:t>Q</m:t>
+                  </m:r>
+                </m:sub>
+              </m:sSub>
+              <m:func>
+                <m:funcPr>
+                  <m:ctrlPr>
+                    <w:rPr>
+                      <w:rFonts w:ascii="Cambria Math" w:eastAsiaTheme="minorEastAsia" w:hAnsi="Cambria Math"/>
+                      <w:i/>
+                    </w:rPr>
+                  </m:ctrlPr>
+                </m:funcPr>
+                <m:fName>
+                  <m:r>
+                    <m:rPr>
+                      <m:sty m:val="p"/>
+                    </m:rPr>
+                    <w:rPr>
+                      <w:rFonts w:ascii="Cambria Math" w:eastAsiaTheme="minorEastAsia" w:hAnsi="Cambria Math"/>
+                    </w:rPr>
+                    <m:t>cos</m:t>
+                  </m:r>
+                </m:fName>
+                <m:e>
+                  <m:sSub>
+                    <m:sSubPr>
+                      <m:ctrlPr>
+                        <w:rPr>
+                          <w:rFonts w:ascii="Cambria Math" w:eastAsiaTheme="minorEastAsia" w:hAnsi="Cambria Math"/>
+                          <w:i/>
+                        </w:rPr>
+                      </m:ctrlPr>
+                    </m:sSubPr>
+                    <m:e>
+                      <m:r>
+                        <w:rPr>
+                          <w:rFonts w:ascii="Cambria Math" w:eastAsiaTheme="minorEastAsia" w:hAnsi="Cambria Math"/>
+                        </w:rPr>
+                        <m:t>θ</m:t>
+                      </m:r>
+                    </m:e>
+                    <m:sub>
+                      <m:r>
+                        <w:rPr>
+                          <w:rFonts w:ascii="Cambria Math" w:eastAsiaTheme="minorEastAsia" w:hAnsi="Cambria Math"/>
+                        </w:rPr>
+                        <m:t>Q</m:t>
+                      </m:r>
+                    </m:sub>
+                  </m:sSub>
+                </m:e>
+              </m:func>
+            </m:e>
+          </m:d>
+        </m:oMath>
+      </m:oMathPara>
+    </w:p>
+    <w:p>
+      <w:pPr>
+        <w:rPr>
+          <w:rFonts w:eastAsiaTheme="minorEastAsia"/>
+        </w:rPr>
+      </w:pPr>
+      <m:oMathPara>
+        <m:oMath>
+          <m:sSup>
+            <m:sSupPr>
+              <m:ctrlPr>
+                <w:rPr>
+                  <w:rFonts w:ascii="Cambria Math" w:eastAsiaTheme="minorEastAsia" w:hAnsi="Cambria Math"/>
+                  <w:i/>
+                </w:rPr>
+              </m:ctrlPr>
+            </m:sSupPr>
+            <m:e>
+              <m:r>
+                <w:rPr>
+                  <w:rFonts w:ascii="Cambria Math" w:eastAsiaTheme="minorEastAsia" w:hAnsi="Cambria Math"/>
+                </w:rPr>
+                <m:t>I</m:t>
+              </m:r>
+            </m:e>
+            <m:sup>
+              <m:r>
+                <w:rPr>
+                  <w:rFonts w:ascii="Cambria Math" w:eastAsiaTheme="minorEastAsia" w:hAnsi="Cambria Math"/>
+                </w:rPr>
+                <m:t>'</m:t>
+              </m:r>
+            </m:sup>
+          </m:sSup>
+          <m:d>
+            <m:dPr>
+              <m:ctrlPr>
+                <w:rPr>
+                  <w:rFonts w:ascii="Cambria Math" w:eastAsiaTheme="minorEastAsia" w:hAnsi="Cambria Math"/>
+                  <w:i/>
+                </w:rPr>
+              </m:ctrlPr>
+            </m:dPr>
+            <m:e>
+              <m:r>
+                <w:rPr>
+                  <w:rFonts w:ascii="Cambria Math" w:eastAsiaTheme="minorEastAsia" w:hAnsi="Cambria Math"/>
+                </w:rPr>
+                <m:t>t</m:t>
+              </m:r>
+            </m:e>
+          </m:d>
+          <m:r>
+            <w:rPr>
+              <w:rFonts w:ascii="Cambria Math" w:eastAsiaTheme="minorEastAsia" w:hAnsi="Cambria Math"/>
+            </w:rPr>
+            <m:t>+j</m:t>
+          </m:r>
+          <m:sSup>
+            <m:sSupPr>
+              <m:ctrlPr>
+                <w:rPr>
+                  <w:rFonts w:ascii="Cambria Math" w:eastAsiaTheme="minorEastAsia" w:hAnsi="Cambria Math"/>
+                  <w:i/>
+                </w:rPr>
+              </m:ctrlPr>
+            </m:sSupPr>
+            <m:e>
+              <m:r>
+                <w:rPr>
+                  <w:rFonts w:ascii="Cambria Math" w:eastAsiaTheme="minorEastAsia" w:hAnsi="Cambria Math"/>
+                </w:rPr>
+                <m:t>Q</m:t>
+              </m:r>
+            </m:e>
+            <m:sup>
+              <m:r>
+                <w:rPr>
+                  <w:rFonts w:ascii="Cambria Math" w:eastAsiaTheme="minorEastAsia" w:hAnsi="Cambria Math"/>
+                </w:rPr>
+                <m:t>'</m:t>
+              </m:r>
+            </m:sup>
+          </m:sSup>
+          <m:d>
+            <m:dPr>
+              <m:ctrlPr>
+                <w:rPr>
+                  <w:rFonts w:ascii="Cambria Math" w:eastAsiaTheme="minorEastAsia" w:hAnsi="Cambria Math"/>
+                  <w:i/>
+                </w:rPr>
+              </m:ctrlPr>
+            </m:dPr>
+            <m:e>
+              <m:r>
+                <w:rPr>
+                  <w:rFonts w:ascii="Cambria Math" w:eastAsiaTheme="minorEastAsia" w:hAnsi="Cambria Math"/>
+                </w:rPr>
+                <m:t>t</m:t>
+              </m:r>
+            </m:e>
+          </m:d>
+          <m:r>
+            <w:rPr>
+              <w:rFonts w:ascii="Cambria Math" w:eastAsiaTheme="minorEastAsia" w:hAnsi="Cambria Math"/>
+            </w:rPr>
+            <m:t>=</m:t>
+          </m:r>
+          <m:r>
+            <w:rPr>
+              <w:rFonts w:ascii="Cambria Math" w:eastAsiaTheme="minorEastAsia" w:hAnsi="Cambria Math"/>
+            </w:rPr>
+            <m:t>I</m:t>
+          </m:r>
+          <m:d>
+            <m:dPr>
+              <m:ctrlPr>
+                <w:rPr>
+                  <w:rFonts w:ascii="Cambria Math" w:eastAsiaTheme="minorEastAsia" w:hAnsi="Cambria Math"/>
+                  <w:i/>
+                </w:rPr>
+              </m:ctrlPr>
+            </m:dPr>
+            <m:e>
+              <m:sSub>
+                <m:sSubPr>
+                  <m:ctrlPr>
+                    <w:rPr>
+                      <w:rFonts w:ascii="Cambria Math" w:eastAsiaTheme="minorEastAsia" w:hAnsi="Cambria Math"/>
+                      <w:i/>
+                    </w:rPr>
+                  </m:ctrlPr>
+                </m:sSubPr>
+                <m:e>
+                  <m:r>
+                    <w:rPr>
+                      <w:rFonts w:ascii="Cambria Math" w:eastAsiaTheme="minorEastAsia" w:hAnsi="Cambria Math"/>
+                    </w:rPr>
+                    <m:t>G</m:t>
+                  </m:r>
+                </m:e>
+                <m:sub>
+                  <m:r>
+                    <w:rPr>
+                      <w:rFonts w:ascii="Cambria Math" w:eastAsiaTheme="minorEastAsia" w:hAnsi="Cambria Math"/>
+                    </w:rPr>
+                    <m:t>I</m:t>
+                  </m:r>
+                </m:sub>
+              </m:sSub>
+              <m:func>
+                <m:funcPr>
+                  <m:ctrlPr>
+                    <w:rPr>
+                      <w:rFonts w:ascii="Cambria Math" w:eastAsiaTheme="minorEastAsia" w:hAnsi="Cambria Math"/>
+                      <w:i/>
+                    </w:rPr>
+                  </m:ctrlPr>
+                </m:funcPr>
+                <m:fName>
+                  <m:r>
+                    <m:rPr>
+                      <m:sty m:val="p"/>
+                    </m:rPr>
+                    <w:rPr>
+                      <w:rFonts w:ascii="Cambria Math" w:eastAsiaTheme="minorEastAsia" w:hAnsi="Cambria Math"/>
+                    </w:rPr>
+                    <m:t>cos</m:t>
+                  </m:r>
+                </m:fName>
+                <m:e>
+                  <m:sSub>
+                    <m:sSubPr>
+                      <m:ctrlPr>
+                        <w:rPr>
+                          <w:rFonts w:ascii="Cambria Math" w:eastAsiaTheme="minorEastAsia" w:hAnsi="Cambria Math"/>
+                          <w:i/>
+                        </w:rPr>
+                      </m:ctrlPr>
+                    </m:sSubPr>
+                    <m:e>
+                      <m:r>
+                        <w:rPr>
+                          <w:rFonts w:ascii="Cambria Math" w:eastAsiaTheme="minorEastAsia" w:hAnsi="Cambria Math"/>
+                        </w:rPr>
+                        <m:t>θ</m:t>
+                      </m:r>
+                    </m:e>
+                    <m:sub>
+                      <m:r>
+                        <w:rPr>
+                          <w:rFonts w:ascii="Cambria Math" w:eastAsiaTheme="minorEastAsia" w:hAnsi="Cambria Math"/>
+                        </w:rPr>
+                        <m:t>I</m:t>
+                      </m:r>
+                    </m:sub>
+                  </m:sSub>
+                </m:e>
+              </m:func>
+              <m:r>
+                <w:rPr>
+                  <w:rFonts w:ascii="Cambria Math" w:eastAsiaTheme="minorEastAsia" w:hAnsi="Cambria Math"/>
+                </w:rPr>
+                <m:t>+j</m:t>
+              </m:r>
+              <m:sSub>
+                <m:sSubPr>
+                  <m:ctrlPr>
+                    <w:rPr>
+                      <w:rFonts w:ascii="Cambria Math" w:eastAsiaTheme="minorEastAsia" w:hAnsi="Cambria Math"/>
+                      <w:i/>
+                    </w:rPr>
+                  </m:ctrlPr>
+                </m:sSubPr>
+                <m:e>
+                  <m:r>
+                    <w:rPr>
+                      <w:rFonts w:ascii="Cambria Math" w:eastAsiaTheme="minorEastAsia" w:hAnsi="Cambria Math"/>
+                    </w:rPr>
+                    <m:t>G</m:t>
+                  </m:r>
+                </m:e>
+                <m:sub>
+                  <m:r>
+                    <w:rPr>
+                      <w:rFonts w:ascii="Cambria Math" w:eastAsiaTheme="minorEastAsia" w:hAnsi="Cambria Math"/>
+                    </w:rPr>
+                    <m:t>Q</m:t>
+                  </m:r>
+                </m:sub>
+              </m:sSub>
+              <m:func>
+                <m:funcPr>
+                  <m:ctrlPr>
+                    <w:rPr>
+                      <w:rFonts w:ascii="Cambria Math" w:eastAsiaTheme="minorEastAsia" w:hAnsi="Cambria Math"/>
+                      <w:i/>
+                    </w:rPr>
+                  </m:ctrlPr>
+                </m:funcPr>
+                <m:fName>
+                  <m:r>
+                    <m:rPr>
+                      <m:sty m:val="p"/>
+                    </m:rPr>
+                    <w:rPr>
+                      <w:rFonts w:ascii="Cambria Math" w:eastAsiaTheme="minorEastAsia" w:hAnsi="Cambria Math"/>
+                    </w:rPr>
+                    <m:t>sin</m:t>
+                  </m:r>
+                </m:fName>
+                <m:e>
+                  <m:sSub>
+                    <m:sSubPr>
+                      <m:ctrlPr>
+                        <w:rPr>
+                          <w:rFonts w:ascii="Cambria Math" w:eastAsiaTheme="minorEastAsia" w:hAnsi="Cambria Math"/>
+                          <w:i/>
+                        </w:rPr>
+                      </m:ctrlPr>
+                    </m:sSubPr>
+                    <m:e>
+                      <m:r>
+                        <w:rPr>
+                          <w:rFonts w:ascii="Cambria Math" w:eastAsiaTheme="minorEastAsia" w:hAnsi="Cambria Math"/>
+                        </w:rPr>
+                        <m:t>θ</m:t>
+                      </m:r>
+                    </m:e>
+                    <m:sub>
+                      <m:r>
+                        <w:rPr>
+                          <w:rFonts w:ascii="Cambria Math" w:eastAsiaTheme="minorEastAsia" w:hAnsi="Cambria Math"/>
+                        </w:rPr>
+                        <m:t>Q</m:t>
+                      </m:r>
+                    </m:sub>
+                  </m:sSub>
+                </m:e>
+              </m:func>
+            </m:e>
+          </m:d>
+          <m:r>
+            <w:rPr>
+              <w:rFonts w:ascii="Cambria Math" w:eastAsiaTheme="minorEastAsia" w:hAnsi="Cambria Math"/>
+            </w:rPr>
+            <m:t>+jQ</m:t>
+          </m:r>
+          <m:d>
+            <m:dPr>
+              <m:ctrlPr>
+                <w:rPr>
+                  <w:rFonts w:ascii="Cambria Math" w:eastAsiaTheme="minorEastAsia" w:hAnsi="Cambria Math"/>
+                  <w:i/>
+                </w:rPr>
+              </m:ctrlPr>
+            </m:dPr>
+            <m:e>
+              <m:sSub>
+                <m:sSubPr>
+                  <m:ctrlPr>
+                    <w:rPr>
+                      <w:rFonts w:ascii="Cambria Math" w:eastAsiaTheme="minorEastAsia" w:hAnsi="Cambria Math"/>
+                      <w:i/>
+                    </w:rPr>
+                  </m:ctrlPr>
+                </m:sSubPr>
+                <m:e>
+                  <m:r>
+                    <w:rPr>
+                      <w:rFonts w:ascii="Cambria Math" w:eastAsiaTheme="minorEastAsia" w:hAnsi="Cambria Math"/>
+                    </w:rPr>
+                    <m:t>G</m:t>
+                  </m:r>
+                </m:e>
+                <m:sub>
+                  <m:r>
+                    <w:rPr>
+                      <w:rFonts w:ascii="Cambria Math" w:eastAsiaTheme="minorEastAsia" w:hAnsi="Cambria Math"/>
+                    </w:rPr>
+                    <m:t>Q</m:t>
+                  </m:r>
+                </m:sub>
+              </m:sSub>
+              <m:func>
+                <m:funcPr>
+                  <m:ctrlPr>
+                    <w:rPr>
+                      <w:rFonts w:ascii="Cambria Math" w:eastAsiaTheme="minorEastAsia" w:hAnsi="Cambria Math"/>
+                      <w:i/>
+                    </w:rPr>
+                  </m:ctrlPr>
+                </m:funcPr>
+                <m:fName>
+                  <m:r>
+                    <m:rPr>
+                      <m:sty m:val="p"/>
+                    </m:rPr>
+                    <w:rPr>
+                      <w:rFonts w:ascii="Cambria Math" w:eastAsiaTheme="minorEastAsia" w:hAnsi="Cambria Math"/>
+                    </w:rPr>
+                    <m:t>cos</m:t>
+                  </m:r>
+                </m:fName>
+                <m:e>
+                  <m:sSub>
+                    <m:sSubPr>
+                      <m:ctrlPr>
+                        <w:rPr>
+                          <w:rFonts w:ascii="Cambria Math" w:eastAsiaTheme="minorEastAsia" w:hAnsi="Cambria Math"/>
+                          <w:i/>
+                        </w:rPr>
+                      </m:ctrlPr>
+                    </m:sSubPr>
+                    <m:e>
+                      <m:r>
+                        <w:rPr>
+                          <w:rFonts w:ascii="Cambria Math" w:eastAsiaTheme="minorEastAsia" w:hAnsi="Cambria Math"/>
+                        </w:rPr>
+                        <m:t>θ</m:t>
+                      </m:r>
+                    </m:e>
+                    <m:sub>
+                      <m:r>
+                        <w:rPr>
+                          <w:rFonts w:ascii="Cambria Math" w:eastAsiaTheme="minorEastAsia" w:hAnsi="Cambria Math"/>
+                        </w:rPr>
+                        <m:t>Q</m:t>
+                      </m:r>
+                    </m:sub>
+                  </m:sSub>
+                </m:e>
+              </m:func>
+              <m:r>
+                <w:rPr>
+                  <w:rFonts w:ascii="Cambria Math" w:eastAsiaTheme="minorEastAsia" w:hAnsi="Cambria Math"/>
+                </w:rPr>
+                <m:t>+</m:t>
+              </m:r>
+              <m:r>
+                <w:rPr>
+                  <w:rFonts w:ascii="Cambria Math" w:eastAsiaTheme="minorEastAsia" w:hAnsi="Cambria Math"/>
+                </w:rPr>
+                <m:t>j</m:t>
+              </m:r>
+              <m:sSub>
+                <m:sSubPr>
+                  <m:ctrlPr>
+                    <w:rPr>
+                      <w:rFonts w:ascii="Cambria Math" w:eastAsiaTheme="minorEastAsia" w:hAnsi="Cambria Math"/>
+                      <w:i/>
+                    </w:rPr>
+                  </m:ctrlPr>
+                </m:sSubPr>
+                <m:e>
+                  <m:r>
+                    <w:rPr>
+                      <w:rFonts w:ascii="Cambria Math" w:eastAsiaTheme="minorEastAsia" w:hAnsi="Cambria Math"/>
+                    </w:rPr>
+                    <m:t>G</m:t>
+                  </m:r>
+                </m:e>
+                <m:sub>
+                  <m:r>
+                    <w:rPr>
+                      <w:rFonts w:ascii="Cambria Math" w:eastAsiaTheme="minorEastAsia" w:hAnsi="Cambria Math"/>
+                    </w:rPr>
+                    <m:t>I</m:t>
+                  </m:r>
+                </m:sub>
+              </m:sSub>
+              <m:func>
+                <m:funcPr>
+                  <m:ctrlPr>
+                    <w:rPr>
+                      <w:rFonts w:ascii="Cambria Math" w:eastAsiaTheme="minorEastAsia" w:hAnsi="Cambria Math"/>
+                      <w:i/>
+                    </w:rPr>
+                  </m:ctrlPr>
+                </m:funcPr>
+                <m:fName>
+                  <m:r>
+                    <m:rPr>
+                      <m:sty m:val="p"/>
+                    </m:rPr>
+                    <w:rPr>
+                      <w:rFonts w:ascii="Cambria Math" w:eastAsiaTheme="minorEastAsia" w:hAnsi="Cambria Math"/>
+                    </w:rPr>
+                    <m:t>sin</m:t>
+                  </m:r>
+                </m:fName>
+                <m:e>
+                  <m:sSub>
+                    <m:sSubPr>
+                      <m:ctrlPr>
+                        <w:rPr>
+                          <w:rFonts w:ascii="Cambria Math" w:eastAsiaTheme="minorEastAsia" w:hAnsi="Cambria Math"/>
+                          <w:i/>
+                        </w:rPr>
+                      </m:ctrlPr>
+                    </m:sSubPr>
+                    <m:e>
+                      <m:r>
+                        <w:rPr>
+                          <w:rFonts w:ascii="Cambria Math" w:eastAsiaTheme="minorEastAsia" w:hAnsi="Cambria Math"/>
+                        </w:rPr>
+                        <m:t>θ</m:t>
+                      </m:r>
+                    </m:e>
+                    <m:sub>
+                      <m:r>
+                        <w:rPr>
+                          <w:rFonts w:ascii="Cambria Math" w:eastAsiaTheme="minorEastAsia" w:hAnsi="Cambria Math"/>
+                        </w:rPr>
+                        <m:t>I</m:t>
+                      </m:r>
+                    </m:sub>
+                  </m:sSub>
+                </m:e>
+              </m:func>
+            </m:e>
+          </m:d>
+        </m:oMath>
+      </m:oMathPara>
+    </w:p>
+    <w:p>
+      <w:pPr>
+        <w:rPr>
+          <w:rFonts w:eastAsiaTheme="minorEastAsia"/>
+        </w:rPr>
+      </w:pPr>
+      <w:r>
+        <w:rPr>
+          <w:rFonts w:eastAsiaTheme="minorEastAsia"/>
+        </w:rPr>
+        <w:t>With perfect symmetry,</w:t>
+      </w:r>
+    </w:p>
+    <w:p>
+      <w:pPr>
+        <w:rPr>
+          <w:rFonts w:eastAsiaTheme="minorEastAsia"/>
+        </w:rPr>
+      </w:pPr>
+      <m:oMathPara>
+        <m:oMath>
+          <m:sSub>
+            <m:sSubPr>
+              <m:ctrlPr>
+                <w:rPr>
+                  <w:rFonts w:ascii="Cambria Math" w:eastAsiaTheme="minorEastAsia" w:hAnsi="Cambria Math"/>
+                  <w:i/>
+                </w:rPr>
+              </m:ctrlPr>
+            </m:sSubPr>
+            <m:e>
+              <m:r>
+                <w:rPr>
+                  <w:rFonts w:ascii="Cambria Math" w:eastAsiaTheme="minorEastAsia" w:hAnsi="Cambria Math"/>
+                </w:rPr>
+                <m:t>G</m:t>
+              </m:r>
+            </m:e>
+            <m:sub>
+              <m:r>
+                <w:rPr>
+                  <w:rFonts w:ascii="Cambria Math" w:eastAsiaTheme="minorEastAsia" w:hAnsi="Cambria Math"/>
+                </w:rPr>
+                <m:t>I</m:t>
+              </m:r>
+            </m:sub>
+          </m:sSub>
+          <m:r>
+            <w:rPr>
+              <w:rFonts w:ascii="Cambria Math" w:eastAsiaTheme="minorEastAsia" w:hAnsi="Cambria Math"/>
+            </w:rPr>
+            <m:t>=</m:t>
+          </m:r>
+          <m:sSub>
+            <m:sSubPr>
+              <m:ctrlPr>
+                <w:rPr>
+                  <w:rFonts w:ascii="Cambria Math" w:eastAsiaTheme="minorEastAsia" w:hAnsi="Cambria Math"/>
+                  <w:i/>
+                </w:rPr>
+              </m:ctrlPr>
+            </m:sSubPr>
+            <m:e>
+              <m:r>
+                <w:rPr>
+                  <w:rFonts w:ascii="Cambria Math" w:eastAsiaTheme="minorEastAsia" w:hAnsi="Cambria Math"/>
+                </w:rPr>
+                <m:t>G</m:t>
+              </m:r>
+            </m:e>
+            <m:sub>
+              <m:r>
+                <w:rPr>
+                  <w:rFonts w:ascii="Cambria Math" w:eastAsiaTheme="minorEastAsia" w:hAnsi="Cambria Math"/>
+                </w:rPr>
+                <m:t>Q</m:t>
+              </m:r>
+            </m:sub>
+          </m:sSub>
+          <m:r>
+            <w:rPr>
+              <w:rFonts w:ascii="Cambria Math" w:eastAsiaTheme="minorEastAsia" w:hAnsi="Cambria Math"/>
+            </w:rPr>
+            <m:t>,</m:t>
+          </m:r>
+          <m:sSub>
+            <m:sSubPr>
+              <m:ctrlPr>
+                <w:rPr>
+                  <w:rFonts w:ascii="Cambria Math" w:eastAsiaTheme="minorEastAsia" w:hAnsi="Cambria Math"/>
+                  <w:i/>
+                </w:rPr>
+              </m:ctrlPr>
+            </m:sSubPr>
+            <m:e>
+              <m:r>
+                <w:rPr>
+                  <w:rFonts w:ascii="Cambria Math" w:eastAsiaTheme="minorEastAsia" w:hAnsi="Cambria Math"/>
+                </w:rPr>
+                <m:t>θ</m:t>
+              </m:r>
+            </m:e>
+            <m:sub>
+              <m:r>
+                <w:rPr>
+                  <w:rFonts w:ascii="Cambria Math" w:eastAsiaTheme="minorEastAsia" w:hAnsi="Cambria Math"/>
+                </w:rPr>
+                <m:t>I</m:t>
+              </m:r>
+            </m:sub>
+          </m:sSub>
+          <m:r>
+            <w:rPr>
+              <w:rFonts w:ascii="Cambria Math" w:eastAsiaTheme="minorEastAsia" w:hAnsi="Cambria Math"/>
+            </w:rPr>
+            <m:t>=</m:t>
+          </m:r>
+          <m:sSub>
+            <m:sSubPr>
+              <m:ctrlPr>
+                <w:rPr>
+                  <w:rFonts w:ascii="Cambria Math" w:eastAsiaTheme="minorEastAsia" w:hAnsi="Cambria Math"/>
+                  <w:i/>
+                </w:rPr>
+              </m:ctrlPr>
+            </m:sSubPr>
+            <m:e>
+              <m:r>
+                <w:rPr>
+                  <w:rFonts w:ascii="Cambria Math" w:eastAsiaTheme="minorEastAsia" w:hAnsi="Cambria Math"/>
+                </w:rPr>
+                <m:t>θ</m:t>
+              </m:r>
+            </m:e>
+            <m:sub>
+              <m:r>
+                <w:rPr>
+                  <w:rFonts w:ascii="Cambria Math" w:eastAsiaTheme="minorEastAsia" w:hAnsi="Cambria Math"/>
+                </w:rPr>
+                <m:t>Q</m:t>
+              </m:r>
+            </m:sub>
+          </m:sSub>
+        </m:oMath>
+      </m:oMathPara>
+    </w:p>
+    <w:p>
+      <w:pPr>
+        <w:rPr>
+          <w:rFonts w:eastAsiaTheme="minorEastAsia"/>
+        </w:rPr>
+      </w:pPr>
+      <m:oMathPara>
+        <m:oMath>
+          <m:sSup>
+            <m:sSupPr>
+              <m:ctrlPr>
+                <w:rPr>
+                  <w:rFonts w:ascii="Cambria Math" w:eastAsiaTheme="minorEastAsia" w:hAnsi="Cambria Math"/>
+                  <w:i/>
+                </w:rPr>
+              </m:ctrlPr>
+            </m:sSupPr>
+            <m:e>
+              <m:r>
+                <w:rPr>
+                  <w:rFonts w:ascii="Cambria Math" w:eastAsiaTheme="minorEastAsia" w:hAnsi="Cambria Math"/>
+                </w:rPr>
+                <m:t>I</m:t>
+              </m:r>
+            </m:e>
+            <m:sup>
+              <m:r>
+                <w:rPr>
+                  <w:rFonts w:ascii="Cambria Math" w:eastAsiaTheme="minorEastAsia" w:hAnsi="Cambria Math"/>
+                </w:rPr>
+                <m:t>'</m:t>
+              </m:r>
+            </m:sup>
+          </m:sSup>
+          <m:d>
+            <m:dPr>
+              <m:ctrlPr>
+                <w:rPr>
+                  <w:rFonts w:ascii="Cambria Math" w:eastAsiaTheme="minorEastAsia" w:hAnsi="Cambria Math"/>
+                  <w:i/>
+                </w:rPr>
+              </m:ctrlPr>
+            </m:dPr>
+            <m:e>
+              <m:r>
+                <w:rPr>
+                  <w:rFonts w:ascii="Cambria Math" w:eastAsiaTheme="minorEastAsia" w:hAnsi="Cambria Math"/>
+                </w:rPr>
+                <m:t>t</m:t>
+              </m:r>
+            </m:e>
+          </m:d>
+          <m:r>
+            <w:rPr>
+              <w:rFonts w:ascii="Cambria Math" w:eastAsiaTheme="minorEastAsia" w:hAnsi="Cambria Math"/>
+            </w:rPr>
+            <m:t>+j</m:t>
+          </m:r>
+          <m:sSup>
+            <m:sSupPr>
+              <m:ctrlPr>
+                <w:rPr>
+                  <w:rFonts w:ascii="Cambria Math" w:eastAsiaTheme="minorEastAsia" w:hAnsi="Cambria Math"/>
+                  <w:i/>
+                </w:rPr>
+              </m:ctrlPr>
+            </m:sSupPr>
+            <m:e>
+              <m:r>
+                <w:rPr>
+                  <w:rFonts w:ascii="Cambria Math" w:eastAsiaTheme="minorEastAsia" w:hAnsi="Cambria Math"/>
+                </w:rPr>
+                <m:t>Q</m:t>
+              </m:r>
+            </m:e>
+            <m:sup>
+              <m:r>
+                <w:rPr>
+                  <w:rFonts w:ascii="Cambria Math" w:eastAsiaTheme="minorEastAsia" w:hAnsi="Cambria Math"/>
+                </w:rPr>
+                <m:t>'</m:t>
+              </m:r>
+            </m:sup>
+          </m:sSup>
+          <m:d>
+            <m:dPr>
+              <m:ctrlPr>
+                <w:rPr>
+                  <w:rFonts w:ascii="Cambria Math" w:eastAsiaTheme="minorEastAsia" w:hAnsi="Cambria Math"/>
+                  <w:i/>
+                </w:rPr>
+              </m:ctrlPr>
+            </m:dPr>
+            <m:e>
+              <m:r>
+                <w:rPr>
+                  <w:rFonts w:ascii="Cambria Math" w:eastAsiaTheme="minorEastAsia" w:hAnsi="Cambria Math"/>
+                </w:rPr>
+                <m:t>t</m:t>
+              </m:r>
+            </m:e>
+          </m:d>
+          <m:r>
+            <w:rPr>
+              <w:rFonts w:ascii="Cambria Math" w:eastAsiaTheme="minorEastAsia" w:hAnsi="Cambria Math"/>
+            </w:rPr>
+            <m:t>=IG</m:t>
+          </m:r>
+          <m:sSup>
+            <m:sSupPr>
+              <m:ctrlPr>
+                <w:rPr>
+                  <w:rFonts w:ascii="Cambria Math" w:eastAsiaTheme="minorEastAsia" w:hAnsi="Cambria Math"/>
+                  <w:i/>
+                </w:rPr>
+              </m:ctrlPr>
+            </m:sSupPr>
+            <m:e>
+              <m:r>
+                <w:rPr>
+                  <w:rFonts w:ascii="Cambria Math" w:eastAsiaTheme="minorEastAsia" w:hAnsi="Cambria Math"/>
+                </w:rPr>
+                <m:t>e</m:t>
+              </m:r>
+            </m:e>
+            <m:sup>
+              <m:r>
+                <w:rPr>
+                  <w:rFonts w:ascii="Cambria Math" w:eastAsiaTheme="minorEastAsia" w:hAnsi="Cambria Math"/>
+                </w:rPr>
+                <m:t>jθ</m:t>
+              </m:r>
+            </m:sup>
+          </m:sSup>
+          <m:r>
+            <w:rPr>
+              <w:rFonts w:ascii="Cambria Math" w:eastAsiaTheme="minorEastAsia" w:hAnsi="Cambria Math"/>
+            </w:rPr>
+            <m:t>+jQG</m:t>
+          </m:r>
+          <m:sSup>
+            <m:sSupPr>
+              <m:ctrlPr>
+                <w:rPr>
+                  <w:rFonts w:ascii="Cambria Math" w:eastAsiaTheme="minorEastAsia" w:hAnsi="Cambria Math"/>
+                  <w:i/>
+                </w:rPr>
+              </m:ctrlPr>
+            </m:sSupPr>
+            <m:e>
+              <m:r>
+                <w:rPr>
+                  <w:rFonts w:ascii="Cambria Math" w:eastAsiaTheme="minorEastAsia" w:hAnsi="Cambria Math"/>
+                </w:rPr>
+                <m:t>e</m:t>
+              </m:r>
+            </m:e>
+            <m:sup>
+              <m:r>
+                <w:rPr>
+                  <w:rFonts w:ascii="Cambria Math" w:eastAsiaTheme="minorEastAsia" w:hAnsi="Cambria Math"/>
+                </w:rPr>
+                <m:t>jθ</m:t>
+              </m:r>
+            </m:sup>
+          </m:sSup>
+          <m:r>
+            <w:rPr>
+              <w:rFonts w:ascii="Cambria Math" w:eastAsiaTheme="minorEastAsia" w:hAnsi="Cambria Math"/>
+            </w:rPr>
+            <m:t>=</m:t>
+          </m:r>
+          <m:d>
+            <m:dPr>
+              <m:ctrlPr>
+                <w:rPr>
+                  <w:rFonts w:ascii="Cambria Math" w:eastAsiaTheme="minorEastAsia" w:hAnsi="Cambria Math"/>
+                  <w:i/>
+                </w:rPr>
+              </m:ctrlPr>
+            </m:dPr>
+            <m:e>
+              <m:r>
+                <w:rPr>
+                  <w:rFonts w:ascii="Cambria Math" w:eastAsiaTheme="minorEastAsia" w:hAnsi="Cambria Math"/>
+                </w:rPr>
+                <m:t>I+jQ</m:t>
+              </m:r>
+            </m:e>
+          </m:d>
+          <m:r>
+            <w:rPr>
+              <w:rFonts w:ascii="Cambria Math" w:eastAsiaTheme="minorEastAsia" w:hAnsi="Cambria Math"/>
+            </w:rPr>
+            <m:t>G</m:t>
+          </m:r>
+          <m:sSup>
+            <m:sSupPr>
+              <m:ctrlPr>
+                <w:rPr>
+                  <w:rFonts w:ascii="Cambria Math" w:eastAsiaTheme="minorEastAsia" w:hAnsi="Cambria Math"/>
+                  <w:i/>
+                </w:rPr>
+              </m:ctrlPr>
+            </m:sSupPr>
+            <m:e>
+              <m:r>
+                <w:rPr>
+                  <w:rFonts w:ascii="Cambria Math" w:eastAsiaTheme="minorEastAsia" w:hAnsi="Cambria Math"/>
+                </w:rPr>
+                <m:t>e</m:t>
+              </m:r>
+            </m:e>
+            <m:sup>
+              <m:r>
+                <w:rPr>
+                  <w:rFonts w:ascii="Cambria Math" w:eastAsiaTheme="minorEastAsia" w:hAnsi="Cambria Math"/>
+                </w:rPr>
+                <m:t>jθ</m:t>
+              </m:r>
+            </m:sup>
+          </m:sSup>
+        </m:oMath>
+      </m:oMathPara>
     </w:p>
     <w:p>
       <w:pPr>

</xml_diff>